<commit_message>
Inclusão do numero da acao como variavel no docx e de questao correspondente no YML da procuracao.
</commit_message>
<xml_diff>
--- a/docassemble/docsdaj/data/templates/procuracao.docx
+++ b/docassemble/docsdaj/data/templates/procuracao.docx
@@ -7,7 +7,7 @@
         <w:spacing w:line="360" w:lineRule="auto"/>
         <w:jc w:val="both"/>
         <w:rPr>
-          <w:rFonts w:ascii="Times New Roman" w:eastAsia="Times New Roman" w:hAnsi="Times New Roman" w:cs="Times New Roman"/>
+          <w:rFonts w:ascii="Times New Roman" w:hAnsi="Times New Roman" w:eastAsia="Times New Roman" w:cs="Times New Roman"/>
           <w:sz w:val="24"/>
           <w:szCs w:val="24"/>
         </w:rPr>
@@ -18,7 +18,7 @@
         <w:spacing w:line="360" w:lineRule="auto"/>
         <w:jc w:val="center"/>
         <w:rPr>
-          <w:rFonts w:ascii="Times New Roman" w:eastAsia="Times New Roman" w:hAnsi="Times New Roman" w:cs="Times New Roman"/>
+          <w:rFonts w:ascii="Times New Roman" w:hAnsi="Times New Roman" w:eastAsia="Times New Roman" w:cs="Times New Roman"/>
           <w:b/>
           <w:bCs/>
           <w:sz w:val="28"/>
@@ -27,7 +27,7 @@
       </w:pPr>
       <w:r>
         <w:rPr>
-          <w:rFonts w:ascii="Times New Roman" w:eastAsia="Times New Roman" w:hAnsi="Times New Roman" w:cs="Times New Roman"/>
+          <w:rFonts w:ascii="Times New Roman" w:hAnsi="Times New Roman" w:eastAsia="Times New Roman" w:cs="Times New Roman"/>
           <w:b/>
           <w:bCs/>
           <w:sz w:val="28"/>
@@ -41,7 +41,7 @@
         <w:spacing w:line="240" w:lineRule="auto"/>
         <w:jc w:val="both"/>
         <w:rPr>
-          <w:rFonts w:ascii="Times New Roman" w:eastAsia="Times New Roman" w:hAnsi="Times New Roman" w:cs="Times New Roman"/>
+          <w:rFonts w:ascii="Times New Roman" w:hAnsi="Times New Roman" w:eastAsia="Times New Roman" w:cs="Times New Roman"/>
           <w:sz w:val="24"/>
           <w:szCs w:val="24"/>
         </w:rPr>
@@ -53,14 +53,14 @@
         <w:ind w:firstLine="720"/>
         <w:jc w:val="both"/>
         <w:rPr>
-          <w:rFonts w:ascii="Times New Roman" w:eastAsia="Times New Roman" w:hAnsi="Times New Roman" w:cs="Times New Roman"/>
+          <w:rFonts w:ascii="Times New Roman" w:hAnsi="Times New Roman" w:eastAsia="Times New Roman" w:cs="Times New Roman"/>
           <w:sz w:val="24"/>
           <w:szCs w:val="24"/>
         </w:rPr>
       </w:pPr>
       <w:r>
         <w:rPr>
-          <w:rFonts w:ascii="Times New Roman" w:eastAsia="Times New Roman" w:hAnsi="Times New Roman" w:cs="Times New Roman"/>
+          <w:rFonts w:ascii="Times New Roman" w:hAnsi="Times New Roman" w:eastAsia="Times New Roman" w:cs="Times New Roman"/>
           <w:sz w:val="24"/>
           <w:szCs w:val="24"/>
         </w:rPr>
@@ -69,7 +69,7 @@
       <w:proofErr w:type="spellStart"/>
       <w:r>
         <w:rPr>
-          <w:rFonts w:ascii="Times New Roman" w:eastAsia="Times New Roman" w:hAnsi="Times New Roman" w:cs="Times New Roman"/>
+          <w:rFonts w:ascii="Times New Roman" w:hAnsi="Times New Roman" w:eastAsia="Times New Roman" w:cs="Times New Roman"/>
           <w:sz w:val="24"/>
           <w:szCs w:val="24"/>
         </w:rPr>
@@ -78,7 +78,7 @@
       <w:proofErr w:type="spellEnd"/>
       <w:r>
         <w:rPr>
-          <w:rFonts w:ascii="Times New Roman" w:eastAsia="Times New Roman" w:hAnsi="Times New Roman" w:cs="Times New Roman"/>
+          <w:rFonts w:ascii="Times New Roman" w:hAnsi="Times New Roman" w:eastAsia="Times New Roman" w:cs="Times New Roman"/>
           <w:sz w:val="24"/>
           <w:szCs w:val="24"/>
         </w:rPr>
@@ -87,7 +87,7 @@
       <w:proofErr w:type="spellStart"/>
       <w:r>
         <w:rPr>
-          <w:rFonts w:ascii="Times New Roman" w:eastAsia="Times New Roman" w:hAnsi="Times New Roman" w:cs="Times New Roman"/>
+          <w:rFonts w:ascii="Times New Roman" w:hAnsi="Times New Roman" w:eastAsia="Times New Roman" w:cs="Times New Roman"/>
           <w:sz w:val="24"/>
           <w:szCs w:val="24"/>
         </w:rPr>
@@ -96,7 +96,7 @@
       <w:proofErr w:type="spellEnd"/>
       <w:r>
         <w:rPr>
-          <w:rFonts w:ascii="Times New Roman" w:eastAsia="Times New Roman" w:hAnsi="Times New Roman" w:cs="Times New Roman"/>
+          <w:rFonts w:ascii="Times New Roman" w:hAnsi="Times New Roman" w:eastAsia="Times New Roman" w:cs="Times New Roman"/>
           <w:sz w:val="24"/>
           <w:szCs w:val="24"/>
         </w:rPr>
@@ -105,7 +105,7 @@
       <w:proofErr w:type="spellStart"/>
       <w:r>
         <w:rPr>
-          <w:rFonts w:ascii="Times New Roman" w:eastAsia="Times New Roman" w:hAnsi="Times New Roman" w:cs="Times New Roman"/>
+          <w:rFonts w:ascii="Times New Roman" w:hAnsi="Times New Roman" w:eastAsia="Times New Roman" w:cs="Times New Roman"/>
           <w:sz w:val="24"/>
           <w:szCs w:val="24"/>
         </w:rPr>
@@ -114,7 +114,7 @@
       <w:proofErr w:type="spellEnd"/>
       <w:r>
         <w:rPr>
-          <w:rFonts w:ascii="Times New Roman" w:eastAsia="Times New Roman" w:hAnsi="Times New Roman" w:cs="Times New Roman"/>
+          <w:rFonts w:ascii="Times New Roman" w:hAnsi="Times New Roman" w:eastAsia="Times New Roman" w:cs="Times New Roman"/>
           <w:sz w:val="24"/>
           <w:szCs w:val="24"/>
         </w:rPr>
@@ -123,7 +123,7 @@
       <w:proofErr w:type="spellStart"/>
       <w:r>
         <w:rPr>
-          <w:rFonts w:ascii="Times New Roman" w:eastAsia="Times New Roman" w:hAnsi="Times New Roman" w:cs="Times New Roman"/>
+          <w:rFonts w:ascii="Times New Roman" w:hAnsi="Times New Roman" w:eastAsia="Times New Roman" w:cs="Times New Roman"/>
           <w:sz w:val="24"/>
           <w:szCs w:val="24"/>
         </w:rPr>
@@ -132,7 +132,7 @@
       <w:proofErr w:type="spellEnd"/>
       <w:r>
         <w:rPr>
-          <w:rFonts w:ascii="Times New Roman" w:eastAsia="Times New Roman" w:hAnsi="Times New Roman" w:cs="Times New Roman"/>
+          <w:rFonts w:ascii="Times New Roman" w:hAnsi="Times New Roman" w:eastAsia="Times New Roman" w:cs="Times New Roman"/>
           <w:sz w:val="24"/>
           <w:szCs w:val="24"/>
         </w:rPr>
@@ -141,7 +141,7 @@
       <w:proofErr w:type="spellStart"/>
       <w:r>
         <w:rPr>
-          <w:rFonts w:ascii="Times New Roman" w:eastAsia="Times New Roman" w:hAnsi="Times New Roman" w:cs="Times New Roman"/>
+          <w:rFonts w:ascii="Times New Roman" w:hAnsi="Times New Roman" w:eastAsia="Times New Roman" w:cs="Times New Roman"/>
           <w:sz w:val="24"/>
           <w:szCs w:val="24"/>
         </w:rPr>
@@ -150,7 +150,7 @@
       <w:proofErr w:type="spellEnd"/>
       <w:r>
         <w:rPr>
-          <w:rFonts w:ascii="Times New Roman" w:eastAsia="Times New Roman" w:hAnsi="Times New Roman" w:cs="Times New Roman"/>
+          <w:rFonts w:ascii="Times New Roman" w:hAnsi="Times New Roman" w:eastAsia="Times New Roman" w:cs="Times New Roman"/>
           <w:sz w:val="24"/>
           <w:szCs w:val="24"/>
         </w:rPr>
@@ -159,7 +159,7 @@
       <w:proofErr w:type="spellStart"/>
       <w:r>
         <w:rPr>
-          <w:rFonts w:ascii="Times New Roman" w:eastAsia="Times New Roman" w:hAnsi="Times New Roman" w:cs="Times New Roman"/>
+          <w:rFonts w:ascii="Times New Roman" w:hAnsi="Times New Roman" w:eastAsia="Times New Roman" w:cs="Times New Roman"/>
           <w:sz w:val="24"/>
           <w:szCs w:val="24"/>
         </w:rPr>
@@ -168,7 +168,7 @@
       <w:proofErr w:type="spellEnd"/>
       <w:r>
         <w:rPr>
-          <w:rFonts w:ascii="Times New Roman" w:eastAsia="Times New Roman" w:hAnsi="Times New Roman" w:cs="Times New Roman"/>
+          <w:rFonts w:ascii="Times New Roman" w:hAnsi="Times New Roman" w:eastAsia="Times New Roman" w:cs="Times New Roman"/>
           <w:sz w:val="24"/>
           <w:szCs w:val="24"/>
         </w:rPr>
@@ -177,7 +177,7 @@
       <w:proofErr w:type="spellStart"/>
       <w:r>
         <w:rPr>
-          <w:rFonts w:ascii="Times New Roman" w:eastAsia="Times New Roman" w:hAnsi="Times New Roman" w:cs="Times New Roman"/>
+          <w:rFonts w:ascii="Times New Roman" w:hAnsi="Times New Roman" w:eastAsia="Times New Roman" w:cs="Times New Roman"/>
           <w:sz w:val="24"/>
           <w:szCs w:val="24"/>
         </w:rPr>
@@ -186,7 +186,7 @@
       <w:proofErr w:type="spellEnd"/>
       <w:r>
         <w:rPr>
-          <w:rFonts w:ascii="Times New Roman" w:eastAsia="Times New Roman" w:hAnsi="Times New Roman" w:cs="Times New Roman"/>
+          <w:rFonts w:ascii="Times New Roman" w:hAnsi="Times New Roman" w:eastAsia="Times New Roman" w:cs="Times New Roman"/>
           <w:sz w:val="24"/>
           <w:szCs w:val="24"/>
         </w:rPr>
@@ -195,7 +195,7 @@
       <w:proofErr w:type="spellStart"/>
       <w:r>
         <w:rPr>
-          <w:rFonts w:ascii="Times New Roman" w:eastAsia="Times New Roman" w:hAnsi="Times New Roman" w:cs="Times New Roman"/>
+          <w:rFonts w:ascii="Times New Roman" w:hAnsi="Times New Roman" w:eastAsia="Times New Roman" w:cs="Times New Roman"/>
           <w:sz w:val="24"/>
           <w:szCs w:val="24"/>
         </w:rPr>
@@ -204,11 +204,43 @@
       <w:proofErr w:type="spellEnd"/>
       <w:r>
         <w:rPr>
-          <w:rFonts w:ascii="Times New Roman" w:eastAsia="Times New Roman" w:hAnsi="Times New Roman" w:cs="Times New Roman"/>
-          <w:sz w:val="24"/>
-          <w:szCs w:val="24"/>
-        </w:rPr>
-        <w:t xml:space="preserve"> }}, bem como para, agindo em comum ou em separado, transigir, desistir, firmar compromissos, prestar declarações, substabelecer, com ou sem reserva de poderes, receber ou dar quitação, representar o(a) outorgante em audiência, fazer declaração e prestar compromisso de inventariante.</w:t>
+          <w:rFonts w:ascii="Times New Roman" w:hAnsi="Times New Roman" w:eastAsia="Times New Roman" w:cs="Times New Roman"/>
+          <w:sz w:val="24"/>
+          <w:szCs w:val="24"/>
+        </w:rPr>
+        <w:t xml:space="preserve"> }}</w:t>
+      </w:r>
+      <w:r>
+        <w:rPr>
+          <w:rFonts w:ascii="Times New Roman" w:hAnsi="Times New Roman" w:eastAsia="Times New Roman" w:cs="Times New Roman"/>
+          <w:sz w:val="24"/>
+          <w:szCs w:val="24"/>
+        </w:rPr>
+        <w:t xml:space="preserve"> nº {{ num_</w:t>
+      </w:r>
+      <w:r>
+        <w:rPr>
+          <w:rFonts w:ascii="Times New Roman" w:hAnsi="Times New Roman" w:eastAsia="Times New Roman" w:cs="Times New Roman"/>
+          <w:sz w:val="24"/>
+          <w:szCs w:val="24"/>
+        </w:rPr>
+        <w:t>acao</w:t>
+      </w:r>
+      <w:r>
+        <w:rPr>
+          <w:rFonts w:ascii="Times New Roman" w:hAnsi="Times New Roman" w:eastAsia="Times New Roman" w:cs="Times New Roman"/>
+          <w:sz w:val="24"/>
+          <w:szCs w:val="24"/>
+        </w:rPr>
+        <w:t xml:space="preserve"> }}</w:t>
+      </w:r>
+      <w:r>
+        <w:rPr>
+          <w:rFonts w:ascii="Times New Roman" w:hAnsi="Times New Roman" w:eastAsia="Times New Roman" w:cs="Times New Roman"/>
+          <w:sz w:val="24"/>
+          <w:szCs w:val="24"/>
+        </w:rPr>
+        <w:t>, bem como para, agindo em comum ou em separado, transigir, desistir, firmar compromissos, prestar declarações, substabelecer, com ou sem reserva de poderes, receber ou dar quitação, representar o(a) outorgante em audiência, fazer declaração e prestar compromisso de inventariante.</w:t>
       </w:r>
     </w:p>
     <w:p>
@@ -217,14 +249,14 @@
         <w:ind w:firstLine="720"/>
         <w:jc w:val="both"/>
         <w:rPr>
-          <w:rFonts w:ascii="Times New Roman" w:eastAsia="Times New Roman" w:hAnsi="Times New Roman" w:cs="Times New Roman"/>
+          <w:rFonts w:ascii="Times New Roman" w:hAnsi="Times New Roman" w:eastAsia="Times New Roman" w:cs="Times New Roman"/>
           <w:sz w:val="24"/>
           <w:szCs w:val="24"/>
         </w:rPr>
       </w:pPr>
       <w:r>
         <w:rPr>
-          <w:rFonts w:ascii="Times New Roman" w:eastAsia="Times New Roman" w:hAnsi="Times New Roman" w:cs="Times New Roman"/>
+          <w:rFonts w:ascii="Times New Roman" w:hAnsi="Times New Roman" w:eastAsia="Times New Roman" w:cs="Times New Roman"/>
           <w:sz w:val="24"/>
           <w:szCs w:val="24"/>
         </w:rPr>
@@ -237,14 +269,14 @@
         <w:ind w:firstLine="720"/>
         <w:jc w:val="both"/>
         <w:rPr>
-          <w:rFonts w:ascii="Times New Roman" w:eastAsia="Times New Roman" w:hAnsi="Times New Roman" w:cs="Times New Roman"/>
+          <w:rFonts w:ascii="Times New Roman" w:hAnsi="Times New Roman" w:eastAsia="Times New Roman" w:cs="Times New Roman"/>
           <w:sz w:val="24"/>
           <w:szCs w:val="24"/>
         </w:rPr>
       </w:pPr>
       <w:r>
         <w:rPr>
-          <w:rFonts w:ascii="Times New Roman" w:eastAsia="Times New Roman" w:hAnsi="Times New Roman" w:cs="Times New Roman"/>
+          <w:rFonts w:ascii="Times New Roman" w:hAnsi="Times New Roman" w:eastAsia="Times New Roman" w:cs="Times New Roman"/>
           <w:sz w:val="24"/>
           <w:szCs w:val="24"/>
         </w:rPr>
@@ -257,14 +289,14 @@
         <w:ind w:firstLine="720"/>
         <w:jc w:val="both"/>
         <w:rPr>
-          <w:rFonts w:ascii="Times New Roman" w:eastAsia="Times New Roman" w:hAnsi="Times New Roman" w:cs="Times New Roman"/>
+          <w:rFonts w:ascii="Times New Roman" w:hAnsi="Times New Roman" w:eastAsia="Times New Roman" w:cs="Times New Roman"/>
           <w:sz w:val="24"/>
           <w:szCs w:val="24"/>
         </w:rPr>
       </w:pPr>
       <w:r>
         <w:rPr>
-          <w:rFonts w:ascii="Times New Roman" w:eastAsia="Times New Roman" w:hAnsi="Times New Roman" w:cs="Times New Roman"/>
+          <w:rFonts w:ascii="Times New Roman" w:hAnsi="Times New Roman" w:eastAsia="Times New Roman" w:cs="Times New Roman"/>
           <w:sz w:val="24"/>
           <w:szCs w:val="24"/>
         </w:rPr>
@@ -276,7 +308,7 @@
         <w:spacing w:line="240" w:lineRule="auto"/>
         <w:jc w:val="both"/>
         <w:rPr>
-          <w:rFonts w:ascii="Times New Roman" w:eastAsia="Times New Roman" w:hAnsi="Times New Roman" w:cs="Times New Roman"/>
+          <w:rFonts w:ascii="Times New Roman" w:hAnsi="Times New Roman" w:eastAsia="Times New Roman" w:cs="Times New Roman"/>
           <w:sz w:val="24"/>
           <w:szCs w:val="24"/>
         </w:rPr>
@@ -288,7 +320,7 @@
         <w:ind w:firstLine="720"/>
         <w:jc w:val="both"/>
         <w:rPr>
-          <w:rFonts w:ascii="Times New Roman" w:eastAsia="Times New Roman" w:hAnsi="Times New Roman" w:cs="Times New Roman"/>
+          <w:rFonts w:ascii="Times New Roman" w:hAnsi="Times New Roman" w:eastAsia="Times New Roman" w:cs="Times New Roman"/>
           <w:sz w:val="24"/>
           <w:szCs w:val="24"/>
         </w:rPr>
@@ -296,7 +328,7 @@
       <w:proofErr w:type="gramStart"/>
       <w:r>
         <w:rPr>
-          <w:rFonts w:ascii="Times New Roman" w:eastAsia="Times New Roman" w:hAnsi="Times New Roman" w:cs="Times New Roman"/>
+          <w:rFonts w:ascii="Times New Roman" w:hAnsi="Times New Roman" w:eastAsia="Times New Roman" w:cs="Times New Roman"/>
           <w:sz w:val="24"/>
           <w:szCs w:val="24"/>
         </w:rPr>
@@ -305,7 +337,7 @@
       <w:proofErr w:type="gramEnd"/>
       <w:r>
         <w:rPr>
-          <w:rFonts w:ascii="Times New Roman" w:eastAsia="Times New Roman" w:hAnsi="Times New Roman" w:cs="Times New Roman"/>
+          <w:rFonts w:ascii="Times New Roman" w:hAnsi="Times New Roman" w:eastAsia="Times New Roman" w:cs="Times New Roman"/>
           <w:sz w:val="24"/>
           <w:szCs w:val="24"/>
         </w:rPr>
@@ -317,7 +349,7 @@
         <w:spacing w:line="240" w:lineRule="auto"/>
         <w:jc w:val="both"/>
         <w:rPr>
-          <w:rFonts w:ascii="Times New Roman" w:eastAsia="Times New Roman" w:hAnsi="Times New Roman" w:cs="Times New Roman"/>
+          <w:rFonts w:ascii="Times New Roman" w:hAnsi="Times New Roman" w:eastAsia="Times New Roman" w:cs="Times New Roman"/>
           <w:sz w:val="24"/>
           <w:szCs w:val="24"/>
         </w:rPr>
@@ -329,14 +361,14 @@
         <w:ind w:left="1440"/>
         <w:jc w:val="both"/>
         <w:rPr>
-          <w:rFonts w:ascii="Times New Roman" w:eastAsia="Times New Roman" w:hAnsi="Times New Roman" w:cs="Times New Roman"/>
+          <w:rFonts w:ascii="Times New Roman" w:hAnsi="Times New Roman" w:eastAsia="Times New Roman" w:cs="Times New Roman"/>
           <w:sz w:val="24"/>
           <w:szCs w:val="24"/>
         </w:rPr>
       </w:pPr>
       <w:r>
         <w:rPr>
-          <w:rFonts w:ascii="Times New Roman" w:eastAsia="Times New Roman" w:hAnsi="Times New Roman" w:cs="Times New Roman"/>
+          <w:rFonts w:ascii="Times New Roman" w:hAnsi="Times New Roman" w:eastAsia="Times New Roman" w:cs="Times New Roman"/>
           <w:sz w:val="24"/>
           <w:szCs w:val="24"/>
         </w:rPr>
@@ -349,7 +381,7 @@
         <w:ind w:left="1440"/>
         <w:jc w:val="both"/>
         <w:rPr>
-          <w:rFonts w:ascii="Times New Roman" w:eastAsia="Times New Roman" w:hAnsi="Times New Roman" w:cs="Times New Roman"/>
+          <w:rFonts w:ascii="Times New Roman" w:hAnsi="Times New Roman" w:eastAsia="Times New Roman" w:cs="Times New Roman"/>
           <w:sz w:val="24"/>
           <w:szCs w:val="24"/>
         </w:rPr>
@@ -357,7 +389,7 @@
       <w:proofErr w:type="gramStart"/>
       <w:r>
         <w:rPr>
-          <w:rFonts w:ascii="Times New Roman" w:eastAsia="Times New Roman" w:hAnsi="Times New Roman" w:cs="Times New Roman"/>
+          <w:rFonts w:ascii="Times New Roman" w:hAnsi="Times New Roman" w:eastAsia="Times New Roman" w:cs="Times New Roman"/>
           <w:sz w:val="24"/>
           <w:szCs w:val="24"/>
         </w:rPr>
@@ -366,7 +398,7 @@
       <w:proofErr w:type="spellStart"/>
       <w:r>
         <w:rPr>
-          <w:rFonts w:ascii="Times New Roman" w:eastAsia="Times New Roman" w:hAnsi="Times New Roman" w:cs="Times New Roman"/>
+          <w:rFonts w:ascii="Times New Roman" w:hAnsi="Times New Roman" w:eastAsia="Times New Roman" w:cs="Times New Roman"/>
           <w:sz w:val="24"/>
           <w:szCs w:val="24"/>
         </w:rPr>
@@ -375,7 +407,7 @@
       <w:proofErr w:type="gramEnd"/>
       <w:r>
         <w:rPr>
-          <w:rFonts w:ascii="Times New Roman" w:eastAsia="Times New Roman" w:hAnsi="Times New Roman" w:cs="Times New Roman"/>
+          <w:rFonts w:ascii="Times New Roman" w:hAnsi="Times New Roman" w:eastAsia="Times New Roman" w:cs="Times New Roman"/>
           <w:sz w:val="24"/>
           <w:szCs w:val="24"/>
         </w:rPr>
@@ -384,7 +416,7 @@
       <w:proofErr w:type="spellEnd"/>
       <w:r>
         <w:rPr>
-          <w:rFonts w:ascii="Times New Roman" w:eastAsia="Times New Roman" w:hAnsi="Times New Roman" w:cs="Times New Roman"/>
+          <w:rFonts w:ascii="Times New Roman" w:hAnsi="Times New Roman" w:eastAsia="Times New Roman" w:cs="Times New Roman"/>
           <w:sz w:val="24"/>
           <w:szCs w:val="24"/>
         </w:rPr>
@@ -397,14 +429,14 @@
         <w:ind w:left="1440"/>
         <w:jc w:val="both"/>
         <w:rPr>
-          <w:rFonts w:ascii="Times New Roman" w:eastAsia="Times New Roman" w:hAnsi="Times New Roman" w:cs="Times New Roman"/>
+          <w:rFonts w:ascii="Times New Roman" w:hAnsi="Times New Roman" w:eastAsia="Times New Roman" w:cs="Times New Roman"/>
           <w:sz w:val="24"/>
           <w:szCs w:val="24"/>
         </w:rPr>
       </w:pPr>
       <w:r>
         <w:rPr>
-          <w:rFonts w:ascii="Times New Roman" w:eastAsia="Times New Roman" w:hAnsi="Times New Roman" w:cs="Times New Roman"/>
+          <w:rFonts w:ascii="Times New Roman" w:hAnsi="Times New Roman" w:eastAsia="Times New Roman" w:cs="Times New Roman"/>
           <w:sz w:val="24"/>
           <w:szCs w:val="24"/>
         </w:rPr>
@@ -413,7 +445,7 @@
       <w:proofErr w:type="gramStart"/>
       <w:r>
         <w:rPr>
-          <w:rFonts w:ascii="Times New Roman" w:eastAsia="Times New Roman" w:hAnsi="Times New Roman" w:cs="Times New Roman"/>
+          <w:rFonts w:ascii="Times New Roman" w:hAnsi="Times New Roman" w:eastAsia="Times New Roman" w:cs="Times New Roman"/>
           <w:sz w:val="24"/>
           <w:szCs w:val="24"/>
         </w:rPr>
@@ -422,7 +454,7 @@
       <w:proofErr w:type="spellStart"/>
       <w:r>
         <w:rPr>
-          <w:rFonts w:ascii="Times New Roman" w:eastAsia="Times New Roman" w:hAnsi="Times New Roman" w:cs="Times New Roman"/>
+          <w:rFonts w:ascii="Times New Roman" w:hAnsi="Times New Roman" w:eastAsia="Times New Roman" w:cs="Times New Roman"/>
           <w:sz w:val="24"/>
           <w:szCs w:val="24"/>
         </w:rPr>
@@ -431,7 +463,7 @@
       <w:proofErr w:type="gramEnd"/>
       <w:r>
         <w:rPr>
-          <w:rFonts w:ascii="Times New Roman" w:eastAsia="Times New Roman" w:hAnsi="Times New Roman" w:cs="Times New Roman"/>
+          <w:rFonts w:ascii="Times New Roman" w:hAnsi="Times New Roman" w:eastAsia="Times New Roman" w:cs="Times New Roman"/>
           <w:sz w:val="24"/>
           <w:szCs w:val="24"/>
         </w:rPr>
@@ -440,7 +472,7 @@
       <w:proofErr w:type="spellEnd"/>
       <w:r>
         <w:rPr>
-          <w:rFonts w:ascii="Times New Roman" w:eastAsia="Times New Roman" w:hAnsi="Times New Roman" w:cs="Times New Roman"/>
+          <w:rFonts w:ascii="Times New Roman" w:hAnsi="Times New Roman" w:eastAsia="Times New Roman" w:cs="Times New Roman"/>
           <w:sz w:val="24"/>
           <w:szCs w:val="24"/>
         </w:rPr>
@@ -453,14 +485,14 @@
         <w:ind w:left="1440"/>
         <w:jc w:val="both"/>
         <w:rPr>
-          <w:rFonts w:ascii="Times New Roman" w:eastAsia="Times New Roman" w:hAnsi="Times New Roman" w:cs="Times New Roman"/>
+          <w:rFonts w:ascii="Times New Roman" w:hAnsi="Times New Roman" w:eastAsia="Times New Roman" w:cs="Times New Roman"/>
           <w:sz w:val="24"/>
           <w:szCs w:val="24"/>
         </w:rPr>
       </w:pPr>
       <w:r>
         <w:rPr>
-          <w:rFonts w:ascii="Times New Roman" w:eastAsia="Times New Roman" w:hAnsi="Times New Roman" w:cs="Times New Roman"/>
+          <w:rFonts w:ascii="Times New Roman" w:hAnsi="Times New Roman" w:eastAsia="Times New Roman" w:cs="Times New Roman"/>
           <w:sz w:val="24"/>
           <w:szCs w:val="24"/>
         </w:rPr>
@@ -469,7 +501,7 @@
       <w:proofErr w:type="gramStart"/>
       <w:r>
         <w:rPr>
-          <w:rFonts w:ascii="Times New Roman" w:eastAsia="Times New Roman" w:hAnsi="Times New Roman" w:cs="Times New Roman"/>
+          <w:rFonts w:ascii="Times New Roman" w:hAnsi="Times New Roman" w:eastAsia="Times New Roman" w:cs="Times New Roman"/>
           <w:sz w:val="24"/>
           <w:szCs w:val="24"/>
         </w:rPr>
@@ -478,7 +510,7 @@
       <w:proofErr w:type="spellStart"/>
       <w:r>
         <w:rPr>
-          <w:rFonts w:ascii="Times New Roman" w:eastAsia="Times New Roman" w:hAnsi="Times New Roman" w:cs="Times New Roman"/>
+          <w:rFonts w:ascii="Times New Roman" w:hAnsi="Times New Roman" w:eastAsia="Times New Roman" w:cs="Times New Roman"/>
           <w:sz w:val="24"/>
           <w:szCs w:val="24"/>
         </w:rPr>
@@ -487,7 +519,7 @@
       <w:proofErr w:type="gramEnd"/>
       <w:r>
         <w:rPr>
-          <w:rFonts w:ascii="Times New Roman" w:eastAsia="Times New Roman" w:hAnsi="Times New Roman" w:cs="Times New Roman"/>
+          <w:rFonts w:ascii="Times New Roman" w:hAnsi="Times New Roman" w:eastAsia="Times New Roman" w:cs="Times New Roman"/>
           <w:sz w:val="24"/>
           <w:szCs w:val="24"/>
         </w:rPr>
@@ -496,7 +528,7 @@
       <w:proofErr w:type="spellEnd"/>
       <w:r>
         <w:rPr>
-          <w:rFonts w:ascii="Times New Roman" w:eastAsia="Times New Roman" w:hAnsi="Times New Roman" w:cs="Times New Roman"/>
+          <w:rFonts w:ascii="Times New Roman" w:hAnsi="Times New Roman" w:eastAsia="Times New Roman" w:cs="Times New Roman"/>
           <w:sz w:val="24"/>
           <w:szCs w:val="24"/>
         </w:rPr>
@@ -510,7 +542,7 @@
       <w:footerReference w:type="default" r:id="rId9"/>
       <w:headerReference w:type="first" r:id="rId10"/>
       <w:footerReference w:type="first" r:id="rId11"/>
-      <w:pgSz w:w="11906" w:h="16838"/>
+      <w:pgSz w:w="11906" w:h="16838" w:orient="portrait"/>
       <w:pgMar w:top="1133" w:right="1144" w:bottom="1134" w:left="1700" w:header="170" w:footer="170" w:gutter="0"/>
       <w:pgNumType w:start="1"/>
       <w:cols w:space="720"/>
@@ -569,7 +601,7 @@
 </file>
 
 <file path=word/footer2.xml><?xml version="1.0" encoding="utf-8"?>
-<w:ftr xmlns:wpc="http://schemas.microsoft.com/office/word/2010/wordprocessingCanvas" xmlns:cx="http://schemas.microsoft.com/office/drawing/2014/chartex" xmlns:cx1="http://schemas.microsoft.com/office/drawing/2015/9/8/chartex" xmlns:cx2="http://schemas.microsoft.com/office/drawing/2015/10/21/chartex" xmlns:cx3="http://schemas.microsoft.com/office/drawing/2016/5/9/chartex" xmlns:cx4="http://schemas.microsoft.com/office/drawing/2016/5/10/chartex" xmlns:cx5="http://schemas.microsoft.com/office/drawing/2016/5/11/chartex" xmlns:cx6="http://schemas.microsoft.com/office/drawing/2016/5/12/chartex" xmlns:cx7="http://schemas.microsoft.com/office/drawing/2016/5/13/chartex" xmlns:cx8="http://schemas.microsoft.com/office/drawing/2016/5/14/chartex" xmlns:mc="http://schemas.openxmlformats.org/markup-compatibility/2006" xmlns:aink="http://schemas.microsoft.com/office/drawing/2016/ink" xmlns:am3d="http://schemas.microsoft.com/office/drawing/2017/model3d" xmlns:o="urn:schemas-microsoft-com:office:office" xmlns:r="http://schemas.openxmlformats.org/officeDocument/2006/relationships" xmlns:m="http://schemas.openxmlformats.org/officeDocument/2006/math" xmlns:v="urn:schemas-microsoft-com:vml" xmlns:wp14="http://schemas.microsoft.com/office/word/2010/wordprocessingDrawing" xmlns:wp="http://schemas.openxmlformats.org/drawingml/2006/wordprocessingDrawing" xmlns:w10="urn:schemas-microsoft-com:office:word" xmlns:w="http://schemas.openxmlformats.org/wordprocessingml/2006/main" xmlns:w14="http://schemas.microsoft.com/office/word/2010/wordml" xmlns:w15="http://schemas.microsoft.com/office/word/2012/wordml" xmlns:w16cid="http://schemas.microsoft.com/office/word/2016/wordml/cid" xmlns:w16se="http://schemas.microsoft.com/office/word/2015/wordml/symex" xmlns:wpg="http://schemas.microsoft.com/office/word/2010/wordprocessingGroup" xmlns:wpi="http://schemas.microsoft.com/office/word/2010/wordprocessingInk" xmlns:wne="http://schemas.microsoft.com/office/word/2006/wordml" xmlns:wps="http://schemas.microsoft.com/office/word/2010/wordprocessingShape" mc:Ignorable="w14 w15 w16se w16cid wp14">
+<w:ftr xmlns:wpc="http://schemas.microsoft.com/office/word/2010/wordprocessingCanvas" xmlns:cx="http://schemas.microsoft.com/office/drawing/2014/chartex" xmlns:cx1="http://schemas.microsoft.com/office/drawing/2015/9/8/chartex" xmlns:cx2="http://schemas.microsoft.com/office/drawing/2015/10/21/chartex" xmlns:cx3="http://schemas.microsoft.com/office/drawing/2016/5/9/chartex" xmlns:cx4="http://schemas.microsoft.com/office/drawing/2016/5/10/chartex" xmlns:cx5="http://schemas.microsoft.com/office/drawing/2016/5/11/chartex" xmlns:cx6="http://schemas.microsoft.com/office/drawing/2016/5/12/chartex" xmlns:cx7="http://schemas.microsoft.com/office/drawing/2016/5/13/chartex" xmlns:cx8="http://schemas.microsoft.com/office/drawing/2016/5/14/chartex" xmlns:mc="http://schemas.openxmlformats.org/markup-compatibility/2006" xmlns:aink="http://schemas.microsoft.com/office/drawing/2016/ink" xmlns:am3d="http://schemas.microsoft.com/office/drawing/2017/model3d" xmlns:o="urn:schemas-microsoft-com:office:office" xmlns:r="http://schemas.openxmlformats.org/officeDocument/2006/relationships" xmlns:m="http://schemas.openxmlformats.org/officeDocument/2006/math" xmlns:v="urn:schemas-microsoft-com:vml" xmlns:wp14="http://schemas.microsoft.com/office/word/2010/wordprocessingDrawing" xmlns:wp="http://schemas.openxmlformats.org/drawingml/2006/wordprocessingDrawing" xmlns:w10="urn:schemas-microsoft-com:office:word" xmlns:w="http://schemas.openxmlformats.org/wordprocessingml/2006/main" xmlns:w14="http://schemas.microsoft.com/office/word/2010/wordml" xmlns:w15="http://schemas.microsoft.com/office/word/2012/wordml" xmlns:w16cid="http://schemas.microsoft.com/office/word/2016/wordml/cid" xmlns:w16se="http://schemas.microsoft.com/office/word/2015/wordml/symex" xmlns:wpg="http://schemas.microsoft.com/office/word/2010/wordprocessingGroup" xmlns:wpi="http://schemas.microsoft.com/office/word/2010/wordprocessingInk" xmlns:wne="http://schemas.microsoft.com/office/word/2006/wordml" xmlns:wps="http://schemas.microsoft.com/office/word/2010/wordprocessingShape" xmlns:a="http://schemas.openxmlformats.org/drawingml/2006/main" xmlns:pic="http://schemas.openxmlformats.org/drawingml/2006/picture" xmlns:a14="http://schemas.microsoft.com/office/drawing/2010/main" mc:Ignorable="w14 w15 w16se w16cid wp14">
   <w:p>
     <w:pPr>
       <w:pStyle w:val="Rodap"/>
@@ -605,8 +637,8 @@
         <w:tcPr>
           <w:tcW w:w="583" w:type="pct"/>
           <w:tcBorders>
-            <w:top w:val="single" w:sz="4" w:space="0" w:color="auto"/>
-            <w:bottom w:val="single" w:sz="4" w:space="0" w:color="auto"/>
+            <w:top w:val="single" w:color="auto" w:sz="4" w:space="0"/>
+            <w:bottom w:val="single" w:color="auto" w:sz="4" w:space="0"/>
             <w:right w:val="nil"/>
           </w:tcBorders>
           <w:vAlign w:val="center"/>
@@ -615,7 +647,7 @@
           <w:pPr>
             <w:spacing w:after="0" w:line="276" w:lineRule="auto"/>
             <w:rPr>
-              <w:rFonts w:ascii="Times New Roman" w:eastAsia="Times New Roman" w:hAnsi="Times New Roman" w:cs="Times New Roman"/>
+              <w:rFonts w:ascii="Times New Roman" w:hAnsi="Times New Roman" w:eastAsia="Times New Roman" w:cs="Times New Roman"/>
               <w:b/>
               <w:i/>
               <w:sz w:val="20"/>
@@ -624,7 +656,7 @@
           </w:pPr>
           <w:r>
             <w:rPr>
-              <w:rFonts w:ascii="Times New Roman" w:eastAsia="Times New Roman" w:hAnsi="Times New Roman" w:cs="Times New Roman"/>
+              <w:rFonts w:ascii="Times New Roman" w:hAnsi="Times New Roman" w:eastAsia="Times New Roman" w:cs="Times New Roman"/>
               <w:b/>
               <w:i/>
               <w:noProof/>
@@ -679,7 +711,7 @@
         <w:tcPr>
           <w:tcW w:w="3189" w:type="pct"/>
           <w:tcBorders>
-            <w:top w:val="single" w:sz="4" w:space="0" w:color="auto"/>
+            <w:top w:val="single" w:color="auto" w:sz="4" w:space="0"/>
             <w:left w:val="nil"/>
             <w:bottom w:val="nil"/>
             <w:right w:val="nil"/>
@@ -691,7 +723,7 @@
             <w:spacing w:after="0" w:line="240" w:lineRule="auto"/>
             <w:jc w:val="center"/>
             <w:rPr>
-              <w:rFonts w:ascii="Arial" w:eastAsia="Cambria" w:hAnsi="Arial" w:cs="Arial"/>
+              <w:rFonts w:ascii="Arial" w:hAnsi="Arial" w:eastAsia="Cambria" w:cs="Arial"/>
               <w:b/>
               <w:bCs/>
               <w:iCs/>
@@ -701,7 +733,7 @@
           </w:pPr>
           <w:r>
             <w:rPr>
-              <w:rFonts w:ascii="Arial" w:eastAsia="Cambria" w:hAnsi="Arial" w:cs="Arial"/>
+              <w:rFonts w:ascii="Arial" w:hAnsi="Arial" w:eastAsia="Cambria" w:cs="Arial"/>
               <w:b/>
               <w:bCs/>
               <w:iCs/>
@@ -716,7 +748,7 @@
             <w:spacing w:after="0" w:line="240" w:lineRule="auto"/>
             <w:jc w:val="center"/>
             <w:rPr>
-              <w:rFonts w:ascii="Arial" w:eastAsia="Cambria" w:hAnsi="Arial" w:cs="Arial"/>
+              <w:rFonts w:ascii="Arial" w:hAnsi="Arial" w:eastAsia="Cambria" w:cs="Arial"/>
               <w:b/>
               <w:bCs/>
               <w:iCs/>
@@ -726,7 +758,7 @@
           </w:pPr>
           <w:r>
             <w:rPr>
-              <w:rFonts w:ascii="Arial" w:eastAsia="Cambria" w:hAnsi="Arial" w:cs="Arial"/>
+              <w:rFonts w:ascii="Arial" w:hAnsi="Arial" w:eastAsia="Cambria" w:cs="Arial"/>
               <w:b/>
               <w:bCs/>
               <w:iCs/>
@@ -741,7 +773,7 @@
             <w:spacing w:after="0" w:line="240" w:lineRule="auto"/>
             <w:jc w:val="center"/>
             <w:rPr>
-              <w:rFonts w:ascii="Arial" w:eastAsia="Cambria" w:hAnsi="Arial" w:cs="Arial"/>
+              <w:rFonts w:ascii="Arial" w:hAnsi="Arial" w:eastAsia="Cambria" w:cs="Arial"/>
               <w:iCs/>
               <w:sz w:val="18"/>
               <w:szCs w:val="18"/>
@@ -749,7 +781,7 @@
           </w:pPr>
           <w:r>
             <w:rPr>
-              <w:rFonts w:ascii="Arial" w:eastAsia="Cambria" w:hAnsi="Arial" w:cs="Arial"/>
+              <w:rFonts w:ascii="Arial" w:hAnsi="Arial" w:eastAsia="Cambria" w:cs="Arial"/>
               <w:iCs/>
               <w:sz w:val="18"/>
               <w:szCs w:val="18"/>
@@ -762,7 +794,7 @@
             <w:spacing w:after="0" w:line="240" w:lineRule="auto"/>
             <w:jc w:val="center"/>
             <w:rPr>
-              <w:rFonts w:ascii="Times New Roman" w:eastAsia="Times New Roman" w:hAnsi="Times New Roman" w:cs="Times New Roman"/>
+              <w:rFonts w:ascii="Times New Roman" w:hAnsi="Times New Roman" w:eastAsia="Times New Roman" w:cs="Times New Roman"/>
               <w:sz w:val="20"/>
               <w:szCs w:val="20"/>
               <w:lang w:val="en-US"/>
@@ -770,7 +802,7 @@
           </w:pPr>
           <w:r>
             <w:rPr>
-              <w:rFonts w:ascii="Arial" w:eastAsia="Cambria" w:hAnsi="Arial" w:cs="Arial"/>
+              <w:rFonts w:ascii="Arial" w:hAnsi="Arial" w:eastAsia="Cambria" w:cs="Arial"/>
               <w:iCs/>
               <w:sz w:val="18"/>
               <w:szCs w:val="18"/>
@@ -780,7 +812,7 @@
           <w:proofErr w:type="spellStart"/>
           <w:r>
             <w:rPr>
-              <w:rFonts w:ascii="Arial" w:eastAsia="Cambria" w:hAnsi="Arial" w:cs="Arial"/>
+              <w:rFonts w:ascii="Arial" w:hAnsi="Arial" w:eastAsia="Cambria" w:cs="Arial"/>
               <w:iCs/>
               <w:sz w:val="18"/>
               <w:szCs w:val="18"/>
@@ -790,7 +822,7 @@
           <w:proofErr w:type="spellEnd"/>
           <w:r>
             <w:rPr>
-              <w:rFonts w:ascii="Arial" w:eastAsia="Cambria" w:hAnsi="Arial" w:cs="Arial"/>
+              <w:rFonts w:ascii="Arial" w:hAnsi="Arial" w:eastAsia="Cambria" w:cs="Arial"/>
               <w:iCs/>
               <w:sz w:val="18"/>
               <w:szCs w:val="18"/>
@@ -803,7 +835,7 @@
         <w:tcPr>
           <w:tcW w:w="1228" w:type="pct"/>
           <w:tcBorders>
-            <w:top w:val="single" w:sz="4" w:space="0" w:color="auto"/>
+            <w:top w:val="single" w:color="auto" w:sz="4" w:space="0"/>
             <w:left w:val="nil"/>
             <w:bottom w:val="nil"/>
             <w:right w:val="nil"/>
@@ -814,7 +846,7 @@
           <w:pPr>
             <w:spacing w:after="0" w:line="240" w:lineRule="auto"/>
             <w:rPr>
-              <w:rFonts w:ascii="Times New Roman" w:eastAsia="Cambria" w:hAnsi="Times New Roman" w:cs="Times New Roman"/>
+              <w:rFonts w:ascii="Times New Roman" w:hAnsi="Times New Roman" w:eastAsia="Cambria" w:cs="Times New Roman"/>
               <w:b/>
               <w:bCs/>
               <w:i/>
@@ -824,7 +856,7 @@
           </w:pPr>
           <w:r>
             <w:rPr>
-              <w:rFonts w:ascii="Times New Roman" w:eastAsia="Cambria" w:hAnsi="Times New Roman" w:cs="Times New Roman"/>
+              <w:rFonts w:ascii="Times New Roman" w:hAnsi="Times New Roman" w:eastAsia="Cambria" w:cs="Times New Roman"/>
               <w:b/>
               <w:bCs/>
               <w:i/>
@@ -835,7 +867,7 @@
           </w:r>
           <w:r>
             <w:rPr>
-              <w:rFonts w:ascii="Times New Roman" w:eastAsia="Cambria" w:hAnsi="Times New Roman" w:cs="Times New Roman"/>
+              <w:rFonts w:ascii="Times New Roman" w:hAnsi="Times New Roman" w:eastAsia="Cambria" w:cs="Times New Roman"/>
               <w:i/>
               <w:noProof/>
               <w:sz w:val="20"/>
@@ -888,7 +920,7 @@
           <w:pPr>
             <w:spacing w:after="0" w:line="240" w:lineRule="auto"/>
             <w:rPr>
-              <w:rFonts w:ascii="Times New Roman" w:eastAsia="Cambria" w:hAnsi="Times New Roman" w:cs="Times New Roman"/>
+              <w:rFonts w:ascii="Times New Roman" w:hAnsi="Times New Roman" w:eastAsia="Cambria" w:cs="Times New Roman"/>
               <w:iCs/>
               <w:sz w:val="10"/>
               <w:szCs w:val="10"/>
@@ -906,7 +938,7 @@
           <w:tcW w:w="5000" w:type="pct"/>
           <w:gridSpan w:val="3"/>
           <w:tcBorders>
-            <w:top w:val="single" w:sz="4" w:space="0" w:color="auto"/>
+            <w:top w:val="single" w:color="auto" w:sz="4" w:space="0"/>
             <w:left w:val="nil"/>
             <w:bottom w:val="nil"/>
             <w:right w:val="nil"/>
@@ -918,7 +950,7 @@
             <w:spacing w:after="0" w:line="240" w:lineRule="auto"/>
             <w:jc w:val="center"/>
             <w:rPr>
-              <w:rFonts w:ascii="Arial" w:eastAsia="Cambria" w:hAnsi="Arial" w:cs="Arial"/>
+              <w:rFonts w:ascii="Arial" w:hAnsi="Arial" w:eastAsia="Cambria" w:cs="Arial"/>
               <w:b/>
               <w:bCs/>
               <w:iCs/>
@@ -926,10 +958,10 @@
               <w:szCs w:val="20"/>
             </w:rPr>
           </w:pPr>
-          <w:bookmarkStart w:id="0" w:name="_GoBack"/>
+          <w:bookmarkStart w:name="_GoBack" w:id="0"/>
           <w:r>
             <w:rPr>
-              <w:rFonts w:ascii="Arial" w:eastAsia="Cambria" w:hAnsi="Arial" w:cs="Arial"/>
+              <w:rFonts w:ascii="Arial" w:hAnsi="Arial" w:eastAsia="Cambria" w:cs="Arial"/>
               <w:iCs/>
               <w:color w:val="244061" w:themeColor="accent1" w:themeShade="80"/>
               <w:sz w:val="20"/>
@@ -939,7 +971,7 @@
           </w:r>
           <w:r>
             <w:rPr>
-              <w:rFonts w:ascii="Arial" w:eastAsia="Cambria" w:hAnsi="Arial" w:cs="Arial"/>
+              <w:rFonts w:ascii="Arial" w:hAnsi="Arial" w:eastAsia="Cambria" w:cs="Arial"/>
               <w:b/>
               <w:bCs/>
               <w:iCs/>
@@ -951,7 +983,7 @@
           </w:r>
           <w:r>
             <w:rPr>
-              <w:rFonts w:ascii="Arial" w:eastAsia="Cambria" w:hAnsi="Arial" w:cs="Arial"/>
+              <w:rFonts w:ascii="Arial" w:hAnsi="Arial" w:eastAsia="Cambria" w:cs="Arial"/>
               <w:b/>
               <w:bCs/>
               <w:iCs/>
@@ -963,7 +995,7 @@
           </w:r>
           <w:r>
             <w:rPr>
-              <w:rFonts w:ascii="Arial" w:eastAsia="Cambria" w:hAnsi="Arial" w:cs="Arial"/>
+              <w:rFonts w:ascii="Arial" w:hAnsi="Arial" w:eastAsia="Cambria" w:cs="Arial"/>
               <w:b/>
               <w:bCs/>
               <w:iCs/>
@@ -975,7 +1007,7 @@
           </w:r>
           <w:r>
             <w:rPr>
-              <w:rFonts w:ascii="Arial" w:eastAsia="Cambria" w:hAnsi="Arial" w:cs="Arial"/>
+              <w:rFonts w:ascii="Arial" w:hAnsi="Arial" w:eastAsia="Cambria" w:cs="Arial"/>
               <w:b/>
               <w:bCs/>
               <w:iCs/>
@@ -987,7 +1019,7 @@
           </w:r>
           <w:r>
             <w:rPr>
-              <w:rFonts w:ascii="Arial" w:eastAsia="Cambria" w:hAnsi="Arial" w:cs="Arial"/>
+              <w:rFonts w:ascii="Arial" w:hAnsi="Arial" w:eastAsia="Cambria" w:cs="Arial"/>
               <w:b/>
               <w:bCs/>
               <w:iCs/>
@@ -999,7 +1031,7 @@
           </w:r>
           <w:r>
             <w:rPr>
-              <w:rFonts w:ascii="Arial" w:eastAsia="Cambria" w:hAnsi="Arial" w:cs="Arial"/>
+              <w:rFonts w:ascii="Arial" w:hAnsi="Arial" w:eastAsia="Cambria" w:cs="Arial"/>
               <w:iCs/>
               <w:color w:val="244061" w:themeColor="accent1" w:themeShade="80"/>
               <w:sz w:val="20"/>
@@ -1009,7 +1041,7 @@
           </w:r>
           <w:r>
             <w:rPr>
-              <w:rFonts w:ascii="Arial" w:eastAsia="Cambria" w:hAnsi="Arial" w:cs="Arial"/>
+              <w:rFonts w:ascii="Arial" w:hAnsi="Arial" w:eastAsia="Cambria" w:cs="Arial"/>
               <w:b/>
               <w:bCs/>
               <w:iCs/>
@@ -1021,7 +1053,7 @@
           </w:r>
           <w:r>
             <w:rPr>
-              <w:rFonts w:ascii="Arial" w:eastAsia="Cambria" w:hAnsi="Arial" w:cs="Arial"/>
+              <w:rFonts w:ascii="Arial" w:hAnsi="Arial" w:eastAsia="Cambria" w:cs="Arial"/>
               <w:b/>
               <w:bCs/>
               <w:iCs/>
@@ -1033,7 +1065,7 @@
           </w:r>
           <w:r>
             <w:rPr>
-              <w:rFonts w:ascii="Arial" w:eastAsia="Cambria" w:hAnsi="Arial" w:cs="Arial"/>
+              <w:rFonts w:ascii="Arial" w:hAnsi="Arial" w:eastAsia="Cambria" w:cs="Arial"/>
               <w:b/>
               <w:bCs/>
               <w:iCs/>
@@ -1045,7 +1077,7 @@
           </w:r>
           <w:r>
             <w:rPr>
-              <w:rFonts w:ascii="Arial" w:eastAsia="Cambria" w:hAnsi="Arial" w:cs="Arial"/>
+              <w:rFonts w:ascii="Arial" w:hAnsi="Arial" w:eastAsia="Cambria" w:cs="Arial"/>
               <w:b/>
               <w:bCs/>
               <w:iCs/>
@@ -1057,7 +1089,7 @@
           </w:r>
           <w:r>
             <w:rPr>
-              <w:rFonts w:ascii="Arial" w:eastAsia="Cambria" w:hAnsi="Arial" w:cs="Arial"/>
+              <w:rFonts w:ascii="Arial" w:hAnsi="Arial" w:eastAsia="Cambria" w:cs="Arial"/>
               <w:b/>
               <w:bCs/>
               <w:iCs/>
@@ -1158,7 +1190,7 @@
 </file>
 
 <file path=word/header2.xml><?xml version="1.0" encoding="utf-8"?>
-<w:hdr xmlns:wpc="http://schemas.microsoft.com/office/word/2010/wordprocessingCanvas" xmlns:cx="http://schemas.microsoft.com/office/drawing/2014/chartex" xmlns:cx1="http://schemas.microsoft.com/office/drawing/2015/9/8/chartex" xmlns:cx2="http://schemas.microsoft.com/office/drawing/2015/10/21/chartex" xmlns:cx3="http://schemas.microsoft.com/office/drawing/2016/5/9/chartex" xmlns:cx4="http://schemas.microsoft.com/office/drawing/2016/5/10/chartex" xmlns:cx5="http://schemas.microsoft.com/office/drawing/2016/5/11/chartex" xmlns:cx6="http://schemas.microsoft.com/office/drawing/2016/5/12/chartex" xmlns:cx7="http://schemas.microsoft.com/office/drawing/2016/5/13/chartex" xmlns:cx8="http://schemas.microsoft.com/office/drawing/2016/5/14/chartex" xmlns:mc="http://schemas.openxmlformats.org/markup-compatibility/2006" xmlns:aink="http://schemas.microsoft.com/office/drawing/2016/ink" xmlns:am3d="http://schemas.microsoft.com/office/drawing/2017/model3d" xmlns:o="urn:schemas-microsoft-com:office:office" xmlns:r="http://schemas.openxmlformats.org/officeDocument/2006/relationships" xmlns:m="http://schemas.openxmlformats.org/officeDocument/2006/math" xmlns:v="urn:schemas-microsoft-com:vml" xmlns:wp14="http://schemas.microsoft.com/office/word/2010/wordprocessingDrawing" xmlns:wp="http://schemas.openxmlformats.org/drawingml/2006/wordprocessingDrawing" xmlns:w10="urn:schemas-microsoft-com:office:word" xmlns:w="http://schemas.openxmlformats.org/wordprocessingml/2006/main" xmlns:w14="http://schemas.microsoft.com/office/word/2010/wordml" xmlns:w15="http://schemas.microsoft.com/office/word/2012/wordml" xmlns:w16cid="http://schemas.microsoft.com/office/word/2016/wordml/cid" xmlns:w16se="http://schemas.microsoft.com/office/word/2015/wordml/symex" xmlns:wpg="http://schemas.microsoft.com/office/word/2010/wordprocessingGroup" xmlns:wpi="http://schemas.microsoft.com/office/word/2010/wordprocessingInk" xmlns:wne="http://schemas.microsoft.com/office/word/2006/wordml" xmlns:wps="http://schemas.microsoft.com/office/word/2010/wordprocessingShape" mc:Ignorable="w14 w15 w16se w16cid wp14">
+<w:hdr xmlns:wpc="http://schemas.microsoft.com/office/word/2010/wordprocessingCanvas" xmlns:cx="http://schemas.microsoft.com/office/drawing/2014/chartex" xmlns:cx1="http://schemas.microsoft.com/office/drawing/2015/9/8/chartex" xmlns:cx2="http://schemas.microsoft.com/office/drawing/2015/10/21/chartex" xmlns:cx3="http://schemas.microsoft.com/office/drawing/2016/5/9/chartex" xmlns:cx4="http://schemas.microsoft.com/office/drawing/2016/5/10/chartex" xmlns:cx5="http://schemas.microsoft.com/office/drawing/2016/5/11/chartex" xmlns:cx6="http://schemas.microsoft.com/office/drawing/2016/5/12/chartex" xmlns:cx7="http://schemas.microsoft.com/office/drawing/2016/5/13/chartex" xmlns:cx8="http://schemas.microsoft.com/office/drawing/2016/5/14/chartex" xmlns:mc="http://schemas.openxmlformats.org/markup-compatibility/2006" xmlns:aink="http://schemas.microsoft.com/office/drawing/2016/ink" xmlns:am3d="http://schemas.microsoft.com/office/drawing/2017/model3d" xmlns:o="urn:schemas-microsoft-com:office:office" xmlns:r="http://schemas.openxmlformats.org/officeDocument/2006/relationships" xmlns:m="http://schemas.openxmlformats.org/officeDocument/2006/math" xmlns:v="urn:schemas-microsoft-com:vml" xmlns:wp14="http://schemas.microsoft.com/office/word/2010/wordprocessingDrawing" xmlns:wp="http://schemas.openxmlformats.org/drawingml/2006/wordprocessingDrawing" xmlns:w10="urn:schemas-microsoft-com:office:word" xmlns:w="http://schemas.openxmlformats.org/wordprocessingml/2006/main" xmlns:w14="http://schemas.microsoft.com/office/word/2010/wordml" xmlns:w15="http://schemas.microsoft.com/office/word/2012/wordml" xmlns:w16cid="http://schemas.microsoft.com/office/word/2016/wordml/cid" xmlns:w16se="http://schemas.microsoft.com/office/word/2015/wordml/symex" xmlns:wpg="http://schemas.microsoft.com/office/word/2010/wordprocessingGroup" xmlns:wpi="http://schemas.microsoft.com/office/word/2010/wordprocessingInk" xmlns:wne="http://schemas.microsoft.com/office/word/2006/wordml" xmlns:wps="http://schemas.microsoft.com/office/word/2010/wordprocessingShape" xmlns:a="http://schemas.openxmlformats.org/drawingml/2006/main" xmlns:pic="http://schemas.openxmlformats.org/drawingml/2006/picture" xmlns:a14="http://schemas.microsoft.com/office/drawing/2010/main" mc:Ignorable="w14 w15 w16se w16cid wp14">
   <w:p>
     <w:pPr>
       <w:pStyle w:val="Cabealho"/>
@@ -1300,7 +1332,7 @@
   <w:docDefaults>
     <w:rPrDefault>
       <w:rPr>
-        <w:rFonts w:ascii="Calibri" w:eastAsia="Calibri" w:hAnsi="Calibri" w:cs="Calibri"/>
+        <w:rFonts w:ascii="Calibri" w:hAnsi="Calibri" w:eastAsia="Calibri" w:cs="Calibri"/>
         <w:sz w:val="22"/>
         <w:szCs w:val="22"/>
         <w:lang w:val="pt-BR" w:eastAsia="pt-BR" w:bidi="ar-SA"/>
@@ -1315,14 +1347,14 @@
   <w:latentStyles w:defLockedState="0" w:defUIPriority="99" w:defSemiHidden="0" w:defUnhideWhenUsed="0" w:defQFormat="0" w:count="376">
     <w:lsdException w:name="Normal" w:uiPriority="0" w:qFormat="1"/>
     <w:lsdException w:name="heading 1" w:uiPriority="9" w:qFormat="1"/>
-    <w:lsdException w:name="heading 2" w:semiHidden="1" w:uiPriority="9" w:unhideWhenUsed="1" w:qFormat="1"/>
-    <w:lsdException w:name="heading 3" w:semiHidden="1" w:uiPriority="9" w:unhideWhenUsed="1" w:qFormat="1"/>
-    <w:lsdException w:name="heading 4" w:semiHidden="1" w:uiPriority="9" w:unhideWhenUsed="1" w:qFormat="1"/>
-    <w:lsdException w:name="heading 5" w:semiHidden="1" w:uiPriority="9" w:unhideWhenUsed="1" w:qFormat="1"/>
-    <w:lsdException w:name="heading 6" w:semiHidden="1" w:uiPriority="9" w:unhideWhenUsed="1" w:qFormat="1"/>
-    <w:lsdException w:name="heading 7" w:semiHidden="1" w:uiPriority="9" w:unhideWhenUsed="1" w:qFormat="1"/>
-    <w:lsdException w:name="heading 8" w:semiHidden="1" w:uiPriority="9" w:unhideWhenUsed="1" w:qFormat="1"/>
-    <w:lsdException w:name="heading 9" w:semiHidden="1" w:uiPriority="9" w:unhideWhenUsed="1" w:qFormat="1"/>
+    <w:lsdException w:name="heading 2" w:uiPriority="9" w:semiHidden="1" w:unhideWhenUsed="1" w:qFormat="1"/>
+    <w:lsdException w:name="heading 3" w:uiPriority="9" w:semiHidden="1" w:unhideWhenUsed="1" w:qFormat="1"/>
+    <w:lsdException w:name="heading 4" w:uiPriority="9" w:semiHidden="1" w:unhideWhenUsed="1" w:qFormat="1"/>
+    <w:lsdException w:name="heading 5" w:uiPriority="9" w:semiHidden="1" w:unhideWhenUsed="1" w:qFormat="1"/>
+    <w:lsdException w:name="heading 6" w:uiPriority="9" w:semiHidden="1" w:unhideWhenUsed="1" w:qFormat="1"/>
+    <w:lsdException w:name="heading 7" w:uiPriority="9" w:semiHidden="1" w:unhideWhenUsed="1" w:qFormat="1"/>
+    <w:lsdException w:name="heading 8" w:uiPriority="9" w:semiHidden="1" w:unhideWhenUsed="1" w:qFormat="1"/>
+    <w:lsdException w:name="heading 9" w:uiPriority="9" w:semiHidden="1" w:unhideWhenUsed="1" w:qFormat="1"/>
     <w:lsdException w:name="index 1" w:semiHidden="1" w:unhideWhenUsed="1"/>
     <w:lsdException w:name="index 2" w:semiHidden="1" w:unhideWhenUsed="1"/>
     <w:lsdException w:name="index 3" w:semiHidden="1" w:unhideWhenUsed="1"/>
@@ -1332,22 +1364,22 @@
     <w:lsdException w:name="index 7" w:semiHidden="1" w:unhideWhenUsed="1"/>
     <w:lsdException w:name="index 8" w:semiHidden="1" w:unhideWhenUsed="1"/>
     <w:lsdException w:name="index 9" w:semiHidden="1" w:unhideWhenUsed="1"/>
-    <w:lsdException w:name="toc 1" w:semiHidden="1" w:uiPriority="39" w:unhideWhenUsed="1"/>
-    <w:lsdException w:name="toc 2" w:semiHidden="1" w:uiPriority="39" w:unhideWhenUsed="1"/>
-    <w:lsdException w:name="toc 3" w:semiHidden="1" w:uiPriority="39" w:unhideWhenUsed="1"/>
-    <w:lsdException w:name="toc 4" w:semiHidden="1" w:uiPriority="39" w:unhideWhenUsed="1"/>
-    <w:lsdException w:name="toc 5" w:semiHidden="1" w:uiPriority="39" w:unhideWhenUsed="1"/>
-    <w:lsdException w:name="toc 6" w:semiHidden="1" w:uiPriority="39" w:unhideWhenUsed="1"/>
-    <w:lsdException w:name="toc 7" w:semiHidden="1" w:uiPriority="39" w:unhideWhenUsed="1"/>
-    <w:lsdException w:name="toc 8" w:semiHidden="1" w:uiPriority="39" w:unhideWhenUsed="1"/>
-    <w:lsdException w:name="toc 9" w:semiHidden="1" w:uiPriority="39" w:unhideWhenUsed="1"/>
+    <w:lsdException w:name="toc 1" w:uiPriority="39" w:semiHidden="1" w:unhideWhenUsed="1"/>
+    <w:lsdException w:name="toc 2" w:uiPriority="39" w:semiHidden="1" w:unhideWhenUsed="1"/>
+    <w:lsdException w:name="toc 3" w:uiPriority="39" w:semiHidden="1" w:unhideWhenUsed="1"/>
+    <w:lsdException w:name="toc 4" w:uiPriority="39" w:semiHidden="1" w:unhideWhenUsed="1"/>
+    <w:lsdException w:name="toc 5" w:uiPriority="39" w:semiHidden="1" w:unhideWhenUsed="1"/>
+    <w:lsdException w:name="toc 6" w:uiPriority="39" w:semiHidden="1" w:unhideWhenUsed="1"/>
+    <w:lsdException w:name="toc 7" w:uiPriority="39" w:semiHidden="1" w:unhideWhenUsed="1"/>
+    <w:lsdException w:name="toc 8" w:uiPriority="39" w:semiHidden="1" w:unhideWhenUsed="1"/>
+    <w:lsdException w:name="toc 9" w:uiPriority="39" w:semiHidden="1" w:unhideWhenUsed="1"/>
     <w:lsdException w:name="Normal Indent" w:semiHidden="1" w:unhideWhenUsed="1"/>
     <w:lsdException w:name="footnote text" w:semiHidden="1" w:unhideWhenUsed="1"/>
     <w:lsdException w:name="annotation text" w:semiHidden="1" w:unhideWhenUsed="1"/>
     <w:lsdException w:name="header" w:semiHidden="1" w:unhideWhenUsed="1"/>
     <w:lsdException w:name="footer" w:semiHidden="1" w:unhideWhenUsed="1"/>
     <w:lsdException w:name="index heading" w:semiHidden="1" w:unhideWhenUsed="1"/>
-    <w:lsdException w:name="caption" w:semiHidden="1" w:uiPriority="35" w:unhideWhenUsed="1" w:qFormat="1"/>
+    <w:lsdException w:name="caption" w:uiPriority="35" w:semiHidden="1" w:unhideWhenUsed="1" w:qFormat="1"/>
     <w:lsdException w:name="table of figures" w:semiHidden="1" w:unhideWhenUsed="1"/>
     <w:lsdException w:name="envelope address" w:semiHidden="1" w:unhideWhenUsed="1"/>
     <w:lsdException w:name="envelope return" w:semiHidden="1" w:unhideWhenUsed="1"/>
@@ -1378,7 +1410,7 @@
     <w:lsdException w:name="Title" w:uiPriority="10" w:qFormat="1"/>
     <w:lsdException w:name="Closing" w:semiHidden="1" w:unhideWhenUsed="1"/>
     <w:lsdException w:name="Signature" w:semiHidden="1" w:unhideWhenUsed="1"/>
-    <w:lsdException w:name="Default Paragraph Font" w:semiHidden="1" w:uiPriority="1" w:unhideWhenUsed="1"/>
+    <w:lsdException w:name="Default Paragraph Font" w:uiPriority="1" w:semiHidden="1" w:unhideWhenUsed="1"/>
     <w:lsdException w:name="Body Text" w:semiHidden="1" w:unhideWhenUsed="1"/>
     <w:lsdException w:name="Body Text Indent" w:semiHidden="1" w:unhideWhenUsed="1"/>
     <w:lsdException w:name="List Continue" w:semiHidden="1" w:unhideWhenUsed="1"/>
@@ -1578,8 +1610,8 @@
     <w:lsdException w:name="Subtle Reference" w:uiPriority="31" w:qFormat="1"/>
     <w:lsdException w:name="Intense Reference" w:uiPriority="32" w:qFormat="1"/>
     <w:lsdException w:name="Book Title" w:uiPriority="33" w:qFormat="1"/>
-    <w:lsdException w:name="Bibliography" w:semiHidden="1" w:uiPriority="37" w:unhideWhenUsed="1"/>
-    <w:lsdException w:name="TOC Heading" w:semiHidden="1" w:uiPriority="39" w:unhideWhenUsed="1" w:qFormat="1"/>
+    <w:lsdException w:name="Bibliography" w:uiPriority="37" w:semiHidden="1" w:unhideWhenUsed="1"/>
+    <w:lsdException w:name="TOC Heading" w:uiPriority="39" w:semiHidden="1" w:unhideWhenUsed="1" w:qFormat="1"/>
     <w:lsdException w:name="Plain Table 1" w:uiPriority="41"/>
     <w:lsdException w:name="Plain Table 2" w:uiPriority="42"/>
     <w:lsdException w:name="Plain Table 3" w:uiPriority="43"/>
@@ -1690,7 +1722,7 @@
     <w:lsdException w:name="Unresolved Mention" w:semiHidden="1" w:unhideWhenUsed="1"/>
     <w:lsdException w:name="Smart Link" w:semiHidden="1" w:unhideWhenUsed="1"/>
   </w:latentStyles>
-  <w:style w:type="paragraph" w:default="1" w:styleId="Normal">
+  <w:style w:type="paragraph" w:styleId="Normal" w:default="1">
     <w:name w:val="Normal"/>
     <w:qFormat/>
   </w:style>
@@ -1745,7 +1777,7 @@
       <w:outlineLvl w:val="2"/>
     </w:pPr>
     <w:rPr>
-      <w:rFonts w:ascii="Times New Roman" w:eastAsia="Times New Roman" w:hAnsi="Times New Roman" w:cs="Times New Roman"/>
+      <w:rFonts w:ascii="Times New Roman" w:hAnsi="Times New Roman" w:eastAsia="Times New Roman" w:cs="Times New Roman"/>
       <w:b/>
       <w:sz w:val="27"/>
       <w:szCs w:val="27"/>
@@ -1809,13 +1841,13 @@
       <w:szCs w:val="20"/>
     </w:rPr>
   </w:style>
-  <w:style w:type="character" w:default="1" w:styleId="Fontepargpadro">
+  <w:style w:type="character" w:styleId="Fontepargpadro" w:default="1">
     <w:name w:val="Default Paragraph Font"/>
     <w:uiPriority w:val="1"/>
     <w:semiHidden/>
     <w:unhideWhenUsed/>
   </w:style>
-  <w:style w:type="table" w:default="1" w:styleId="Tabelanormal">
+  <w:style w:type="table" w:styleId="Tabelanormal" w:default="1">
     <w:name w:val="Normal Table"/>
     <w:uiPriority w:val="99"/>
     <w:semiHidden/>
@@ -1830,13 +1862,13 @@
       </w:tblCellMar>
     </w:tblPr>
   </w:style>
-  <w:style w:type="numbering" w:default="1" w:styleId="Semlista">
+  <w:style w:type="numbering" w:styleId="Semlista" w:default="1">
     <w:name w:val="No List"/>
     <w:uiPriority w:val="99"/>
     <w:semiHidden/>
     <w:unhideWhenUsed/>
   </w:style>
-  <w:style w:type="table" w:customStyle="1" w:styleId="TableNormal">
+  <w:style w:type="table" w:styleId="TableNormal" w:customStyle="1">
     <w:name w:val="Table Normal"/>
     <w:tblPr>
       <w:tblCellMar>
@@ -1876,14 +1908,14 @@
       <w:spacing w:before="360" w:after="80"/>
     </w:pPr>
     <w:rPr>
-      <w:rFonts w:ascii="Georgia" w:eastAsia="Georgia" w:hAnsi="Georgia" w:cs="Georgia"/>
+      <w:rFonts w:ascii="Georgia" w:hAnsi="Georgia" w:eastAsia="Georgia" w:cs="Georgia"/>
       <w:i/>
       <w:color w:val="666666"/>
       <w:sz w:val="48"/>
       <w:szCs w:val="48"/>
     </w:rPr>
   </w:style>
-  <w:style w:type="table" w:customStyle="1" w:styleId="a">
+  <w:style w:type="table" w:styleId="a" w:customStyle="1">
     <w:basedOn w:val="TableNormal"/>
     <w:pPr>
       <w:spacing w:after="0" w:line="240" w:lineRule="auto"/>
@@ -1913,7 +1945,7 @@
       <w:spacing w:after="0" w:line="240" w:lineRule="auto"/>
     </w:pPr>
   </w:style>
-  <w:style w:type="character" w:customStyle="1" w:styleId="RodapChar">
+  <w:style w:type="character" w:styleId="RodapChar" w:customStyle="1">
     <w:name w:val="Rodapé Char"/>
     <w:basedOn w:val="Fontepargpadro"/>
     <w:link w:val="Rodap"/>
@@ -1936,7 +1968,7 @@
       <w:spacing w:after="0" w:line="240" w:lineRule="auto"/>
     </w:pPr>
   </w:style>
-  <w:style w:type="character" w:customStyle="1" w:styleId="CabealhoChar">
+  <w:style w:type="character" w:styleId="CabealhoChar" w:customStyle="1">
     <w:name w:val="Cabeçalho Char"/>
     <w:basedOn w:val="Fontepargpadro"/>
     <w:link w:val="Cabealho"/>

</xml_diff>

<commit_message>
inseri formatacao e validacao de cpf, oab etc corrigi 25 e 27
</commit_message>
<xml_diff>
--- a/docassemble/docsdaj/data/templates/procuracao.docx
+++ b/docassemble/docsdaj/data/templates/procuracao.docx
@@ -1,6 +1,6 @@
 
 <file path=word/document.xml><?xml version="1.0" encoding="utf-8"?>
-<w:document xmlns:wpc="http://schemas.microsoft.com/office/word/2010/wordprocessingCanvas" xmlns:cx="http://schemas.microsoft.com/office/drawing/2014/chartex" xmlns:cx1="http://schemas.microsoft.com/office/drawing/2015/9/8/chartex" xmlns:cx2="http://schemas.microsoft.com/office/drawing/2015/10/21/chartex" xmlns:cx3="http://schemas.microsoft.com/office/drawing/2016/5/9/chartex" xmlns:cx4="http://schemas.microsoft.com/office/drawing/2016/5/10/chartex" xmlns:cx5="http://schemas.microsoft.com/office/drawing/2016/5/11/chartex" xmlns:cx6="http://schemas.microsoft.com/office/drawing/2016/5/12/chartex" xmlns:cx7="http://schemas.microsoft.com/office/drawing/2016/5/13/chartex" xmlns:cx8="http://schemas.microsoft.com/office/drawing/2016/5/14/chartex" xmlns:mc="http://schemas.openxmlformats.org/markup-compatibility/2006" xmlns:aink="http://schemas.microsoft.com/office/drawing/2016/ink" xmlns:am3d="http://schemas.microsoft.com/office/drawing/2017/model3d" xmlns:o="urn:schemas-microsoft-com:office:office" xmlns:r="http://schemas.openxmlformats.org/officeDocument/2006/relationships" xmlns:m="http://schemas.openxmlformats.org/officeDocument/2006/math" xmlns:v="urn:schemas-microsoft-com:vml" xmlns:wp14="http://schemas.microsoft.com/office/word/2010/wordprocessingDrawing" xmlns:wp="http://schemas.openxmlformats.org/drawingml/2006/wordprocessingDrawing" xmlns:w10="urn:schemas-microsoft-com:office:word" xmlns:w="http://schemas.openxmlformats.org/wordprocessingml/2006/main" xmlns:w14="http://schemas.microsoft.com/office/word/2010/wordml" xmlns:w15="http://schemas.microsoft.com/office/word/2012/wordml" xmlns:w16cid="http://schemas.microsoft.com/office/word/2016/wordml/cid" xmlns:w16se="http://schemas.microsoft.com/office/word/2015/wordml/symex" xmlns:wpg="http://schemas.microsoft.com/office/word/2010/wordprocessingGroup" xmlns:wpi="http://schemas.microsoft.com/office/word/2010/wordprocessingInk" xmlns:wne="http://schemas.microsoft.com/office/word/2006/wordml" xmlns:wps="http://schemas.microsoft.com/office/word/2010/wordprocessingShape" mc:Ignorable="w14 w15 w16se w16cid wp14">
+<w:document xmlns:wpc="http://schemas.microsoft.com/office/word/2010/wordprocessingCanvas" xmlns:cx="http://schemas.microsoft.com/office/drawing/2014/chartex" xmlns:cx1="http://schemas.microsoft.com/office/drawing/2015/9/8/chartex" xmlns:cx2="http://schemas.microsoft.com/office/drawing/2015/10/21/chartex" xmlns:cx3="http://schemas.microsoft.com/office/drawing/2016/5/9/chartex" xmlns:cx4="http://schemas.microsoft.com/office/drawing/2016/5/10/chartex" xmlns:cx5="http://schemas.microsoft.com/office/drawing/2016/5/11/chartex" xmlns:cx6="http://schemas.microsoft.com/office/drawing/2016/5/12/chartex" xmlns:cx7="http://schemas.microsoft.com/office/drawing/2016/5/13/chartex" xmlns:cx8="http://schemas.microsoft.com/office/drawing/2016/5/14/chartex" xmlns:mc="http://schemas.openxmlformats.org/markup-compatibility/2006" xmlns:aink="http://schemas.microsoft.com/office/drawing/2016/ink" xmlns:am3d="http://schemas.microsoft.com/office/drawing/2017/model3d" xmlns:o="urn:schemas-microsoft-com:office:office" xmlns:r="http://schemas.openxmlformats.org/officeDocument/2006/relationships" xmlns:m="http://schemas.openxmlformats.org/officeDocument/2006/math" xmlns:v="urn:schemas-microsoft-com:vml" xmlns:wp14="http://schemas.microsoft.com/office/word/2010/wordprocessingDrawing" xmlns:wp="http://schemas.openxmlformats.org/drawingml/2006/wordprocessingDrawing" xmlns:w10="urn:schemas-microsoft-com:office:word" xmlns:w="http://schemas.openxmlformats.org/wordprocessingml/2006/main" xmlns:w14="http://schemas.microsoft.com/office/word/2010/wordml" xmlns:w15="http://schemas.microsoft.com/office/word/2012/wordml" xmlns:w16cex="http://schemas.microsoft.com/office/word/2018/wordml/cex" xmlns:w16cid="http://schemas.microsoft.com/office/word/2016/wordml/cid" xmlns:w16="http://schemas.microsoft.com/office/word/2018/wordml" xmlns:w16sdtdh="http://schemas.microsoft.com/office/word/2020/wordml/sdtdatahash" xmlns:w16se="http://schemas.microsoft.com/office/word/2015/wordml/symex" xmlns:wpg="http://schemas.microsoft.com/office/word/2010/wordprocessingGroup" xmlns:wpi="http://schemas.microsoft.com/office/word/2010/wordprocessingInk" xmlns:wne="http://schemas.microsoft.com/office/word/2006/wordml" xmlns:wps="http://schemas.microsoft.com/office/word/2010/wordprocessingShape" mc:Ignorable="w14 w15 w16se w16cid w16 w16cex w16sdtdh wp14">
   <w:body>
     <w:p>
       <w:pPr>
@@ -136,7 +136,15 @@
           <w:sz w:val="24"/>
           <w:szCs w:val="24"/>
         </w:rPr>
-        <w:t xml:space="preserve"> }}, {{ </w:t>
+        <w:t xml:space="preserve"> }}, </w:t>
+      </w:r>
+      <w:r>
+        <w:rPr>
+          <w:rFonts w:ascii="Times New Roman" w:eastAsia="Times New Roman" w:hAnsi="Times New Roman" w:cs="Times New Roman"/>
+          <w:sz w:val="24"/>
+          <w:szCs w:val="24"/>
+        </w:rPr>
+        <w:t xml:space="preserve">{{ </w:t>
       </w:r>
       <w:proofErr w:type="spellStart"/>
       <w:r>
@@ -145,6 +153,32 @@
           <w:sz w:val="24"/>
           <w:szCs w:val="24"/>
         </w:rPr>
+        <w:t>oab_uf_orientador</w:t>
+      </w:r>
+      <w:proofErr w:type="spellEnd"/>
+      <w:r>
+        <w:rPr>
+          <w:rFonts w:ascii="Times New Roman" w:eastAsia="Times New Roman" w:hAnsi="Times New Roman" w:cs="Times New Roman"/>
+          <w:sz w:val="24"/>
+          <w:szCs w:val="24"/>
+        </w:rPr>
+        <w:t xml:space="preserve"> }}</w:t>
+      </w:r>
+      <w:r>
+        <w:rPr>
+          <w:rFonts w:ascii="Times New Roman" w:eastAsia="Times New Roman" w:hAnsi="Times New Roman" w:cs="Times New Roman"/>
+          <w:sz w:val="24"/>
+          <w:szCs w:val="24"/>
+        </w:rPr>
+        <w:t xml:space="preserve">{{ </w:t>
+      </w:r>
+      <w:proofErr w:type="spellStart"/>
+      <w:r>
+        <w:rPr>
+          <w:rFonts w:ascii="Times New Roman" w:eastAsia="Times New Roman" w:hAnsi="Times New Roman" w:cs="Times New Roman"/>
+          <w:sz w:val="24"/>
+          <w:szCs w:val="24"/>
+        </w:rPr>
         <w:t>num_oab_orientador</w:t>
       </w:r>
       <w:proofErr w:type="spellEnd"/>
@@ -172,7 +206,49 @@
           <w:sz w:val="24"/>
           <w:szCs w:val="24"/>
         </w:rPr>
-        <w:t xml:space="preserve"> }}, {{ </w:t>
+        <w:t xml:space="preserve"> }}, </w:t>
+      </w:r>
+      <w:r>
+        <w:rPr>
+          <w:rFonts w:ascii="Times New Roman" w:eastAsia="Times New Roman" w:hAnsi="Times New Roman" w:cs="Times New Roman"/>
+          <w:sz w:val="24"/>
+          <w:szCs w:val="24"/>
+        </w:rPr>
+        <w:t xml:space="preserve">{{ </w:t>
+      </w:r>
+      <w:proofErr w:type="spellStart"/>
+      <w:r>
+        <w:rPr>
+          <w:rFonts w:ascii="Times New Roman" w:eastAsia="Times New Roman" w:hAnsi="Times New Roman" w:cs="Times New Roman"/>
+          <w:sz w:val="24"/>
+          <w:szCs w:val="24"/>
+        </w:rPr>
+        <w:t>oab_uf_</w:t>
+      </w:r>
+      <w:r>
+        <w:rPr>
+          <w:rFonts w:ascii="Times New Roman" w:eastAsia="Times New Roman" w:hAnsi="Times New Roman" w:cs="Times New Roman"/>
+          <w:sz w:val="24"/>
+          <w:szCs w:val="24"/>
+        </w:rPr>
+        <w:t>estagiario</w:t>
+      </w:r>
+      <w:proofErr w:type="spellEnd"/>
+      <w:r>
+        <w:rPr>
+          <w:rFonts w:ascii="Times New Roman" w:eastAsia="Times New Roman" w:hAnsi="Times New Roman" w:cs="Times New Roman"/>
+          <w:sz w:val="24"/>
+          <w:szCs w:val="24"/>
+        </w:rPr>
+        <w:t xml:space="preserve"> }}</w:t>
+      </w:r>
+      <w:r>
+        <w:rPr>
+          <w:rFonts w:ascii="Times New Roman" w:eastAsia="Times New Roman" w:hAnsi="Times New Roman" w:cs="Times New Roman"/>
+          <w:sz w:val="24"/>
+          <w:szCs w:val="24"/>
+        </w:rPr>
+        <w:t xml:space="preserve">{{ </w:t>
       </w:r>
       <w:proofErr w:type="spellStart"/>
       <w:r>
@@ -520,7 +596,7 @@
 </file>
 
 <file path=word/endnotes.xml><?xml version="1.0" encoding="utf-8"?>
-<w:endnotes xmlns:wpc="http://schemas.microsoft.com/office/word/2010/wordprocessingCanvas" xmlns:cx="http://schemas.microsoft.com/office/drawing/2014/chartex" xmlns:cx1="http://schemas.microsoft.com/office/drawing/2015/9/8/chartex" xmlns:cx2="http://schemas.microsoft.com/office/drawing/2015/10/21/chartex" xmlns:cx3="http://schemas.microsoft.com/office/drawing/2016/5/9/chartex" xmlns:cx4="http://schemas.microsoft.com/office/drawing/2016/5/10/chartex" xmlns:cx5="http://schemas.microsoft.com/office/drawing/2016/5/11/chartex" xmlns:cx6="http://schemas.microsoft.com/office/drawing/2016/5/12/chartex" xmlns:cx7="http://schemas.microsoft.com/office/drawing/2016/5/13/chartex" xmlns:cx8="http://schemas.microsoft.com/office/drawing/2016/5/14/chartex" xmlns:mc="http://schemas.openxmlformats.org/markup-compatibility/2006" xmlns:aink="http://schemas.microsoft.com/office/drawing/2016/ink" xmlns:am3d="http://schemas.microsoft.com/office/drawing/2017/model3d" xmlns:o="urn:schemas-microsoft-com:office:office" xmlns:r="http://schemas.openxmlformats.org/officeDocument/2006/relationships" xmlns:m="http://schemas.openxmlformats.org/officeDocument/2006/math" xmlns:v="urn:schemas-microsoft-com:vml" xmlns:wp14="http://schemas.microsoft.com/office/word/2010/wordprocessingDrawing" xmlns:wp="http://schemas.openxmlformats.org/drawingml/2006/wordprocessingDrawing" xmlns:w10="urn:schemas-microsoft-com:office:word" xmlns:w="http://schemas.openxmlformats.org/wordprocessingml/2006/main" xmlns:w14="http://schemas.microsoft.com/office/word/2010/wordml" xmlns:w15="http://schemas.microsoft.com/office/word/2012/wordml" xmlns:w16cid="http://schemas.microsoft.com/office/word/2016/wordml/cid" xmlns:w16se="http://schemas.microsoft.com/office/word/2015/wordml/symex" xmlns:wpg="http://schemas.microsoft.com/office/word/2010/wordprocessingGroup" xmlns:wpi="http://schemas.microsoft.com/office/word/2010/wordprocessingInk" xmlns:wne="http://schemas.microsoft.com/office/word/2006/wordml" xmlns:wps="http://schemas.microsoft.com/office/word/2010/wordprocessingShape" mc:Ignorable="w14 w15 w16se w16cid wp14">
+<w:endnotes xmlns:wpc="http://schemas.microsoft.com/office/word/2010/wordprocessingCanvas" xmlns:cx="http://schemas.microsoft.com/office/drawing/2014/chartex" xmlns:cx1="http://schemas.microsoft.com/office/drawing/2015/9/8/chartex" xmlns:cx2="http://schemas.microsoft.com/office/drawing/2015/10/21/chartex" xmlns:cx3="http://schemas.microsoft.com/office/drawing/2016/5/9/chartex" xmlns:cx4="http://schemas.microsoft.com/office/drawing/2016/5/10/chartex" xmlns:cx5="http://schemas.microsoft.com/office/drawing/2016/5/11/chartex" xmlns:cx6="http://schemas.microsoft.com/office/drawing/2016/5/12/chartex" xmlns:cx7="http://schemas.microsoft.com/office/drawing/2016/5/13/chartex" xmlns:cx8="http://schemas.microsoft.com/office/drawing/2016/5/14/chartex" xmlns:mc="http://schemas.openxmlformats.org/markup-compatibility/2006" xmlns:aink="http://schemas.microsoft.com/office/drawing/2016/ink" xmlns:am3d="http://schemas.microsoft.com/office/drawing/2017/model3d" xmlns:o="urn:schemas-microsoft-com:office:office" xmlns:r="http://schemas.openxmlformats.org/officeDocument/2006/relationships" xmlns:m="http://schemas.openxmlformats.org/officeDocument/2006/math" xmlns:v="urn:schemas-microsoft-com:vml" xmlns:wp14="http://schemas.microsoft.com/office/word/2010/wordprocessingDrawing" xmlns:wp="http://schemas.openxmlformats.org/drawingml/2006/wordprocessingDrawing" xmlns:w10="urn:schemas-microsoft-com:office:word" xmlns:w="http://schemas.openxmlformats.org/wordprocessingml/2006/main" xmlns:w14="http://schemas.microsoft.com/office/word/2010/wordml" xmlns:w15="http://schemas.microsoft.com/office/word/2012/wordml" xmlns:w16cex="http://schemas.microsoft.com/office/word/2018/wordml/cex" xmlns:w16cid="http://schemas.microsoft.com/office/word/2016/wordml/cid" xmlns:w16="http://schemas.microsoft.com/office/word/2018/wordml" xmlns:w16sdtdh="http://schemas.microsoft.com/office/word/2020/wordml/sdtdatahash" xmlns:w16se="http://schemas.microsoft.com/office/word/2015/wordml/symex" xmlns:wpg="http://schemas.microsoft.com/office/word/2010/wordprocessingGroup" xmlns:wpi="http://schemas.microsoft.com/office/word/2010/wordprocessingInk" xmlns:wne="http://schemas.microsoft.com/office/word/2006/wordml" xmlns:wps="http://schemas.microsoft.com/office/word/2010/wordprocessingShape" mc:Ignorable="w14 w15 w16se w16cid w16 w16cex w16sdtdh wp14">
   <w:endnote w:type="separator" w:id="-1">
     <w:p>
       <w:pPr>
@@ -545,7 +621,7 @@
 </file>
 
 <file path=word/footer1.xml><?xml version="1.0" encoding="utf-8"?>
-<w:ftr xmlns:wpc="http://schemas.microsoft.com/office/word/2010/wordprocessingCanvas" xmlns:cx="http://schemas.microsoft.com/office/drawing/2014/chartex" xmlns:cx1="http://schemas.microsoft.com/office/drawing/2015/9/8/chartex" xmlns:cx2="http://schemas.microsoft.com/office/drawing/2015/10/21/chartex" xmlns:cx3="http://schemas.microsoft.com/office/drawing/2016/5/9/chartex" xmlns:cx4="http://schemas.microsoft.com/office/drawing/2016/5/10/chartex" xmlns:cx5="http://schemas.microsoft.com/office/drawing/2016/5/11/chartex" xmlns:cx6="http://schemas.microsoft.com/office/drawing/2016/5/12/chartex" xmlns:cx7="http://schemas.microsoft.com/office/drawing/2016/5/13/chartex" xmlns:cx8="http://schemas.microsoft.com/office/drawing/2016/5/14/chartex" xmlns:mc="http://schemas.openxmlformats.org/markup-compatibility/2006" xmlns:aink="http://schemas.microsoft.com/office/drawing/2016/ink" xmlns:am3d="http://schemas.microsoft.com/office/drawing/2017/model3d" xmlns:o="urn:schemas-microsoft-com:office:office" xmlns:r="http://schemas.openxmlformats.org/officeDocument/2006/relationships" xmlns:m="http://schemas.openxmlformats.org/officeDocument/2006/math" xmlns:v="urn:schemas-microsoft-com:vml" xmlns:wp14="http://schemas.microsoft.com/office/word/2010/wordprocessingDrawing" xmlns:wp="http://schemas.openxmlformats.org/drawingml/2006/wordprocessingDrawing" xmlns:w10="urn:schemas-microsoft-com:office:word" xmlns:w="http://schemas.openxmlformats.org/wordprocessingml/2006/main" xmlns:w14="http://schemas.microsoft.com/office/word/2010/wordml" xmlns:w15="http://schemas.microsoft.com/office/word/2012/wordml" xmlns:w16cid="http://schemas.microsoft.com/office/word/2016/wordml/cid" xmlns:w16se="http://schemas.microsoft.com/office/word/2015/wordml/symex" xmlns:wpg="http://schemas.microsoft.com/office/word/2010/wordprocessingGroup" xmlns:wpi="http://schemas.microsoft.com/office/word/2010/wordprocessingInk" xmlns:wne="http://schemas.microsoft.com/office/word/2006/wordml" xmlns:wps="http://schemas.microsoft.com/office/word/2010/wordprocessingShape" mc:Ignorable="w14 w15 w16se w16cid wp14">
+<w:ftr xmlns:wpc="http://schemas.microsoft.com/office/word/2010/wordprocessingCanvas" xmlns:cx="http://schemas.microsoft.com/office/drawing/2014/chartex" xmlns:cx1="http://schemas.microsoft.com/office/drawing/2015/9/8/chartex" xmlns:cx2="http://schemas.microsoft.com/office/drawing/2015/10/21/chartex" xmlns:cx3="http://schemas.microsoft.com/office/drawing/2016/5/9/chartex" xmlns:cx4="http://schemas.microsoft.com/office/drawing/2016/5/10/chartex" xmlns:cx5="http://schemas.microsoft.com/office/drawing/2016/5/11/chartex" xmlns:cx6="http://schemas.microsoft.com/office/drawing/2016/5/12/chartex" xmlns:cx7="http://schemas.microsoft.com/office/drawing/2016/5/13/chartex" xmlns:cx8="http://schemas.microsoft.com/office/drawing/2016/5/14/chartex" xmlns:mc="http://schemas.openxmlformats.org/markup-compatibility/2006" xmlns:aink="http://schemas.microsoft.com/office/drawing/2016/ink" xmlns:am3d="http://schemas.microsoft.com/office/drawing/2017/model3d" xmlns:o="urn:schemas-microsoft-com:office:office" xmlns:r="http://schemas.openxmlformats.org/officeDocument/2006/relationships" xmlns:m="http://schemas.openxmlformats.org/officeDocument/2006/math" xmlns:v="urn:schemas-microsoft-com:vml" xmlns:wp14="http://schemas.microsoft.com/office/word/2010/wordprocessingDrawing" xmlns:wp="http://schemas.openxmlformats.org/drawingml/2006/wordprocessingDrawing" xmlns:w10="urn:schemas-microsoft-com:office:word" xmlns:w="http://schemas.openxmlformats.org/wordprocessingml/2006/main" xmlns:w14="http://schemas.microsoft.com/office/word/2010/wordml" xmlns:w15="http://schemas.microsoft.com/office/word/2012/wordml" xmlns:w16cex="http://schemas.microsoft.com/office/word/2018/wordml/cex" xmlns:w16cid="http://schemas.microsoft.com/office/word/2016/wordml/cid" xmlns:w16="http://schemas.microsoft.com/office/word/2018/wordml" xmlns:w16sdtdh="http://schemas.microsoft.com/office/word/2020/wordml/sdtdatahash" xmlns:w16se="http://schemas.microsoft.com/office/word/2015/wordml/symex" xmlns:wpg="http://schemas.microsoft.com/office/word/2010/wordprocessingGroup" xmlns:wpi="http://schemas.microsoft.com/office/word/2010/wordprocessingInk" xmlns:wne="http://schemas.microsoft.com/office/word/2006/wordml" xmlns:wps="http://schemas.microsoft.com/office/word/2010/wordprocessingShape" mc:Ignorable="w14 w15 w16se w16cid w16 w16cex w16sdtdh wp14">
   <w:p>
     <w:pPr>
       <w:pBdr>
@@ -569,10 +645,10 @@
 </file>
 
 <file path=word/footer2.xml><?xml version="1.0" encoding="utf-8"?>
-<w:ftr xmlns:wpc="http://schemas.microsoft.com/office/word/2010/wordprocessingCanvas" xmlns:cx="http://schemas.microsoft.com/office/drawing/2014/chartex" xmlns:cx1="http://schemas.microsoft.com/office/drawing/2015/9/8/chartex" xmlns:cx2="http://schemas.microsoft.com/office/drawing/2015/10/21/chartex" xmlns:cx3="http://schemas.microsoft.com/office/drawing/2016/5/9/chartex" xmlns:cx4="http://schemas.microsoft.com/office/drawing/2016/5/10/chartex" xmlns:cx5="http://schemas.microsoft.com/office/drawing/2016/5/11/chartex" xmlns:cx6="http://schemas.microsoft.com/office/drawing/2016/5/12/chartex" xmlns:cx7="http://schemas.microsoft.com/office/drawing/2016/5/13/chartex" xmlns:cx8="http://schemas.microsoft.com/office/drawing/2016/5/14/chartex" xmlns:mc="http://schemas.openxmlformats.org/markup-compatibility/2006" xmlns:aink="http://schemas.microsoft.com/office/drawing/2016/ink" xmlns:am3d="http://schemas.microsoft.com/office/drawing/2017/model3d" xmlns:o="urn:schemas-microsoft-com:office:office" xmlns:r="http://schemas.openxmlformats.org/officeDocument/2006/relationships" xmlns:m="http://schemas.openxmlformats.org/officeDocument/2006/math" xmlns:v="urn:schemas-microsoft-com:vml" xmlns:wp14="http://schemas.microsoft.com/office/word/2010/wordprocessingDrawing" xmlns:wp="http://schemas.openxmlformats.org/drawingml/2006/wordprocessingDrawing" xmlns:w10="urn:schemas-microsoft-com:office:word" xmlns:w="http://schemas.openxmlformats.org/wordprocessingml/2006/main" xmlns:w14="http://schemas.microsoft.com/office/word/2010/wordml" xmlns:w15="http://schemas.microsoft.com/office/word/2012/wordml" xmlns:w16cid="http://schemas.microsoft.com/office/word/2016/wordml/cid" xmlns:w16se="http://schemas.microsoft.com/office/word/2015/wordml/symex" xmlns:wpg="http://schemas.microsoft.com/office/word/2010/wordprocessingGroup" xmlns:wpi="http://schemas.microsoft.com/office/word/2010/wordprocessingInk" xmlns:wne="http://schemas.microsoft.com/office/word/2006/wordml" xmlns:wps="http://schemas.microsoft.com/office/word/2010/wordprocessingShape" mc:Ignorable="w14 w15 w16se w16cid wp14">
+<w:ftr xmlns:wpc="http://schemas.microsoft.com/office/word/2010/wordprocessingCanvas" xmlns:cx="http://schemas.microsoft.com/office/drawing/2014/chartex" xmlns:cx1="http://schemas.microsoft.com/office/drawing/2015/9/8/chartex" xmlns:cx2="http://schemas.microsoft.com/office/drawing/2015/10/21/chartex" xmlns:cx3="http://schemas.microsoft.com/office/drawing/2016/5/9/chartex" xmlns:cx4="http://schemas.microsoft.com/office/drawing/2016/5/10/chartex" xmlns:cx5="http://schemas.microsoft.com/office/drawing/2016/5/11/chartex" xmlns:cx6="http://schemas.microsoft.com/office/drawing/2016/5/12/chartex" xmlns:cx7="http://schemas.microsoft.com/office/drawing/2016/5/13/chartex" xmlns:cx8="http://schemas.microsoft.com/office/drawing/2016/5/14/chartex" xmlns:mc="http://schemas.openxmlformats.org/markup-compatibility/2006" xmlns:aink="http://schemas.microsoft.com/office/drawing/2016/ink" xmlns:am3d="http://schemas.microsoft.com/office/drawing/2017/model3d" xmlns:o="urn:schemas-microsoft-com:office:office" xmlns:r="http://schemas.openxmlformats.org/officeDocument/2006/relationships" xmlns:m="http://schemas.openxmlformats.org/officeDocument/2006/math" xmlns:v="urn:schemas-microsoft-com:vml" xmlns:wp14="http://schemas.microsoft.com/office/word/2010/wordprocessingDrawing" xmlns:wp="http://schemas.openxmlformats.org/drawingml/2006/wordprocessingDrawing" xmlns:w10="urn:schemas-microsoft-com:office:word" xmlns:w="http://schemas.openxmlformats.org/wordprocessingml/2006/main" xmlns:w14="http://schemas.microsoft.com/office/word/2010/wordml" xmlns:w15="http://schemas.microsoft.com/office/word/2012/wordml" xmlns:w16cex="http://schemas.microsoft.com/office/word/2018/wordml/cex" xmlns:w16cid="http://schemas.microsoft.com/office/word/2016/wordml/cid" xmlns:w16="http://schemas.microsoft.com/office/word/2018/wordml" xmlns:w16sdtdh="http://schemas.microsoft.com/office/word/2020/wordml/sdtdatahash" xmlns:w16se="http://schemas.microsoft.com/office/word/2015/wordml/symex" xmlns:wpg="http://schemas.microsoft.com/office/word/2010/wordprocessingGroup" xmlns:wpi="http://schemas.microsoft.com/office/word/2010/wordprocessingInk" xmlns:wne="http://schemas.microsoft.com/office/word/2006/wordml" xmlns:wps="http://schemas.microsoft.com/office/word/2010/wordprocessingShape" mc:Ignorable="w14 w15 w16se w16cid w16 w16cex w16sdtdh wp14">
   <w:p>
     <w:pPr>
-      <w:pStyle w:val="Rodap"/>
+      <w:pStyle w:val="Footer"/>
       <w:rPr>
         <w:sz w:val="10"/>
         <w:szCs w:val="10"/>
@@ -926,7 +1002,6 @@
               <w:szCs w:val="20"/>
             </w:rPr>
           </w:pPr>
-          <w:bookmarkStart w:id="0" w:name="_GoBack"/>
           <w:r>
             <w:rPr>
               <w:rFonts w:ascii="Arial" w:eastAsia="Cambria" w:hAnsi="Arial" w:cs="Arial"/>
@@ -1067,14 +1142,13 @@
             </w:rPr>
             <w:fldChar w:fldCharType="end"/>
           </w:r>
-          <w:bookmarkEnd w:id="0"/>
         </w:p>
       </w:tc>
     </w:tr>
   </w:tbl>
   <w:p>
     <w:pPr>
-      <w:pStyle w:val="Rodap"/>
+      <w:pStyle w:val="Footer"/>
       <w:rPr>
         <w:sz w:val="6"/>
         <w:szCs w:val="6"/>
@@ -1085,7 +1159,7 @@
 </file>
 
 <file path=word/footer3.xml><?xml version="1.0" encoding="utf-8"?>
-<w:ftr xmlns:wpc="http://schemas.microsoft.com/office/word/2010/wordprocessingCanvas" xmlns:cx="http://schemas.microsoft.com/office/drawing/2014/chartex" xmlns:cx1="http://schemas.microsoft.com/office/drawing/2015/9/8/chartex" xmlns:cx2="http://schemas.microsoft.com/office/drawing/2015/10/21/chartex" xmlns:cx3="http://schemas.microsoft.com/office/drawing/2016/5/9/chartex" xmlns:cx4="http://schemas.microsoft.com/office/drawing/2016/5/10/chartex" xmlns:cx5="http://schemas.microsoft.com/office/drawing/2016/5/11/chartex" xmlns:cx6="http://schemas.microsoft.com/office/drawing/2016/5/12/chartex" xmlns:cx7="http://schemas.microsoft.com/office/drawing/2016/5/13/chartex" xmlns:cx8="http://schemas.microsoft.com/office/drawing/2016/5/14/chartex" xmlns:mc="http://schemas.openxmlformats.org/markup-compatibility/2006" xmlns:aink="http://schemas.microsoft.com/office/drawing/2016/ink" xmlns:am3d="http://schemas.microsoft.com/office/drawing/2017/model3d" xmlns:o="urn:schemas-microsoft-com:office:office" xmlns:r="http://schemas.openxmlformats.org/officeDocument/2006/relationships" xmlns:m="http://schemas.openxmlformats.org/officeDocument/2006/math" xmlns:v="urn:schemas-microsoft-com:vml" xmlns:wp14="http://schemas.microsoft.com/office/word/2010/wordprocessingDrawing" xmlns:wp="http://schemas.openxmlformats.org/drawingml/2006/wordprocessingDrawing" xmlns:w10="urn:schemas-microsoft-com:office:word" xmlns:w="http://schemas.openxmlformats.org/wordprocessingml/2006/main" xmlns:w14="http://schemas.microsoft.com/office/word/2010/wordml" xmlns:w15="http://schemas.microsoft.com/office/word/2012/wordml" xmlns:w16cid="http://schemas.microsoft.com/office/word/2016/wordml/cid" xmlns:w16se="http://schemas.microsoft.com/office/word/2015/wordml/symex" xmlns:wpg="http://schemas.microsoft.com/office/word/2010/wordprocessingGroup" xmlns:wpi="http://schemas.microsoft.com/office/word/2010/wordprocessingInk" xmlns:wne="http://schemas.microsoft.com/office/word/2006/wordml" xmlns:wps="http://schemas.microsoft.com/office/word/2010/wordprocessingShape" mc:Ignorable="w14 w15 w16se w16cid wp14">
+<w:ftr xmlns:wpc="http://schemas.microsoft.com/office/word/2010/wordprocessingCanvas" xmlns:cx="http://schemas.microsoft.com/office/drawing/2014/chartex" xmlns:cx1="http://schemas.microsoft.com/office/drawing/2015/9/8/chartex" xmlns:cx2="http://schemas.microsoft.com/office/drawing/2015/10/21/chartex" xmlns:cx3="http://schemas.microsoft.com/office/drawing/2016/5/9/chartex" xmlns:cx4="http://schemas.microsoft.com/office/drawing/2016/5/10/chartex" xmlns:cx5="http://schemas.microsoft.com/office/drawing/2016/5/11/chartex" xmlns:cx6="http://schemas.microsoft.com/office/drawing/2016/5/12/chartex" xmlns:cx7="http://schemas.microsoft.com/office/drawing/2016/5/13/chartex" xmlns:cx8="http://schemas.microsoft.com/office/drawing/2016/5/14/chartex" xmlns:mc="http://schemas.openxmlformats.org/markup-compatibility/2006" xmlns:aink="http://schemas.microsoft.com/office/drawing/2016/ink" xmlns:am3d="http://schemas.microsoft.com/office/drawing/2017/model3d" xmlns:o="urn:schemas-microsoft-com:office:office" xmlns:r="http://schemas.openxmlformats.org/officeDocument/2006/relationships" xmlns:m="http://schemas.openxmlformats.org/officeDocument/2006/math" xmlns:v="urn:schemas-microsoft-com:vml" xmlns:wp14="http://schemas.microsoft.com/office/word/2010/wordprocessingDrawing" xmlns:wp="http://schemas.openxmlformats.org/drawingml/2006/wordprocessingDrawing" xmlns:w10="urn:schemas-microsoft-com:office:word" xmlns:w="http://schemas.openxmlformats.org/wordprocessingml/2006/main" xmlns:w14="http://schemas.microsoft.com/office/word/2010/wordml" xmlns:w15="http://schemas.microsoft.com/office/word/2012/wordml" xmlns:w16cex="http://schemas.microsoft.com/office/word/2018/wordml/cex" xmlns:w16cid="http://schemas.microsoft.com/office/word/2016/wordml/cid" xmlns:w16="http://schemas.microsoft.com/office/word/2018/wordml" xmlns:w16sdtdh="http://schemas.microsoft.com/office/word/2020/wordml/sdtdatahash" xmlns:w16se="http://schemas.microsoft.com/office/word/2015/wordml/symex" xmlns:wpg="http://schemas.microsoft.com/office/word/2010/wordprocessingGroup" xmlns:wpi="http://schemas.microsoft.com/office/word/2010/wordprocessingInk" xmlns:wne="http://schemas.microsoft.com/office/word/2006/wordml" xmlns:wps="http://schemas.microsoft.com/office/word/2010/wordprocessingShape" mc:Ignorable="w14 w15 w16se w16cid w16 w16cex w16sdtdh wp14">
   <w:p>
     <w:pPr>
       <w:pBdr>
@@ -1109,7 +1183,7 @@
 </file>
 
 <file path=word/footnotes.xml><?xml version="1.0" encoding="utf-8"?>
-<w:footnotes xmlns:wpc="http://schemas.microsoft.com/office/word/2010/wordprocessingCanvas" xmlns:cx="http://schemas.microsoft.com/office/drawing/2014/chartex" xmlns:cx1="http://schemas.microsoft.com/office/drawing/2015/9/8/chartex" xmlns:cx2="http://schemas.microsoft.com/office/drawing/2015/10/21/chartex" xmlns:cx3="http://schemas.microsoft.com/office/drawing/2016/5/9/chartex" xmlns:cx4="http://schemas.microsoft.com/office/drawing/2016/5/10/chartex" xmlns:cx5="http://schemas.microsoft.com/office/drawing/2016/5/11/chartex" xmlns:cx6="http://schemas.microsoft.com/office/drawing/2016/5/12/chartex" xmlns:cx7="http://schemas.microsoft.com/office/drawing/2016/5/13/chartex" xmlns:cx8="http://schemas.microsoft.com/office/drawing/2016/5/14/chartex" xmlns:mc="http://schemas.openxmlformats.org/markup-compatibility/2006" xmlns:aink="http://schemas.microsoft.com/office/drawing/2016/ink" xmlns:am3d="http://schemas.microsoft.com/office/drawing/2017/model3d" xmlns:o="urn:schemas-microsoft-com:office:office" xmlns:r="http://schemas.openxmlformats.org/officeDocument/2006/relationships" xmlns:m="http://schemas.openxmlformats.org/officeDocument/2006/math" xmlns:v="urn:schemas-microsoft-com:vml" xmlns:wp14="http://schemas.microsoft.com/office/word/2010/wordprocessingDrawing" xmlns:wp="http://schemas.openxmlformats.org/drawingml/2006/wordprocessingDrawing" xmlns:w10="urn:schemas-microsoft-com:office:word" xmlns:w="http://schemas.openxmlformats.org/wordprocessingml/2006/main" xmlns:w14="http://schemas.microsoft.com/office/word/2010/wordml" xmlns:w15="http://schemas.microsoft.com/office/word/2012/wordml" xmlns:w16cid="http://schemas.microsoft.com/office/word/2016/wordml/cid" xmlns:w16se="http://schemas.microsoft.com/office/word/2015/wordml/symex" xmlns:wpg="http://schemas.microsoft.com/office/word/2010/wordprocessingGroup" xmlns:wpi="http://schemas.microsoft.com/office/word/2010/wordprocessingInk" xmlns:wne="http://schemas.microsoft.com/office/word/2006/wordml" xmlns:wps="http://schemas.microsoft.com/office/word/2010/wordprocessingShape" mc:Ignorable="w14 w15 w16se w16cid wp14">
+<w:footnotes xmlns:wpc="http://schemas.microsoft.com/office/word/2010/wordprocessingCanvas" xmlns:cx="http://schemas.microsoft.com/office/drawing/2014/chartex" xmlns:cx1="http://schemas.microsoft.com/office/drawing/2015/9/8/chartex" xmlns:cx2="http://schemas.microsoft.com/office/drawing/2015/10/21/chartex" xmlns:cx3="http://schemas.microsoft.com/office/drawing/2016/5/9/chartex" xmlns:cx4="http://schemas.microsoft.com/office/drawing/2016/5/10/chartex" xmlns:cx5="http://schemas.microsoft.com/office/drawing/2016/5/11/chartex" xmlns:cx6="http://schemas.microsoft.com/office/drawing/2016/5/12/chartex" xmlns:cx7="http://schemas.microsoft.com/office/drawing/2016/5/13/chartex" xmlns:cx8="http://schemas.microsoft.com/office/drawing/2016/5/14/chartex" xmlns:mc="http://schemas.openxmlformats.org/markup-compatibility/2006" xmlns:aink="http://schemas.microsoft.com/office/drawing/2016/ink" xmlns:am3d="http://schemas.microsoft.com/office/drawing/2017/model3d" xmlns:o="urn:schemas-microsoft-com:office:office" xmlns:r="http://schemas.openxmlformats.org/officeDocument/2006/relationships" xmlns:m="http://schemas.openxmlformats.org/officeDocument/2006/math" xmlns:v="urn:schemas-microsoft-com:vml" xmlns:wp14="http://schemas.microsoft.com/office/word/2010/wordprocessingDrawing" xmlns:wp="http://schemas.openxmlformats.org/drawingml/2006/wordprocessingDrawing" xmlns:w10="urn:schemas-microsoft-com:office:word" xmlns:w="http://schemas.openxmlformats.org/wordprocessingml/2006/main" xmlns:w14="http://schemas.microsoft.com/office/word/2010/wordml" xmlns:w15="http://schemas.microsoft.com/office/word/2012/wordml" xmlns:w16cex="http://schemas.microsoft.com/office/word/2018/wordml/cex" xmlns:w16cid="http://schemas.microsoft.com/office/word/2016/wordml/cid" xmlns:w16="http://schemas.microsoft.com/office/word/2018/wordml" xmlns:w16sdtdh="http://schemas.microsoft.com/office/word/2020/wordml/sdtdatahash" xmlns:w16se="http://schemas.microsoft.com/office/word/2015/wordml/symex" xmlns:wpg="http://schemas.microsoft.com/office/word/2010/wordprocessingGroup" xmlns:wpi="http://schemas.microsoft.com/office/word/2010/wordprocessingInk" xmlns:wne="http://schemas.microsoft.com/office/word/2006/wordml" xmlns:wps="http://schemas.microsoft.com/office/word/2010/wordprocessingShape" mc:Ignorable="w14 w15 w16se w16cid w16 w16cex w16sdtdh wp14">
   <w:footnote w:type="separator" w:id="-1">
     <w:p>
       <w:pPr>
@@ -1134,7 +1208,7 @@
 </file>
 
 <file path=word/header1.xml><?xml version="1.0" encoding="utf-8"?>
-<w:hdr xmlns:wpc="http://schemas.microsoft.com/office/word/2010/wordprocessingCanvas" xmlns:cx="http://schemas.microsoft.com/office/drawing/2014/chartex" xmlns:cx1="http://schemas.microsoft.com/office/drawing/2015/9/8/chartex" xmlns:cx2="http://schemas.microsoft.com/office/drawing/2015/10/21/chartex" xmlns:cx3="http://schemas.microsoft.com/office/drawing/2016/5/9/chartex" xmlns:cx4="http://schemas.microsoft.com/office/drawing/2016/5/10/chartex" xmlns:cx5="http://schemas.microsoft.com/office/drawing/2016/5/11/chartex" xmlns:cx6="http://schemas.microsoft.com/office/drawing/2016/5/12/chartex" xmlns:cx7="http://schemas.microsoft.com/office/drawing/2016/5/13/chartex" xmlns:cx8="http://schemas.microsoft.com/office/drawing/2016/5/14/chartex" xmlns:mc="http://schemas.openxmlformats.org/markup-compatibility/2006" xmlns:aink="http://schemas.microsoft.com/office/drawing/2016/ink" xmlns:am3d="http://schemas.microsoft.com/office/drawing/2017/model3d" xmlns:o="urn:schemas-microsoft-com:office:office" xmlns:r="http://schemas.openxmlformats.org/officeDocument/2006/relationships" xmlns:m="http://schemas.openxmlformats.org/officeDocument/2006/math" xmlns:v="urn:schemas-microsoft-com:vml" xmlns:wp14="http://schemas.microsoft.com/office/word/2010/wordprocessingDrawing" xmlns:wp="http://schemas.openxmlformats.org/drawingml/2006/wordprocessingDrawing" xmlns:w10="urn:schemas-microsoft-com:office:word" xmlns:w="http://schemas.openxmlformats.org/wordprocessingml/2006/main" xmlns:w14="http://schemas.microsoft.com/office/word/2010/wordml" xmlns:w15="http://schemas.microsoft.com/office/word/2012/wordml" xmlns:w16cid="http://schemas.microsoft.com/office/word/2016/wordml/cid" xmlns:w16se="http://schemas.microsoft.com/office/word/2015/wordml/symex" xmlns:wpg="http://schemas.microsoft.com/office/word/2010/wordprocessingGroup" xmlns:wpi="http://schemas.microsoft.com/office/word/2010/wordprocessingInk" xmlns:wne="http://schemas.microsoft.com/office/word/2006/wordml" xmlns:wps="http://schemas.microsoft.com/office/word/2010/wordprocessingShape" mc:Ignorable="w14 w15 w16se w16cid wp14">
+<w:hdr xmlns:wpc="http://schemas.microsoft.com/office/word/2010/wordprocessingCanvas" xmlns:cx="http://schemas.microsoft.com/office/drawing/2014/chartex" xmlns:cx1="http://schemas.microsoft.com/office/drawing/2015/9/8/chartex" xmlns:cx2="http://schemas.microsoft.com/office/drawing/2015/10/21/chartex" xmlns:cx3="http://schemas.microsoft.com/office/drawing/2016/5/9/chartex" xmlns:cx4="http://schemas.microsoft.com/office/drawing/2016/5/10/chartex" xmlns:cx5="http://schemas.microsoft.com/office/drawing/2016/5/11/chartex" xmlns:cx6="http://schemas.microsoft.com/office/drawing/2016/5/12/chartex" xmlns:cx7="http://schemas.microsoft.com/office/drawing/2016/5/13/chartex" xmlns:cx8="http://schemas.microsoft.com/office/drawing/2016/5/14/chartex" xmlns:mc="http://schemas.openxmlformats.org/markup-compatibility/2006" xmlns:aink="http://schemas.microsoft.com/office/drawing/2016/ink" xmlns:am3d="http://schemas.microsoft.com/office/drawing/2017/model3d" xmlns:o="urn:schemas-microsoft-com:office:office" xmlns:r="http://schemas.openxmlformats.org/officeDocument/2006/relationships" xmlns:m="http://schemas.openxmlformats.org/officeDocument/2006/math" xmlns:v="urn:schemas-microsoft-com:vml" xmlns:wp14="http://schemas.microsoft.com/office/word/2010/wordprocessingDrawing" xmlns:wp="http://schemas.openxmlformats.org/drawingml/2006/wordprocessingDrawing" xmlns:w10="urn:schemas-microsoft-com:office:word" xmlns:w="http://schemas.openxmlformats.org/wordprocessingml/2006/main" xmlns:w14="http://schemas.microsoft.com/office/word/2010/wordml" xmlns:w15="http://schemas.microsoft.com/office/word/2012/wordml" xmlns:w16cex="http://schemas.microsoft.com/office/word/2018/wordml/cex" xmlns:w16cid="http://schemas.microsoft.com/office/word/2016/wordml/cid" xmlns:w16="http://schemas.microsoft.com/office/word/2018/wordml" xmlns:w16sdtdh="http://schemas.microsoft.com/office/word/2020/wordml/sdtdatahash" xmlns:w16se="http://schemas.microsoft.com/office/word/2015/wordml/symex" xmlns:wpg="http://schemas.microsoft.com/office/word/2010/wordprocessingGroup" xmlns:wpi="http://schemas.microsoft.com/office/word/2010/wordprocessingInk" xmlns:wne="http://schemas.microsoft.com/office/word/2006/wordml" xmlns:wps="http://schemas.microsoft.com/office/word/2010/wordprocessingShape" mc:Ignorable="w14 w15 w16se w16cid w16 w16cex w16sdtdh wp14">
   <w:p>
     <w:pPr>
       <w:pBdr>
@@ -1158,10 +1232,10 @@
 </file>
 
 <file path=word/header2.xml><?xml version="1.0" encoding="utf-8"?>
-<w:hdr xmlns:wpc="http://schemas.microsoft.com/office/word/2010/wordprocessingCanvas" xmlns:cx="http://schemas.microsoft.com/office/drawing/2014/chartex" xmlns:cx1="http://schemas.microsoft.com/office/drawing/2015/9/8/chartex" xmlns:cx2="http://schemas.microsoft.com/office/drawing/2015/10/21/chartex" xmlns:cx3="http://schemas.microsoft.com/office/drawing/2016/5/9/chartex" xmlns:cx4="http://schemas.microsoft.com/office/drawing/2016/5/10/chartex" xmlns:cx5="http://schemas.microsoft.com/office/drawing/2016/5/11/chartex" xmlns:cx6="http://schemas.microsoft.com/office/drawing/2016/5/12/chartex" xmlns:cx7="http://schemas.microsoft.com/office/drawing/2016/5/13/chartex" xmlns:cx8="http://schemas.microsoft.com/office/drawing/2016/5/14/chartex" xmlns:mc="http://schemas.openxmlformats.org/markup-compatibility/2006" xmlns:aink="http://schemas.microsoft.com/office/drawing/2016/ink" xmlns:am3d="http://schemas.microsoft.com/office/drawing/2017/model3d" xmlns:o="urn:schemas-microsoft-com:office:office" xmlns:r="http://schemas.openxmlformats.org/officeDocument/2006/relationships" xmlns:m="http://schemas.openxmlformats.org/officeDocument/2006/math" xmlns:v="urn:schemas-microsoft-com:vml" xmlns:wp14="http://schemas.microsoft.com/office/word/2010/wordprocessingDrawing" xmlns:wp="http://schemas.openxmlformats.org/drawingml/2006/wordprocessingDrawing" xmlns:w10="urn:schemas-microsoft-com:office:word" xmlns:w="http://schemas.openxmlformats.org/wordprocessingml/2006/main" xmlns:w14="http://schemas.microsoft.com/office/word/2010/wordml" xmlns:w15="http://schemas.microsoft.com/office/word/2012/wordml" xmlns:w16cid="http://schemas.microsoft.com/office/word/2016/wordml/cid" xmlns:w16se="http://schemas.microsoft.com/office/word/2015/wordml/symex" xmlns:wpg="http://schemas.microsoft.com/office/word/2010/wordprocessingGroup" xmlns:wpi="http://schemas.microsoft.com/office/word/2010/wordprocessingInk" xmlns:wne="http://schemas.microsoft.com/office/word/2006/wordml" xmlns:wps="http://schemas.microsoft.com/office/word/2010/wordprocessingShape" mc:Ignorable="w14 w15 w16se w16cid wp14">
+<w:hdr xmlns:wpc="http://schemas.microsoft.com/office/word/2010/wordprocessingCanvas" xmlns:cx="http://schemas.microsoft.com/office/drawing/2014/chartex" xmlns:cx1="http://schemas.microsoft.com/office/drawing/2015/9/8/chartex" xmlns:cx2="http://schemas.microsoft.com/office/drawing/2015/10/21/chartex" xmlns:cx3="http://schemas.microsoft.com/office/drawing/2016/5/9/chartex" xmlns:cx4="http://schemas.microsoft.com/office/drawing/2016/5/10/chartex" xmlns:cx5="http://schemas.microsoft.com/office/drawing/2016/5/11/chartex" xmlns:cx6="http://schemas.microsoft.com/office/drawing/2016/5/12/chartex" xmlns:cx7="http://schemas.microsoft.com/office/drawing/2016/5/13/chartex" xmlns:cx8="http://schemas.microsoft.com/office/drawing/2016/5/14/chartex" xmlns:mc="http://schemas.openxmlformats.org/markup-compatibility/2006" xmlns:aink="http://schemas.microsoft.com/office/drawing/2016/ink" xmlns:am3d="http://schemas.microsoft.com/office/drawing/2017/model3d" xmlns:o="urn:schemas-microsoft-com:office:office" xmlns:r="http://schemas.openxmlformats.org/officeDocument/2006/relationships" xmlns:m="http://schemas.openxmlformats.org/officeDocument/2006/math" xmlns:v="urn:schemas-microsoft-com:vml" xmlns:wp14="http://schemas.microsoft.com/office/word/2010/wordprocessingDrawing" xmlns:wp="http://schemas.openxmlformats.org/drawingml/2006/wordprocessingDrawing" xmlns:w10="urn:schemas-microsoft-com:office:word" xmlns:w="http://schemas.openxmlformats.org/wordprocessingml/2006/main" xmlns:w14="http://schemas.microsoft.com/office/word/2010/wordml" xmlns:w15="http://schemas.microsoft.com/office/word/2012/wordml" xmlns:w16cex="http://schemas.microsoft.com/office/word/2018/wordml/cex" xmlns:w16cid="http://schemas.microsoft.com/office/word/2016/wordml/cid" xmlns:w16="http://schemas.microsoft.com/office/word/2018/wordml" xmlns:w16sdtdh="http://schemas.microsoft.com/office/word/2020/wordml/sdtdatahash" xmlns:w16se="http://schemas.microsoft.com/office/word/2015/wordml/symex" xmlns:wpg="http://schemas.microsoft.com/office/word/2010/wordprocessingGroup" xmlns:wpi="http://schemas.microsoft.com/office/word/2010/wordprocessingInk" xmlns:wne="http://schemas.microsoft.com/office/word/2006/wordml" xmlns:wps="http://schemas.microsoft.com/office/word/2010/wordprocessingShape" mc:Ignorable="w14 w15 w16se w16cid w16 w16cex w16sdtdh wp14">
   <w:p>
     <w:pPr>
-      <w:pStyle w:val="Cabealho"/>
+      <w:pStyle w:val="Header"/>
       <w:rPr>
         <w:sz w:val="12"/>
         <w:szCs w:val="12"/>
@@ -1170,7 +1244,7 @@
   </w:p>
   <w:p>
     <w:pPr>
-      <w:pStyle w:val="Cabealho"/>
+      <w:pStyle w:val="Header"/>
       <w:jc w:val="center"/>
       <w:rPr>
         <w:sz w:val="12"/>
@@ -1228,7 +1302,7 @@
   </w:p>
   <w:p>
     <w:pPr>
-      <w:pStyle w:val="Cabealho"/>
+      <w:pStyle w:val="Header"/>
       <w:jc w:val="center"/>
       <w:rPr>
         <w:b/>
@@ -1261,7 +1335,7 @@
   </w:p>
   <w:p>
     <w:pPr>
-      <w:pStyle w:val="Cabealho"/>
+      <w:pStyle w:val="Header"/>
       <w:rPr>
         <w:sz w:val="12"/>
         <w:szCs w:val="12"/>
@@ -1272,7 +1346,7 @@
 </file>
 
 <file path=word/header3.xml><?xml version="1.0" encoding="utf-8"?>
-<w:hdr xmlns:wpc="http://schemas.microsoft.com/office/word/2010/wordprocessingCanvas" xmlns:cx="http://schemas.microsoft.com/office/drawing/2014/chartex" xmlns:cx1="http://schemas.microsoft.com/office/drawing/2015/9/8/chartex" xmlns:cx2="http://schemas.microsoft.com/office/drawing/2015/10/21/chartex" xmlns:cx3="http://schemas.microsoft.com/office/drawing/2016/5/9/chartex" xmlns:cx4="http://schemas.microsoft.com/office/drawing/2016/5/10/chartex" xmlns:cx5="http://schemas.microsoft.com/office/drawing/2016/5/11/chartex" xmlns:cx6="http://schemas.microsoft.com/office/drawing/2016/5/12/chartex" xmlns:cx7="http://schemas.microsoft.com/office/drawing/2016/5/13/chartex" xmlns:cx8="http://schemas.microsoft.com/office/drawing/2016/5/14/chartex" xmlns:mc="http://schemas.openxmlformats.org/markup-compatibility/2006" xmlns:aink="http://schemas.microsoft.com/office/drawing/2016/ink" xmlns:am3d="http://schemas.microsoft.com/office/drawing/2017/model3d" xmlns:o="urn:schemas-microsoft-com:office:office" xmlns:r="http://schemas.openxmlformats.org/officeDocument/2006/relationships" xmlns:m="http://schemas.openxmlformats.org/officeDocument/2006/math" xmlns:v="urn:schemas-microsoft-com:vml" xmlns:wp14="http://schemas.microsoft.com/office/word/2010/wordprocessingDrawing" xmlns:wp="http://schemas.openxmlformats.org/drawingml/2006/wordprocessingDrawing" xmlns:w10="urn:schemas-microsoft-com:office:word" xmlns:w="http://schemas.openxmlformats.org/wordprocessingml/2006/main" xmlns:w14="http://schemas.microsoft.com/office/word/2010/wordml" xmlns:w15="http://schemas.microsoft.com/office/word/2012/wordml" xmlns:w16cid="http://schemas.microsoft.com/office/word/2016/wordml/cid" xmlns:w16se="http://schemas.microsoft.com/office/word/2015/wordml/symex" xmlns:wpg="http://schemas.microsoft.com/office/word/2010/wordprocessingGroup" xmlns:wpi="http://schemas.microsoft.com/office/word/2010/wordprocessingInk" xmlns:wne="http://schemas.microsoft.com/office/word/2006/wordml" xmlns:wps="http://schemas.microsoft.com/office/word/2010/wordprocessingShape" mc:Ignorable="w14 w15 w16se w16cid wp14">
+<w:hdr xmlns:wpc="http://schemas.microsoft.com/office/word/2010/wordprocessingCanvas" xmlns:cx="http://schemas.microsoft.com/office/drawing/2014/chartex" xmlns:cx1="http://schemas.microsoft.com/office/drawing/2015/9/8/chartex" xmlns:cx2="http://schemas.microsoft.com/office/drawing/2015/10/21/chartex" xmlns:cx3="http://schemas.microsoft.com/office/drawing/2016/5/9/chartex" xmlns:cx4="http://schemas.microsoft.com/office/drawing/2016/5/10/chartex" xmlns:cx5="http://schemas.microsoft.com/office/drawing/2016/5/11/chartex" xmlns:cx6="http://schemas.microsoft.com/office/drawing/2016/5/12/chartex" xmlns:cx7="http://schemas.microsoft.com/office/drawing/2016/5/13/chartex" xmlns:cx8="http://schemas.microsoft.com/office/drawing/2016/5/14/chartex" xmlns:mc="http://schemas.openxmlformats.org/markup-compatibility/2006" xmlns:aink="http://schemas.microsoft.com/office/drawing/2016/ink" xmlns:am3d="http://schemas.microsoft.com/office/drawing/2017/model3d" xmlns:o="urn:schemas-microsoft-com:office:office" xmlns:r="http://schemas.openxmlformats.org/officeDocument/2006/relationships" xmlns:m="http://schemas.openxmlformats.org/officeDocument/2006/math" xmlns:v="urn:schemas-microsoft-com:vml" xmlns:wp14="http://schemas.microsoft.com/office/word/2010/wordprocessingDrawing" xmlns:wp="http://schemas.openxmlformats.org/drawingml/2006/wordprocessingDrawing" xmlns:w10="urn:schemas-microsoft-com:office:word" xmlns:w="http://schemas.openxmlformats.org/wordprocessingml/2006/main" xmlns:w14="http://schemas.microsoft.com/office/word/2010/wordml" xmlns:w15="http://schemas.microsoft.com/office/word/2012/wordml" xmlns:w16cex="http://schemas.microsoft.com/office/word/2018/wordml/cex" xmlns:w16cid="http://schemas.microsoft.com/office/word/2016/wordml/cid" xmlns:w16="http://schemas.microsoft.com/office/word/2018/wordml" xmlns:w16sdtdh="http://schemas.microsoft.com/office/word/2020/wordml/sdtdatahash" xmlns:w16se="http://schemas.microsoft.com/office/word/2015/wordml/symex" xmlns:wpg="http://schemas.microsoft.com/office/word/2010/wordprocessingGroup" xmlns:wpi="http://schemas.microsoft.com/office/word/2010/wordprocessingInk" xmlns:wne="http://schemas.microsoft.com/office/word/2006/wordml" xmlns:wps="http://schemas.microsoft.com/office/word/2010/wordprocessingShape" mc:Ignorable="w14 w15 w16se w16cid w16 w16cex w16sdtdh wp14">
   <w:p>
     <w:pPr>
       <w:pBdr>
@@ -1296,7 +1370,7 @@
 </file>
 
 <file path=word/styles.xml><?xml version="1.0" encoding="utf-8"?>
-<w:styles xmlns:mc="http://schemas.openxmlformats.org/markup-compatibility/2006" xmlns:r="http://schemas.openxmlformats.org/officeDocument/2006/relationships" xmlns:w="http://schemas.openxmlformats.org/wordprocessingml/2006/main" xmlns:w14="http://schemas.microsoft.com/office/word/2010/wordml" xmlns:w15="http://schemas.microsoft.com/office/word/2012/wordml" xmlns:w16cid="http://schemas.microsoft.com/office/word/2016/wordml/cid" xmlns:w16se="http://schemas.microsoft.com/office/word/2015/wordml/symex" mc:Ignorable="w14 w15 w16se w16cid">
+<w:styles xmlns:mc="http://schemas.openxmlformats.org/markup-compatibility/2006" xmlns:r="http://schemas.openxmlformats.org/officeDocument/2006/relationships" xmlns:w="http://schemas.openxmlformats.org/wordprocessingml/2006/main" xmlns:w14="http://schemas.microsoft.com/office/word/2010/wordml" xmlns:w15="http://schemas.microsoft.com/office/word/2012/wordml" xmlns:w16cex="http://schemas.microsoft.com/office/word/2018/wordml/cex" xmlns:w16cid="http://schemas.microsoft.com/office/word/2016/wordml/cid" xmlns:w16="http://schemas.microsoft.com/office/word/2018/wordml" xmlns:w16sdtdh="http://schemas.microsoft.com/office/word/2020/wordml/sdtdatahash" xmlns:w16se="http://schemas.microsoft.com/office/word/2015/wordml/symex" mc:Ignorable="w14 w15 w16se w16cid w16 w16cex w16sdtdh">
   <w:docDefaults>
     <w:rPrDefault>
       <w:rPr>
@@ -1694,7 +1768,7 @@
     <w:name w:val="Normal"/>
     <w:qFormat/>
   </w:style>
-  <w:style w:type="paragraph" w:styleId="Ttulo1">
+  <w:style w:type="paragraph" w:styleId="Heading1">
     <w:name w:val="heading 1"/>
     <w:basedOn w:val="Normal"/>
     <w:next w:val="Normal"/>
@@ -1712,7 +1786,7 @@
       <w:szCs w:val="48"/>
     </w:rPr>
   </w:style>
-  <w:style w:type="paragraph" w:styleId="Ttulo2">
+  <w:style w:type="paragraph" w:styleId="Heading2">
     <w:name w:val="heading 2"/>
     <w:basedOn w:val="Normal"/>
     <w:next w:val="Normal"/>
@@ -1732,7 +1806,7 @@
       <w:szCs w:val="36"/>
     </w:rPr>
   </w:style>
-  <w:style w:type="paragraph" w:styleId="Ttulo3">
+  <w:style w:type="paragraph" w:styleId="Heading3">
     <w:name w:val="heading 3"/>
     <w:basedOn w:val="Normal"/>
     <w:next w:val="Normal"/>
@@ -1751,7 +1825,7 @@
       <w:szCs w:val="27"/>
     </w:rPr>
   </w:style>
-  <w:style w:type="paragraph" w:styleId="Ttulo4">
+  <w:style w:type="paragraph" w:styleId="Heading4">
     <w:name w:val="heading 4"/>
     <w:basedOn w:val="Normal"/>
     <w:next w:val="Normal"/>
@@ -1771,7 +1845,7 @@
       <w:szCs w:val="24"/>
     </w:rPr>
   </w:style>
-  <w:style w:type="paragraph" w:styleId="Ttulo5">
+  <w:style w:type="paragraph" w:styleId="Heading5">
     <w:name w:val="heading 5"/>
     <w:basedOn w:val="Normal"/>
     <w:next w:val="Normal"/>
@@ -1789,7 +1863,7 @@
       <w:b/>
     </w:rPr>
   </w:style>
-  <w:style w:type="paragraph" w:styleId="Ttulo6">
+  <w:style w:type="paragraph" w:styleId="Heading6">
     <w:name w:val="heading 6"/>
     <w:basedOn w:val="Normal"/>
     <w:next w:val="Normal"/>
@@ -1809,13 +1883,13 @@
       <w:szCs w:val="20"/>
     </w:rPr>
   </w:style>
-  <w:style w:type="character" w:default="1" w:styleId="Fontepargpadro">
+  <w:style w:type="character" w:default="1" w:styleId="DefaultParagraphFont">
     <w:name w:val="Default Paragraph Font"/>
     <w:uiPriority w:val="1"/>
     <w:semiHidden/>
     <w:unhideWhenUsed/>
   </w:style>
-  <w:style w:type="table" w:default="1" w:styleId="Tabelanormal">
+  <w:style w:type="table" w:default="1" w:styleId="TableNormal">
     <w:name w:val="Normal Table"/>
     <w:uiPriority w:val="99"/>
     <w:semiHidden/>
@@ -1830,14 +1904,14 @@
       </w:tblCellMar>
     </w:tblPr>
   </w:style>
-  <w:style w:type="numbering" w:default="1" w:styleId="Semlista">
+  <w:style w:type="numbering" w:default="1" w:styleId="NoList">
     <w:name w:val="No List"/>
     <w:uiPriority w:val="99"/>
     <w:semiHidden/>
     <w:unhideWhenUsed/>
   </w:style>
-  <w:style w:type="table" w:customStyle="1" w:styleId="TableNormal">
-    <w:name w:val="Table Normal"/>
+  <w:style w:type="table" w:customStyle="1" w:styleId="TableNormal1">
+    <w:name w:val="Table Normal1"/>
     <w:tblPr>
       <w:tblCellMar>
         <w:top w:w="0" w:type="dxa"/>
@@ -1847,7 +1921,7 @@
       </w:tblCellMar>
     </w:tblPr>
   </w:style>
-  <w:style w:type="paragraph" w:styleId="Ttulo">
+  <w:style w:type="paragraph" w:styleId="Title">
     <w:name w:val="Title"/>
     <w:basedOn w:val="Normal"/>
     <w:next w:val="Normal"/>
@@ -1864,7 +1938,7 @@
       <w:szCs w:val="72"/>
     </w:rPr>
   </w:style>
-  <w:style w:type="paragraph" w:styleId="Subttulo">
+  <w:style w:type="paragraph" w:styleId="Subtitle">
     <w:name w:val="Subtitle"/>
     <w:basedOn w:val="Normal"/>
     <w:next w:val="Normal"/>
@@ -1884,7 +1958,7 @@
     </w:rPr>
   </w:style>
   <w:style w:type="table" w:customStyle="1" w:styleId="a">
-    <w:basedOn w:val="TableNormal"/>
+    <w:basedOn w:val="TableNormal1"/>
     <w:pPr>
       <w:spacing w:after="0" w:line="240" w:lineRule="auto"/>
     </w:pPr>
@@ -1897,10 +1971,10 @@
       </w:tblCellMar>
     </w:tblPr>
   </w:style>
-  <w:style w:type="paragraph" w:styleId="Rodap">
+  <w:style w:type="paragraph" w:styleId="Footer">
     <w:name w:val="footer"/>
     <w:basedOn w:val="Normal"/>
-    <w:link w:val="RodapChar"/>
+    <w:link w:val="FooterChar"/>
     <w:uiPriority w:val="99"/>
     <w:semiHidden/>
     <w:unhideWhenUsed/>
@@ -1913,18 +1987,18 @@
       <w:spacing w:after="0" w:line="240" w:lineRule="auto"/>
     </w:pPr>
   </w:style>
-  <w:style w:type="character" w:customStyle="1" w:styleId="RodapChar">
-    <w:name w:val="Rodapé Char"/>
-    <w:basedOn w:val="Fontepargpadro"/>
-    <w:link w:val="Rodap"/>
+  <w:style w:type="character" w:customStyle="1" w:styleId="FooterChar">
+    <w:name w:val="Footer Char"/>
+    <w:basedOn w:val="DefaultParagraphFont"/>
+    <w:link w:val="Footer"/>
     <w:uiPriority w:val="99"/>
     <w:semiHidden/>
     <w:rsid w:val="00C13A5B"/>
   </w:style>
-  <w:style w:type="paragraph" w:styleId="Cabealho">
+  <w:style w:type="paragraph" w:styleId="Header">
     <w:name w:val="header"/>
     <w:basedOn w:val="Normal"/>
-    <w:link w:val="CabealhoChar"/>
+    <w:link w:val="HeaderChar"/>
     <w:uiPriority w:val="99"/>
     <w:unhideWhenUsed/>
     <w:rsid w:val="00C13A5B"/>
@@ -1936,10 +2010,10 @@
       <w:spacing w:after="0" w:line="240" w:lineRule="auto"/>
     </w:pPr>
   </w:style>
-  <w:style w:type="character" w:customStyle="1" w:styleId="CabealhoChar">
-    <w:name w:val="Cabeçalho Char"/>
-    <w:basedOn w:val="Fontepargpadro"/>
-    <w:link w:val="Cabealho"/>
+  <w:style w:type="character" w:customStyle="1" w:styleId="HeaderChar">
+    <w:name w:val="Header Char"/>
+    <w:basedOn w:val="DefaultParagraphFont"/>
+    <w:link w:val="Header"/>
     <w:uiPriority w:val="99"/>
     <w:rsid w:val="00C13A5B"/>
   </w:style>

</xml_diff>

<commit_message>
corrigi erro no comum_lista_estados.yml
</commit_message>
<xml_diff>
--- a/docassemble/docsdaj/data/templates/procuracao.docx
+++ b/docassemble/docsdaj/data/templates/procuracao.docx
@@ -153,7 +153,15 @@
           <w:sz w:val="24"/>
           <w:szCs w:val="24"/>
         </w:rPr>
-        <w:t>oab_uf_orientador</w:t>
+        <w:t>uf_oab_</w:t>
+      </w:r>
+      <w:r>
+        <w:rPr>
+          <w:rFonts w:ascii="Times New Roman" w:eastAsia="Times New Roman" w:hAnsi="Times New Roman" w:cs="Times New Roman"/>
+          <w:sz w:val="24"/>
+          <w:szCs w:val="24"/>
+        </w:rPr>
+        <w:t>orientador</w:t>
       </w:r>
       <w:proofErr w:type="spellEnd"/>
       <w:r>
@@ -162,7 +170,15 @@
           <w:sz w:val="24"/>
           <w:szCs w:val="24"/>
         </w:rPr>
-        <w:t xml:space="preserve"> }}</w:t>
+        <w:t xml:space="preserve"> </w:t>
+      </w:r>
+      <w:r>
+        <w:rPr>
+          <w:rFonts w:ascii="Times New Roman" w:eastAsia="Times New Roman" w:hAnsi="Times New Roman" w:cs="Times New Roman"/>
+          <w:sz w:val="24"/>
+          <w:szCs w:val="24"/>
+        </w:rPr>
+        <w:t>}}</w:t>
       </w:r>
       <w:r>
         <w:rPr>
@@ -223,15 +239,7 @@
           <w:sz w:val="24"/>
           <w:szCs w:val="24"/>
         </w:rPr>
-        <w:t>oab_uf_</w:t>
-      </w:r>
-      <w:r>
-        <w:rPr>
-          <w:rFonts w:ascii="Times New Roman" w:eastAsia="Times New Roman" w:hAnsi="Times New Roman" w:cs="Times New Roman"/>
-          <w:sz w:val="24"/>
-          <w:szCs w:val="24"/>
-        </w:rPr>
-        <w:t>estagiario</w:t>
+        <w:t>uf_oab_estagiario</w:t>
       </w:r>
       <w:proofErr w:type="spellEnd"/>
       <w:r>
@@ -240,7 +248,15 @@
           <w:sz w:val="24"/>
           <w:szCs w:val="24"/>
         </w:rPr>
-        <w:t xml:space="preserve"> }}</w:t>
+        <w:t xml:space="preserve"> </w:t>
+      </w:r>
+      <w:r>
+        <w:rPr>
+          <w:rFonts w:ascii="Times New Roman" w:eastAsia="Times New Roman" w:hAnsi="Times New Roman" w:cs="Times New Roman"/>
+          <w:sz w:val="24"/>
+          <w:szCs w:val="24"/>
+        </w:rPr>
+        <w:t>}}</w:t>
       </w:r>
       <w:r>
         <w:rPr>

</xml_diff>

<commit_message>
#35 - Padronizada a variável "data_assinatura"
</commit_message>
<xml_diff>
--- a/docassemble/docsdaj/data/templates/procuracao.docx
+++ b/docassemble/docsdaj/data/templates/procuracao.docx
@@ -515,7 +515,23 @@
           <w:sz w:val="24"/>
           <w:szCs w:val="24"/>
         </w:rPr>
-        <w:t xml:space="preserve"> }}, {{ data }}.</w:t>
+        <w:t xml:space="preserve"> }}, {{ data</w:t>
+      </w:r>
+      <w:r>
+        <w:rPr>
+          <w:rFonts w:ascii="Times New Roman" w:eastAsia="Times New Roman" w:hAnsi="Times New Roman" w:cs="Times New Roman"/>
+          <w:sz w:val="24"/>
+          <w:szCs w:val="24"/>
+        </w:rPr>
+        <w:t>_assinatura</w:t>
+      </w:r>
+      <w:r>
+        <w:rPr>
+          <w:rFonts w:ascii="Times New Roman" w:eastAsia="Times New Roman" w:hAnsi="Times New Roman" w:cs="Times New Roman"/>
+          <w:sz w:val="24"/>
+          <w:szCs w:val="24"/>
+        </w:rPr>
+        <w:t xml:space="preserve"> }}.</w:t>
       </w:r>
     </w:p>
     <w:p>

</xml_diff>

<commit_message>
#35 - Corrigidos demais issues                     1. Removido o "ação:" antes do tipo_acao  2. Número do processo tornado opcional  3. inserido help no número do processo ("apenas digite caso o processo já exista")  4. A variável do número do processo (num_acao) foi inserida no template. Template adaptado para que só apareça, porém, caso o campo da entrevista seja preenchido.  5. Checagem - Número do processo só irá aparecer caso num_acao seja preenchido 6.  o Estado na OAB dos professores que estavam faltando, bem como a palavra "OAB" antes das variáveis do orientador e estagiário
</commit_message>
<xml_diff>
--- a/docassemble/docsdaj/data/templates/procuracao.docx
+++ b/docassemble/docsdaj/data/templates/procuracao.docx
@@ -46,6 +46,50 @@
           <w:szCs w:val="24"/>
         </w:rPr>
       </w:pPr>
+      <w:r>
+        <w:rPr>
+          <w:rFonts w:ascii="Times New Roman" w:eastAsia="Times New Roman" w:hAnsi="Times New Roman" w:cs="Times New Roman"/>
+          <w:sz w:val="24"/>
+          <w:szCs w:val="24"/>
+        </w:rPr>
+        <w:t xml:space="preserve">{%p </w:t>
+      </w:r>
+      <w:proofErr w:type="spellStart"/>
+      <w:r>
+        <w:rPr>
+          <w:rFonts w:ascii="Times New Roman" w:eastAsia="Times New Roman" w:hAnsi="Times New Roman" w:cs="Times New Roman"/>
+          <w:sz w:val="24"/>
+          <w:szCs w:val="24"/>
+        </w:rPr>
+        <w:t>if</w:t>
+      </w:r>
+      <w:proofErr w:type="spellEnd"/>
+      <w:r>
+        <w:rPr>
+          <w:rFonts w:ascii="Times New Roman" w:eastAsia="Times New Roman" w:hAnsi="Times New Roman" w:cs="Times New Roman"/>
+          <w:sz w:val="24"/>
+          <w:szCs w:val="24"/>
+        </w:rPr>
+        <w:t xml:space="preserve"> </w:t>
+      </w:r>
+      <w:proofErr w:type="spellStart"/>
+      <w:r>
+        <w:rPr>
+          <w:rFonts w:ascii="Times New Roman" w:eastAsia="Times New Roman" w:hAnsi="Times New Roman" w:cs="Times New Roman"/>
+          <w:sz w:val="24"/>
+          <w:szCs w:val="24"/>
+        </w:rPr>
+        <w:t>num_acao</w:t>
+      </w:r>
+      <w:proofErr w:type="spellEnd"/>
+      <w:r>
+        <w:rPr>
+          <w:rFonts w:ascii="Times New Roman" w:eastAsia="Times New Roman" w:hAnsi="Times New Roman" w:cs="Times New Roman"/>
+          <w:sz w:val="24"/>
+          <w:szCs w:val="24"/>
+        </w:rPr>
+        <w:t xml:space="preserve"> %}</w:t>
+      </w:r>
     </w:p>
     <w:p>
       <w:pPr>
@@ -64,7 +108,25 @@
           <w:sz w:val="24"/>
           <w:szCs w:val="24"/>
         </w:rPr>
-        <w:t xml:space="preserve">Pelo presente instrumento particular de mandato, {{ nome_assistido }} constitui seus bastantes procuradores os advogados </w:t>
+        <w:t xml:space="preserve">Pelo presente instrumento particular de mandato, {{ </w:t>
+      </w:r>
+      <w:proofErr w:type="spellStart"/>
+      <w:r>
+        <w:rPr>
+          <w:rFonts w:ascii="Times New Roman" w:eastAsia="Times New Roman" w:hAnsi="Times New Roman" w:cs="Times New Roman"/>
+          <w:sz w:val="24"/>
+          <w:szCs w:val="24"/>
+        </w:rPr>
+        <w:t>nome_assistido</w:t>
+      </w:r>
+      <w:proofErr w:type="spellEnd"/>
+      <w:r>
+        <w:rPr>
+          <w:rFonts w:ascii="Times New Roman" w:eastAsia="Times New Roman" w:hAnsi="Times New Roman" w:cs="Times New Roman"/>
+          <w:sz w:val="24"/>
+          <w:szCs w:val="24"/>
+        </w:rPr>
+        <w:t xml:space="preserve"> }} constitui seus bastantes procuradores os advogados </w:t>
       </w:r>
       <w:r>
         <w:rPr>
@@ -112,7 +174,23 @@
           <w:sz w:val="24"/>
           <w:szCs w:val="24"/>
         </w:rPr>
-        <w:t>Prof. Fernando Gonzaga Jayme, OAB 59.978;</w:t>
+        <w:t xml:space="preserve">Prof. Fernando Gonzaga Jayme, OAB </w:t>
+      </w:r>
+      <w:r>
+        <w:rPr>
+          <w:rFonts w:ascii="Times New Roman" w:eastAsia="Times New Roman" w:hAnsi="Times New Roman" w:cs="Times New Roman"/>
+          <w:sz w:val="24"/>
+          <w:szCs w:val="24"/>
+        </w:rPr>
+        <w:t xml:space="preserve">MG </w:t>
+      </w:r>
+      <w:r>
+        <w:rPr>
+          <w:rFonts w:ascii="Times New Roman" w:eastAsia="Times New Roman" w:hAnsi="Times New Roman" w:cs="Times New Roman"/>
+          <w:sz w:val="24"/>
+          <w:szCs w:val="24"/>
+        </w:rPr>
+        <w:t>59.978;</w:t>
       </w:r>
       <w:r>
         <w:rPr>
@@ -128,7 +206,23 @@
           <w:sz w:val="24"/>
           <w:szCs w:val="24"/>
         </w:rPr>
-        <w:t xml:space="preserve">Prof. Giordano Bruno Soares Roberto, OAB 80.988; </w:t>
+        <w:t xml:space="preserve">Prof. Giordano Bruno Soares Roberto, OAB </w:t>
+      </w:r>
+      <w:r>
+        <w:rPr>
+          <w:rFonts w:ascii="Times New Roman" w:eastAsia="Times New Roman" w:hAnsi="Times New Roman" w:cs="Times New Roman"/>
+          <w:sz w:val="24"/>
+          <w:szCs w:val="24"/>
+        </w:rPr>
+        <w:t xml:space="preserve">MG </w:t>
+      </w:r>
+      <w:r>
+        <w:rPr>
+          <w:rFonts w:ascii="Times New Roman" w:eastAsia="Times New Roman" w:hAnsi="Times New Roman" w:cs="Times New Roman"/>
+          <w:sz w:val="24"/>
+          <w:szCs w:val="24"/>
+        </w:rPr>
+        <w:t xml:space="preserve">80.988; </w:t>
       </w:r>
       <w:r>
         <w:rPr>
@@ -176,7 +270,23 @@
           <w:sz w:val="24"/>
           <w:szCs w:val="24"/>
         </w:rPr>
-        <w:t>Prof. Júlio César Faria Zini, OAB 97.414;</w:t>
+        <w:t xml:space="preserve">Prof. Júlio César Faria Zini, OAB </w:t>
+      </w:r>
+      <w:r>
+        <w:rPr>
+          <w:rFonts w:ascii="Times New Roman" w:eastAsia="Times New Roman" w:hAnsi="Times New Roman" w:cs="Times New Roman"/>
+          <w:sz w:val="24"/>
+          <w:szCs w:val="24"/>
+        </w:rPr>
+        <w:t xml:space="preserve">MG </w:t>
+      </w:r>
+      <w:r>
+        <w:rPr>
+          <w:rFonts w:ascii="Times New Roman" w:eastAsia="Times New Roman" w:hAnsi="Times New Roman" w:cs="Times New Roman"/>
+          <w:sz w:val="24"/>
+          <w:szCs w:val="24"/>
+        </w:rPr>
+        <w:t>97.414;</w:t>
       </w:r>
       <w:r>
         <w:rPr>
@@ -200,7 +310,25 @@
           <w:sz w:val="24"/>
           <w:szCs w:val="24"/>
         </w:rPr>
-        <w:t>Mônica Sette Lopes</w:t>
+        <w:t xml:space="preserve">Mônica </w:t>
+      </w:r>
+      <w:proofErr w:type="spellStart"/>
+      <w:r>
+        <w:rPr>
+          <w:rFonts w:ascii="Times New Roman" w:eastAsia="Times New Roman" w:hAnsi="Times New Roman" w:cs="Times New Roman"/>
+          <w:sz w:val="24"/>
+          <w:szCs w:val="24"/>
+        </w:rPr>
+        <w:t>Sette</w:t>
+      </w:r>
+      <w:proofErr w:type="spellEnd"/>
+      <w:r>
+        <w:rPr>
+          <w:rFonts w:ascii="Times New Roman" w:eastAsia="Times New Roman" w:hAnsi="Times New Roman" w:cs="Times New Roman"/>
+          <w:sz w:val="24"/>
+          <w:szCs w:val="24"/>
+        </w:rPr>
+        <w:t xml:space="preserve"> Lopes</w:t>
       </w:r>
       <w:r>
         <w:rPr>
@@ -232,15 +360,47 @@
           <w:sz w:val="24"/>
           <w:szCs w:val="24"/>
         </w:rPr>
-        <w:t xml:space="preserve">Prof.ª Natália Cristina Chaves, OAB 85.766; </w:t>
-      </w:r>
-      <w:r>
-        <w:rPr>
-          <w:rFonts w:ascii="Times New Roman" w:eastAsia="Times New Roman" w:hAnsi="Times New Roman" w:cs="Times New Roman"/>
-          <w:sz w:val="24"/>
-          <w:szCs w:val="24"/>
-        </w:rPr>
-        <w:t xml:space="preserve">Prof.ª Renata Cristina Vieira Maia, OAB 62.840; </w:t>
+        <w:t xml:space="preserve">Prof.ª Natália Cristina Chaves, OAB </w:t>
+      </w:r>
+      <w:r>
+        <w:rPr>
+          <w:rFonts w:ascii="Times New Roman" w:eastAsia="Times New Roman" w:hAnsi="Times New Roman" w:cs="Times New Roman"/>
+          <w:sz w:val="24"/>
+          <w:szCs w:val="24"/>
+        </w:rPr>
+        <w:t xml:space="preserve">MG </w:t>
+      </w:r>
+      <w:r>
+        <w:rPr>
+          <w:rFonts w:ascii="Times New Roman" w:eastAsia="Times New Roman" w:hAnsi="Times New Roman" w:cs="Times New Roman"/>
+          <w:sz w:val="24"/>
+          <w:szCs w:val="24"/>
+        </w:rPr>
+        <w:t xml:space="preserve">85.766; </w:t>
+      </w:r>
+      <w:r>
+        <w:rPr>
+          <w:rFonts w:ascii="Times New Roman" w:eastAsia="Times New Roman" w:hAnsi="Times New Roman" w:cs="Times New Roman"/>
+          <w:sz w:val="24"/>
+          <w:szCs w:val="24"/>
+        </w:rPr>
+        <w:t xml:space="preserve">Prof.ª Renata Cristina Vieira Maia, OAB </w:t>
+      </w:r>
+      <w:r>
+        <w:rPr>
+          <w:rFonts w:ascii="Times New Roman" w:eastAsia="Times New Roman" w:hAnsi="Times New Roman" w:cs="Times New Roman"/>
+          <w:sz w:val="24"/>
+          <w:szCs w:val="24"/>
+        </w:rPr>
+        <w:t xml:space="preserve">MG </w:t>
+      </w:r>
+      <w:r>
+        <w:rPr>
+          <w:rFonts w:ascii="Times New Roman" w:eastAsia="Times New Roman" w:hAnsi="Times New Roman" w:cs="Times New Roman"/>
+          <w:sz w:val="24"/>
+          <w:szCs w:val="24"/>
+        </w:rPr>
+        <w:t xml:space="preserve">62.840; </w:t>
       </w:r>
       <w:r>
         <w:rPr>
@@ -288,7 +448,93 @@
           <w:sz w:val="24"/>
           <w:szCs w:val="24"/>
         </w:rPr>
-        <w:t xml:space="preserve">Prof.ª Tereza Cristina Sorice Baracho Thibau, OAB 54.489-B; e {{ nome_orientador }}, </w:t>
+        <w:t xml:space="preserve">Prof.ª Tereza Cristina </w:t>
+      </w:r>
+      <w:proofErr w:type="spellStart"/>
+      <w:r>
+        <w:rPr>
+          <w:rFonts w:ascii="Times New Roman" w:eastAsia="Times New Roman" w:hAnsi="Times New Roman" w:cs="Times New Roman"/>
+          <w:sz w:val="24"/>
+          <w:szCs w:val="24"/>
+        </w:rPr>
+        <w:t>Sorice</w:t>
+      </w:r>
+      <w:proofErr w:type="spellEnd"/>
+      <w:r>
+        <w:rPr>
+          <w:rFonts w:ascii="Times New Roman" w:eastAsia="Times New Roman" w:hAnsi="Times New Roman" w:cs="Times New Roman"/>
+          <w:sz w:val="24"/>
+          <w:szCs w:val="24"/>
+        </w:rPr>
+        <w:t xml:space="preserve"> Baracho </w:t>
+      </w:r>
+      <w:proofErr w:type="spellStart"/>
+      <w:r>
+        <w:rPr>
+          <w:rFonts w:ascii="Times New Roman" w:eastAsia="Times New Roman" w:hAnsi="Times New Roman" w:cs="Times New Roman"/>
+          <w:sz w:val="24"/>
+          <w:szCs w:val="24"/>
+        </w:rPr>
+        <w:t>Thibau</w:t>
+      </w:r>
+      <w:proofErr w:type="spellEnd"/>
+      <w:r>
+        <w:rPr>
+          <w:rFonts w:ascii="Times New Roman" w:eastAsia="Times New Roman" w:hAnsi="Times New Roman" w:cs="Times New Roman"/>
+          <w:sz w:val="24"/>
+          <w:szCs w:val="24"/>
+        </w:rPr>
+        <w:t xml:space="preserve">, OAB </w:t>
+      </w:r>
+      <w:r>
+        <w:rPr>
+          <w:rFonts w:ascii="Times New Roman" w:eastAsia="Times New Roman" w:hAnsi="Times New Roman" w:cs="Times New Roman"/>
+          <w:sz w:val="24"/>
+          <w:szCs w:val="24"/>
+        </w:rPr>
+        <w:t xml:space="preserve">MG </w:t>
+      </w:r>
+      <w:r>
+        <w:rPr>
+          <w:rFonts w:ascii="Times New Roman" w:eastAsia="Times New Roman" w:hAnsi="Times New Roman" w:cs="Times New Roman"/>
+          <w:sz w:val="24"/>
+          <w:szCs w:val="24"/>
+        </w:rPr>
+        <w:t>54.489-B; e {{</w:t>
+      </w:r>
+      <w:r>
+        <w:rPr>
+          <w:rFonts w:ascii="Times New Roman" w:eastAsia="Times New Roman" w:hAnsi="Times New Roman" w:cs="Times New Roman"/>
+          <w:sz w:val="24"/>
+          <w:szCs w:val="24"/>
+        </w:rPr>
+        <w:t xml:space="preserve"> </w:t>
+      </w:r>
+      <w:proofErr w:type="spellStart"/>
+      <w:r>
+        <w:rPr>
+          <w:rFonts w:ascii="Times New Roman" w:eastAsia="Times New Roman" w:hAnsi="Times New Roman" w:cs="Times New Roman"/>
+          <w:sz w:val="24"/>
+          <w:szCs w:val="24"/>
+        </w:rPr>
+        <w:t>nome_orientador</w:t>
+      </w:r>
+      <w:proofErr w:type="spellEnd"/>
+      <w:r>
+        <w:rPr>
+          <w:rFonts w:ascii="Times New Roman" w:eastAsia="Times New Roman" w:hAnsi="Times New Roman" w:cs="Times New Roman"/>
+          <w:sz w:val="24"/>
+          <w:szCs w:val="24"/>
+        </w:rPr>
+        <w:t xml:space="preserve"> }}, </w:t>
+      </w:r>
+      <w:r>
+        <w:rPr>
+          <w:rFonts w:ascii="Times New Roman" w:eastAsia="Times New Roman" w:hAnsi="Times New Roman" w:cs="Times New Roman"/>
+          <w:sz w:val="24"/>
+          <w:szCs w:val="24"/>
+        </w:rPr>
+        <w:t xml:space="preserve">OAB </w:t>
       </w:r>
       <w:r>
         <w:rPr>
@@ -298,6 +544,7 @@
         </w:rPr>
         <w:t xml:space="preserve">{{ </w:t>
       </w:r>
+      <w:proofErr w:type="spellStart"/>
       <w:r>
         <w:rPr>
           <w:rFonts w:ascii="Times New Roman" w:eastAsia="Times New Roman" w:hAnsi="Times New Roman" w:cs="Times New Roman"/>
@@ -312,7 +559,16 @@
           <w:sz w:val="24"/>
           <w:szCs w:val="24"/>
         </w:rPr>
-        <w:t xml:space="preserve">orientador </w:t>
+        <w:t>orientador</w:t>
+      </w:r>
+      <w:proofErr w:type="spellEnd"/>
+      <w:r>
+        <w:rPr>
+          <w:rFonts w:ascii="Times New Roman" w:eastAsia="Times New Roman" w:hAnsi="Times New Roman" w:cs="Times New Roman"/>
+          <w:sz w:val="24"/>
+          <w:szCs w:val="24"/>
+        </w:rPr>
+        <w:t xml:space="preserve"> </w:t>
       </w:r>
       <w:r>
         <w:rPr>
@@ -336,16 +592,61 @@
           <w:sz w:val="24"/>
           <w:szCs w:val="24"/>
         </w:rPr>
-        <w:t xml:space="preserve">{{ num_oab_orientador }}, brasileiros, advogados, todos residentes e domiciliados nesta capital, e o(a) estagiário(a) acadêmico(a): {{ nome_estagiario }}, </w:t>
-      </w:r>
-      <w:r>
-        <w:rPr>
-          <w:rFonts w:ascii="Times New Roman" w:eastAsia="Times New Roman" w:hAnsi="Times New Roman" w:cs="Times New Roman"/>
-          <w:sz w:val="24"/>
-          <w:szCs w:val="24"/>
-        </w:rPr>
         <w:t xml:space="preserve">{{ </w:t>
       </w:r>
+      <w:proofErr w:type="spellStart"/>
+      <w:r>
+        <w:rPr>
+          <w:rFonts w:ascii="Times New Roman" w:eastAsia="Times New Roman" w:hAnsi="Times New Roman" w:cs="Times New Roman"/>
+          <w:sz w:val="24"/>
+          <w:szCs w:val="24"/>
+        </w:rPr>
+        <w:t>num_oab_orientador</w:t>
+      </w:r>
+      <w:proofErr w:type="spellEnd"/>
+      <w:r>
+        <w:rPr>
+          <w:rFonts w:ascii="Times New Roman" w:eastAsia="Times New Roman" w:hAnsi="Times New Roman" w:cs="Times New Roman"/>
+          <w:sz w:val="24"/>
+          <w:szCs w:val="24"/>
+        </w:rPr>
+        <w:t xml:space="preserve"> }}, brasileiros, advogados, todos residentes e domiciliados nesta capital, e o(a) estagiário(a) acadêmico(a): {{ </w:t>
+      </w:r>
+      <w:proofErr w:type="spellStart"/>
+      <w:r>
+        <w:rPr>
+          <w:rFonts w:ascii="Times New Roman" w:eastAsia="Times New Roman" w:hAnsi="Times New Roman" w:cs="Times New Roman"/>
+          <w:sz w:val="24"/>
+          <w:szCs w:val="24"/>
+        </w:rPr>
+        <w:t>nome_estagiario</w:t>
+      </w:r>
+      <w:proofErr w:type="spellEnd"/>
+      <w:r>
+        <w:rPr>
+          <w:rFonts w:ascii="Times New Roman" w:eastAsia="Times New Roman" w:hAnsi="Times New Roman" w:cs="Times New Roman"/>
+          <w:sz w:val="24"/>
+          <w:szCs w:val="24"/>
+        </w:rPr>
+        <w:t xml:space="preserve"> }}, </w:t>
+      </w:r>
+      <w:r>
+        <w:rPr>
+          <w:rFonts w:ascii="Times New Roman" w:eastAsia="Times New Roman" w:hAnsi="Times New Roman" w:cs="Times New Roman"/>
+          <w:sz w:val="24"/>
+          <w:szCs w:val="24"/>
+        </w:rPr>
+        <w:t xml:space="preserve">OAB </w:t>
+      </w:r>
+      <w:r>
+        <w:rPr>
+          <w:rFonts w:ascii="Times New Roman" w:eastAsia="Times New Roman" w:hAnsi="Times New Roman" w:cs="Times New Roman"/>
+          <w:sz w:val="24"/>
+          <w:szCs w:val="24"/>
+        </w:rPr>
+        <w:t xml:space="preserve">{{ </w:t>
+      </w:r>
+      <w:proofErr w:type="spellStart"/>
       <w:r>
         <w:rPr>
           <w:rFonts w:ascii="Times New Roman" w:eastAsia="Times New Roman" w:hAnsi="Times New Roman" w:cs="Times New Roman"/>
@@ -354,6 +655,7 @@
         </w:rPr>
         <w:t>uf_oab_estagiario</w:t>
       </w:r>
+      <w:proofErr w:type="spellEnd"/>
       <w:r>
         <w:rPr>
           <w:rFonts w:ascii="Times New Roman" w:eastAsia="Times New Roman" w:hAnsi="Times New Roman" w:cs="Times New Roman"/>
@@ -384,7 +686,25 @@
           <w:sz w:val="24"/>
           <w:szCs w:val="24"/>
         </w:rPr>
-        <w:t>{{ num_oab_estagiario }}</w:t>
+        <w:t xml:space="preserve">{{ </w:t>
+      </w:r>
+      <w:proofErr w:type="spellStart"/>
+      <w:r>
+        <w:rPr>
+          <w:rFonts w:ascii="Times New Roman" w:eastAsia="Times New Roman" w:hAnsi="Times New Roman" w:cs="Times New Roman"/>
+          <w:sz w:val="24"/>
+          <w:szCs w:val="24"/>
+        </w:rPr>
+        <w:t>num_oab_estagiario</w:t>
+      </w:r>
+      <w:proofErr w:type="spellEnd"/>
+      <w:r>
+        <w:rPr>
+          <w:rFonts w:ascii="Times New Roman" w:eastAsia="Times New Roman" w:hAnsi="Times New Roman" w:cs="Times New Roman"/>
+          <w:sz w:val="24"/>
+          <w:szCs w:val="24"/>
+        </w:rPr>
+        <w:t xml:space="preserve"> }}</w:t>
       </w:r>
       <w:r>
         <w:rPr>
@@ -408,7 +728,91 @@
           <w:sz w:val="24"/>
           <w:szCs w:val="24"/>
         </w:rPr>
-        <w:t xml:space="preserve"> aos quais concede os poderes gerais para o foro, no que tange à ação: {{ tipo_acao }}, bem como para, agindo em comum ou em separado, transigir, desistir, firmar compromissos, prestar declarações, substabelecer, com ou sem reserva de poderes, receber ou dar quitação, representar o(a) outorgante em audiência, fazer declaração e prestar compromisso de inventariante.</w:t>
+        <w:t xml:space="preserve"> aos quais concede os poderes gerais para o foro, no que tange à {{ </w:t>
+      </w:r>
+      <w:proofErr w:type="spellStart"/>
+      <w:r>
+        <w:rPr>
+          <w:rFonts w:ascii="Times New Roman" w:eastAsia="Times New Roman" w:hAnsi="Times New Roman" w:cs="Times New Roman"/>
+          <w:sz w:val="24"/>
+          <w:szCs w:val="24"/>
+        </w:rPr>
+        <w:t>tipo_acao</w:t>
+      </w:r>
+      <w:proofErr w:type="spellEnd"/>
+      <w:r>
+        <w:rPr>
+          <w:rFonts w:ascii="Times New Roman" w:eastAsia="Times New Roman" w:hAnsi="Times New Roman" w:cs="Times New Roman"/>
+          <w:sz w:val="24"/>
+          <w:szCs w:val="24"/>
+        </w:rPr>
+        <w:t xml:space="preserve"> }}</w:t>
+      </w:r>
+      <w:r>
+        <w:rPr>
+          <w:rFonts w:ascii="Times New Roman" w:eastAsia="Times New Roman" w:hAnsi="Times New Roman" w:cs="Times New Roman"/>
+          <w:sz w:val="24"/>
+          <w:szCs w:val="24"/>
+        </w:rPr>
+        <w:t xml:space="preserve"> de nº {</w:t>
+      </w:r>
+      <w:r>
+        <w:rPr>
+          <w:rFonts w:ascii="Times New Roman" w:eastAsia="Times New Roman" w:hAnsi="Times New Roman" w:cs="Times New Roman"/>
+          <w:sz w:val="24"/>
+          <w:szCs w:val="24"/>
+        </w:rPr>
+        <w:t>{</w:t>
+      </w:r>
+      <w:r>
+        <w:rPr>
+          <w:rFonts w:ascii="Times New Roman" w:eastAsia="Times New Roman" w:hAnsi="Times New Roman" w:cs="Times New Roman"/>
+          <w:sz w:val="24"/>
+          <w:szCs w:val="24"/>
+        </w:rPr>
+        <w:t xml:space="preserve"> </w:t>
+      </w:r>
+      <w:proofErr w:type="spellStart"/>
+      <w:r>
+        <w:rPr>
+          <w:rFonts w:ascii="Times New Roman" w:eastAsia="Times New Roman" w:hAnsi="Times New Roman" w:cs="Times New Roman"/>
+          <w:sz w:val="24"/>
+          <w:szCs w:val="24"/>
+        </w:rPr>
+        <w:t>num_acao</w:t>
+      </w:r>
+      <w:proofErr w:type="spellEnd"/>
+      <w:r>
+        <w:rPr>
+          <w:rFonts w:ascii="Times New Roman" w:eastAsia="Times New Roman" w:hAnsi="Times New Roman" w:cs="Times New Roman"/>
+          <w:sz w:val="24"/>
+          <w:szCs w:val="24"/>
+        </w:rPr>
+        <w:t xml:space="preserve"> </w:t>
+      </w:r>
+      <w:r>
+        <w:rPr>
+          <w:rFonts w:ascii="Times New Roman" w:eastAsia="Times New Roman" w:hAnsi="Times New Roman" w:cs="Times New Roman"/>
+          <w:sz w:val="24"/>
+          <w:szCs w:val="24"/>
+        </w:rPr>
+        <w:t>}</w:t>
+      </w:r>
+      <w:r>
+        <w:rPr>
+          <w:rFonts w:ascii="Times New Roman" w:eastAsia="Times New Roman" w:hAnsi="Times New Roman" w:cs="Times New Roman"/>
+          <w:sz w:val="24"/>
+          <w:szCs w:val="24"/>
+        </w:rPr>
+        <w:t>}</w:t>
+      </w:r>
+      <w:r>
+        <w:rPr>
+          <w:rFonts w:ascii="Times New Roman" w:eastAsia="Times New Roman" w:hAnsi="Times New Roman" w:cs="Times New Roman"/>
+          <w:sz w:val="24"/>
+          <w:szCs w:val="24"/>
+        </w:rPr>
+        <w:t>, bem como para, agindo em comum ou em separado, transigir, desistir, firmar compromissos, prestar declarações, substabelecer, com ou sem reserva de poderes, receber ou dar quitação, representar o(a) outorgante em audiência, fazer declaração e prestar compromisso de inventariante.</w:t>
       </w:r>
     </w:p>
     <w:p>
@@ -469,6 +873,54 @@
           <w:szCs w:val="24"/>
         </w:rPr>
         <w:t>Além disso, o(a) outorgante reconhece o dever de comunicar, por escrito e mediante recibo, qualquer alteração de seu endereço, sob pena de, assim não fazendo, isentar os procuradores deste Divisão de Assistência Judiciária de qualquer responsabilidade acerca de dano emergente da mudança de domicílio não informada nos autos do processo.</w:t>
+      </w:r>
+    </w:p>
+    <w:p>
+      <w:pPr>
+        <w:spacing w:line="240" w:lineRule="auto"/>
+        <w:jc w:val="both"/>
+        <w:rPr>
+          <w:rFonts w:ascii="Times New Roman" w:eastAsia="Times New Roman" w:hAnsi="Times New Roman" w:cs="Times New Roman"/>
+          <w:sz w:val="24"/>
+          <w:szCs w:val="24"/>
+        </w:rPr>
+      </w:pPr>
+    </w:p>
+    <w:p>
+      <w:pPr>
+        <w:spacing w:line="240" w:lineRule="auto"/>
+        <w:jc w:val="both"/>
+        <w:rPr>
+          <w:rFonts w:ascii="Times New Roman" w:eastAsia="Times New Roman" w:hAnsi="Times New Roman" w:cs="Times New Roman"/>
+          <w:sz w:val="24"/>
+          <w:szCs w:val="24"/>
+        </w:rPr>
+      </w:pPr>
+      <w:r>
+        <w:rPr>
+          <w:rFonts w:ascii="Times New Roman" w:eastAsia="Times New Roman" w:hAnsi="Times New Roman" w:cs="Times New Roman"/>
+          <w:sz w:val="24"/>
+          <w:szCs w:val="24"/>
+        </w:rPr>
+        <w:t xml:space="preserve">{%p </w:t>
+      </w:r>
+      <w:proofErr w:type="spellStart"/>
+      <w:r>
+        <w:rPr>
+          <w:rFonts w:ascii="Times New Roman" w:eastAsia="Times New Roman" w:hAnsi="Times New Roman" w:cs="Times New Roman"/>
+          <w:sz w:val="24"/>
+          <w:szCs w:val="24"/>
+        </w:rPr>
+        <w:t>else</w:t>
+      </w:r>
+      <w:proofErr w:type="spellEnd"/>
+      <w:r>
+        <w:rPr>
+          <w:rFonts w:ascii="Times New Roman" w:eastAsia="Times New Roman" w:hAnsi="Times New Roman" w:cs="Times New Roman"/>
+          <w:sz w:val="24"/>
+          <w:szCs w:val="24"/>
+        </w:rPr>
+        <w:t xml:space="preserve"> %}</w:t>
       </w:r>
     </w:p>
     <w:p>
@@ -499,7 +951,711 @@
           <w:sz w:val="24"/>
           <w:szCs w:val="24"/>
         </w:rPr>
-        <w:t>{{ cidade</w:t>
+        <w:t xml:space="preserve">Pelo presente instrumento particular de mandato, {{ </w:t>
+      </w:r>
+      <w:proofErr w:type="spellStart"/>
+      <w:r>
+        <w:rPr>
+          <w:rFonts w:ascii="Times New Roman" w:eastAsia="Times New Roman" w:hAnsi="Times New Roman" w:cs="Times New Roman"/>
+          <w:sz w:val="24"/>
+          <w:szCs w:val="24"/>
+        </w:rPr>
+        <w:t>nome_assistido</w:t>
+      </w:r>
+      <w:proofErr w:type="spellEnd"/>
+      <w:r>
+        <w:rPr>
+          <w:rFonts w:ascii="Times New Roman" w:eastAsia="Times New Roman" w:hAnsi="Times New Roman" w:cs="Times New Roman"/>
+          <w:sz w:val="24"/>
+          <w:szCs w:val="24"/>
+        </w:rPr>
+        <w:t xml:space="preserve"> }} constitui seus bastantes procuradores os advogados </w:t>
+      </w:r>
+      <w:r>
+        <w:rPr>
+          <w:rFonts w:ascii="Times New Roman" w:eastAsia="Times New Roman" w:hAnsi="Times New Roman" w:cs="Times New Roman"/>
+          <w:sz w:val="24"/>
+          <w:szCs w:val="24"/>
+        </w:rPr>
+        <w:t xml:space="preserve">Prof.ª </w:t>
+      </w:r>
+      <w:r>
+        <w:rPr>
+          <w:rFonts w:ascii="Times New Roman" w:eastAsia="Times New Roman" w:hAnsi="Times New Roman" w:cs="Times New Roman"/>
+          <w:sz w:val="24"/>
+          <w:szCs w:val="24"/>
+        </w:rPr>
+        <w:t>Carla Vasconcelos Carvalho</w:t>
+      </w:r>
+      <w:r>
+        <w:rPr>
+          <w:rFonts w:ascii="Times New Roman" w:eastAsia="Times New Roman" w:hAnsi="Times New Roman" w:cs="Times New Roman"/>
+          <w:sz w:val="24"/>
+          <w:szCs w:val="24"/>
+        </w:rPr>
+        <w:t xml:space="preserve">, </w:t>
+      </w:r>
+      <w:r>
+        <w:rPr>
+          <w:rFonts w:ascii="Times New Roman" w:eastAsia="Times New Roman" w:hAnsi="Times New Roman" w:cs="Times New Roman"/>
+          <w:sz w:val="24"/>
+          <w:szCs w:val="24"/>
+        </w:rPr>
+        <w:t>OAB MG 117.955</w:t>
+      </w:r>
+      <w:r>
+        <w:rPr>
+          <w:rFonts w:ascii="Times New Roman" w:eastAsia="Times New Roman" w:hAnsi="Times New Roman" w:cs="Times New Roman"/>
+          <w:sz w:val="24"/>
+          <w:szCs w:val="24"/>
+        </w:rPr>
+        <w:t xml:space="preserve">; </w:t>
+      </w:r>
+      <w:r>
+        <w:rPr>
+          <w:rFonts w:ascii="Times New Roman" w:eastAsia="Times New Roman" w:hAnsi="Times New Roman" w:cs="Times New Roman"/>
+          <w:sz w:val="24"/>
+          <w:szCs w:val="24"/>
+        </w:rPr>
+        <w:t xml:space="preserve">Prof. Fernando Gonzaga Jayme, OAB </w:t>
+      </w:r>
+      <w:r>
+        <w:rPr>
+          <w:rFonts w:ascii="Times New Roman" w:eastAsia="Times New Roman" w:hAnsi="Times New Roman" w:cs="Times New Roman"/>
+          <w:sz w:val="24"/>
+          <w:szCs w:val="24"/>
+        </w:rPr>
+        <w:t xml:space="preserve">MG </w:t>
+      </w:r>
+      <w:r>
+        <w:rPr>
+          <w:rFonts w:ascii="Times New Roman" w:eastAsia="Times New Roman" w:hAnsi="Times New Roman" w:cs="Times New Roman"/>
+          <w:sz w:val="24"/>
+          <w:szCs w:val="24"/>
+        </w:rPr>
+        <w:t>59.978;</w:t>
+      </w:r>
+      <w:r>
+        <w:rPr>
+          <w:rFonts w:ascii="Times New Roman" w:eastAsia="Times New Roman" w:hAnsi="Times New Roman" w:cs="Times New Roman"/>
+          <w:sz w:val="24"/>
+          <w:szCs w:val="24"/>
+        </w:rPr>
+        <w:t xml:space="preserve"> </w:t>
+      </w:r>
+      <w:r>
+        <w:rPr>
+          <w:rFonts w:ascii="Times New Roman" w:eastAsia="Times New Roman" w:hAnsi="Times New Roman" w:cs="Times New Roman"/>
+          <w:sz w:val="24"/>
+          <w:szCs w:val="24"/>
+        </w:rPr>
+        <w:t xml:space="preserve">Prof. Giordano Bruno Soares Roberto, OAB </w:t>
+      </w:r>
+      <w:r>
+        <w:rPr>
+          <w:rFonts w:ascii="Times New Roman" w:eastAsia="Times New Roman" w:hAnsi="Times New Roman" w:cs="Times New Roman"/>
+          <w:sz w:val="24"/>
+          <w:szCs w:val="24"/>
+        </w:rPr>
+        <w:t xml:space="preserve">MG </w:t>
+      </w:r>
+      <w:r>
+        <w:rPr>
+          <w:rFonts w:ascii="Times New Roman" w:eastAsia="Times New Roman" w:hAnsi="Times New Roman" w:cs="Times New Roman"/>
+          <w:sz w:val="24"/>
+          <w:szCs w:val="24"/>
+        </w:rPr>
+        <w:t xml:space="preserve">80.988; </w:t>
+      </w:r>
+      <w:r>
+        <w:rPr>
+          <w:rFonts w:ascii="Times New Roman" w:eastAsia="Times New Roman" w:hAnsi="Times New Roman" w:cs="Times New Roman"/>
+          <w:sz w:val="24"/>
+          <w:szCs w:val="24"/>
+        </w:rPr>
+        <w:t xml:space="preserve">Prof. </w:t>
+      </w:r>
+      <w:r>
+        <w:rPr>
+          <w:rFonts w:ascii="Times New Roman" w:eastAsia="Times New Roman" w:hAnsi="Times New Roman" w:cs="Times New Roman"/>
+          <w:sz w:val="24"/>
+          <w:szCs w:val="24"/>
+        </w:rPr>
+        <w:t>João Alberto de Almeida</w:t>
+      </w:r>
+      <w:r>
+        <w:rPr>
+          <w:rFonts w:ascii="Times New Roman" w:eastAsia="Times New Roman" w:hAnsi="Times New Roman" w:cs="Times New Roman"/>
+          <w:sz w:val="24"/>
+          <w:szCs w:val="24"/>
+        </w:rPr>
+        <w:t xml:space="preserve">, </w:t>
+      </w:r>
+      <w:r>
+        <w:rPr>
+          <w:rFonts w:ascii="Times New Roman" w:eastAsia="Times New Roman" w:hAnsi="Times New Roman" w:cs="Times New Roman"/>
+          <w:sz w:val="24"/>
+          <w:szCs w:val="24"/>
+        </w:rPr>
+        <w:t>OAB MG 29.868</w:t>
+      </w:r>
+      <w:r>
+        <w:rPr>
+          <w:rFonts w:ascii="Times New Roman" w:eastAsia="Times New Roman" w:hAnsi="Times New Roman" w:cs="Times New Roman"/>
+          <w:sz w:val="24"/>
+          <w:szCs w:val="24"/>
+        </w:rPr>
+        <w:t xml:space="preserve">; </w:t>
+      </w:r>
+      <w:r>
+        <w:rPr>
+          <w:rFonts w:ascii="Times New Roman" w:eastAsia="Times New Roman" w:hAnsi="Times New Roman" w:cs="Times New Roman"/>
+          <w:sz w:val="24"/>
+          <w:szCs w:val="24"/>
+        </w:rPr>
+        <w:t xml:space="preserve">Prof. Júlio César Faria Zini, OAB </w:t>
+      </w:r>
+      <w:r>
+        <w:rPr>
+          <w:rFonts w:ascii="Times New Roman" w:eastAsia="Times New Roman" w:hAnsi="Times New Roman" w:cs="Times New Roman"/>
+          <w:sz w:val="24"/>
+          <w:szCs w:val="24"/>
+        </w:rPr>
+        <w:t xml:space="preserve">MG </w:t>
+      </w:r>
+      <w:r>
+        <w:rPr>
+          <w:rFonts w:ascii="Times New Roman" w:eastAsia="Times New Roman" w:hAnsi="Times New Roman" w:cs="Times New Roman"/>
+          <w:sz w:val="24"/>
+          <w:szCs w:val="24"/>
+        </w:rPr>
+        <w:t>97.414;</w:t>
+      </w:r>
+      <w:r>
+        <w:rPr>
+          <w:rFonts w:ascii="Times New Roman" w:eastAsia="Times New Roman" w:hAnsi="Times New Roman" w:cs="Times New Roman"/>
+          <w:sz w:val="24"/>
+          <w:szCs w:val="24"/>
+        </w:rPr>
+        <w:t xml:space="preserve"> Prof.ª </w:t>
+      </w:r>
+      <w:r>
+        <w:rPr>
+          <w:rFonts w:ascii="Times New Roman" w:eastAsia="Times New Roman" w:hAnsi="Times New Roman" w:cs="Times New Roman"/>
+          <w:sz w:val="24"/>
+          <w:szCs w:val="24"/>
+        </w:rPr>
+        <w:t xml:space="preserve">Mônica </w:t>
+      </w:r>
+      <w:proofErr w:type="spellStart"/>
+      <w:r>
+        <w:rPr>
+          <w:rFonts w:ascii="Times New Roman" w:eastAsia="Times New Roman" w:hAnsi="Times New Roman" w:cs="Times New Roman"/>
+          <w:sz w:val="24"/>
+          <w:szCs w:val="24"/>
+        </w:rPr>
+        <w:t>Sette</w:t>
+      </w:r>
+      <w:proofErr w:type="spellEnd"/>
+      <w:r>
+        <w:rPr>
+          <w:rFonts w:ascii="Times New Roman" w:eastAsia="Times New Roman" w:hAnsi="Times New Roman" w:cs="Times New Roman"/>
+          <w:sz w:val="24"/>
+          <w:szCs w:val="24"/>
+        </w:rPr>
+        <w:t xml:space="preserve"> Lopes</w:t>
+      </w:r>
+      <w:r>
+        <w:rPr>
+          <w:rFonts w:ascii="Times New Roman" w:eastAsia="Times New Roman" w:hAnsi="Times New Roman" w:cs="Times New Roman"/>
+          <w:sz w:val="24"/>
+          <w:szCs w:val="24"/>
+        </w:rPr>
+        <w:t xml:space="preserve">, </w:t>
+      </w:r>
+      <w:r>
+        <w:rPr>
+          <w:rFonts w:ascii="Times New Roman" w:eastAsia="Times New Roman" w:hAnsi="Times New Roman" w:cs="Times New Roman"/>
+          <w:sz w:val="24"/>
+          <w:szCs w:val="24"/>
+        </w:rPr>
+        <w:t>OAB MG 41.309</w:t>
+      </w:r>
+      <w:r>
+        <w:rPr>
+          <w:rFonts w:ascii="Times New Roman" w:eastAsia="Times New Roman" w:hAnsi="Times New Roman" w:cs="Times New Roman"/>
+          <w:sz w:val="24"/>
+          <w:szCs w:val="24"/>
+        </w:rPr>
+        <w:t xml:space="preserve">; </w:t>
+      </w:r>
+      <w:r>
+        <w:rPr>
+          <w:rFonts w:ascii="Times New Roman" w:eastAsia="Times New Roman" w:hAnsi="Times New Roman" w:cs="Times New Roman"/>
+          <w:sz w:val="24"/>
+          <w:szCs w:val="24"/>
+        </w:rPr>
+        <w:t xml:space="preserve">Prof.ª Natália Cristina Chaves, OAB </w:t>
+      </w:r>
+      <w:r>
+        <w:rPr>
+          <w:rFonts w:ascii="Times New Roman" w:eastAsia="Times New Roman" w:hAnsi="Times New Roman" w:cs="Times New Roman"/>
+          <w:sz w:val="24"/>
+          <w:szCs w:val="24"/>
+        </w:rPr>
+        <w:t xml:space="preserve">MG </w:t>
+      </w:r>
+      <w:r>
+        <w:rPr>
+          <w:rFonts w:ascii="Times New Roman" w:eastAsia="Times New Roman" w:hAnsi="Times New Roman" w:cs="Times New Roman"/>
+          <w:sz w:val="24"/>
+          <w:szCs w:val="24"/>
+        </w:rPr>
+        <w:t xml:space="preserve">85.766; Prof.ª Renata Cristina Vieira Maia, OAB </w:t>
+      </w:r>
+      <w:r>
+        <w:rPr>
+          <w:rFonts w:ascii="Times New Roman" w:eastAsia="Times New Roman" w:hAnsi="Times New Roman" w:cs="Times New Roman"/>
+          <w:sz w:val="24"/>
+          <w:szCs w:val="24"/>
+        </w:rPr>
+        <w:t xml:space="preserve">MG </w:t>
+      </w:r>
+      <w:r>
+        <w:rPr>
+          <w:rFonts w:ascii="Times New Roman" w:eastAsia="Times New Roman" w:hAnsi="Times New Roman" w:cs="Times New Roman"/>
+          <w:sz w:val="24"/>
+          <w:szCs w:val="24"/>
+        </w:rPr>
+        <w:t xml:space="preserve">62.840; </w:t>
+      </w:r>
+      <w:r>
+        <w:rPr>
+          <w:rFonts w:ascii="Times New Roman" w:eastAsia="Times New Roman" w:hAnsi="Times New Roman" w:cs="Times New Roman"/>
+          <w:sz w:val="24"/>
+          <w:szCs w:val="24"/>
+        </w:rPr>
+        <w:t xml:space="preserve">Prof.ª </w:t>
+      </w:r>
+      <w:r>
+        <w:rPr>
+          <w:rFonts w:ascii="Times New Roman" w:eastAsia="Times New Roman" w:hAnsi="Times New Roman" w:cs="Times New Roman"/>
+          <w:sz w:val="24"/>
+          <w:szCs w:val="24"/>
+        </w:rPr>
+        <w:t>Renata Guimarães Pompeu</w:t>
+      </w:r>
+      <w:r>
+        <w:rPr>
+          <w:rFonts w:ascii="Times New Roman" w:eastAsia="Times New Roman" w:hAnsi="Times New Roman" w:cs="Times New Roman"/>
+          <w:sz w:val="24"/>
+          <w:szCs w:val="24"/>
+        </w:rPr>
+        <w:t xml:space="preserve">, </w:t>
+      </w:r>
+      <w:r>
+        <w:rPr>
+          <w:rFonts w:ascii="Times New Roman" w:eastAsia="Times New Roman" w:hAnsi="Times New Roman" w:cs="Times New Roman"/>
+          <w:sz w:val="24"/>
+          <w:szCs w:val="24"/>
+        </w:rPr>
+        <w:t>OAB MG 76.860</w:t>
+      </w:r>
+      <w:r>
+        <w:rPr>
+          <w:rFonts w:ascii="Times New Roman" w:eastAsia="Times New Roman" w:hAnsi="Times New Roman" w:cs="Times New Roman"/>
+          <w:sz w:val="24"/>
+          <w:szCs w:val="24"/>
+        </w:rPr>
+        <w:t xml:space="preserve">; </w:t>
+      </w:r>
+      <w:r>
+        <w:rPr>
+          <w:rFonts w:ascii="Times New Roman" w:eastAsia="Times New Roman" w:hAnsi="Times New Roman" w:cs="Times New Roman"/>
+          <w:sz w:val="24"/>
+          <w:szCs w:val="24"/>
+        </w:rPr>
+        <w:t xml:space="preserve">Prof.ª Tereza Cristina </w:t>
+      </w:r>
+      <w:proofErr w:type="spellStart"/>
+      <w:r>
+        <w:rPr>
+          <w:rFonts w:ascii="Times New Roman" w:eastAsia="Times New Roman" w:hAnsi="Times New Roman" w:cs="Times New Roman"/>
+          <w:sz w:val="24"/>
+          <w:szCs w:val="24"/>
+        </w:rPr>
+        <w:t>Sorice</w:t>
+      </w:r>
+      <w:proofErr w:type="spellEnd"/>
+      <w:r>
+        <w:rPr>
+          <w:rFonts w:ascii="Times New Roman" w:eastAsia="Times New Roman" w:hAnsi="Times New Roman" w:cs="Times New Roman"/>
+          <w:sz w:val="24"/>
+          <w:szCs w:val="24"/>
+        </w:rPr>
+        <w:t xml:space="preserve"> Baracho </w:t>
+      </w:r>
+      <w:proofErr w:type="spellStart"/>
+      <w:r>
+        <w:rPr>
+          <w:rFonts w:ascii="Times New Roman" w:eastAsia="Times New Roman" w:hAnsi="Times New Roman" w:cs="Times New Roman"/>
+          <w:sz w:val="24"/>
+          <w:szCs w:val="24"/>
+        </w:rPr>
+        <w:t>Thibau</w:t>
+      </w:r>
+      <w:proofErr w:type="spellEnd"/>
+      <w:r>
+        <w:rPr>
+          <w:rFonts w:ascii="Times New Roman" w:eastAsia="Times New Roman" w:hAnsi="Times New Roman" w:cs="Times New Roman"/>
+          <w:sz w:val="24"/>
+          <w:szCs w:val="24"/>
+        </w:rPr>
+        <w:t xml:space="preserve">, OAB </w:t>
+      </w:r>
+      <w:r>
+        <w:rPr>
+          <w:rFonts w:ascii="Times New Roman" w:eastAsia="Times New Roman" w:hAnsi="Times New Roman" w:cs="Times New Roman"/>
+          <w:sz w:val="24"/>
+          <w:szCs w:val="24"/>
+        </w:rPr>
+        <w:lastRenderedPageBreak/>
+        <w:t xml:space="preserve">MG </w:t>
+      </w:r>
+      <w:r>
+        <w:rPr>
+          <w:rFonts w:ascii="Times New Roman" w:eastAsia="Times New Roman" w:hAnsi="Times New Roman" w:cs="Times New Roman"/>
+          <w:sz w:val="24"/>
+          <w:szCs w:val="24"/>
+        </w:rPr>
+        <w:t>54.489-B; e {{</w:t>
+      </w:r>
+      <w:r>
+        <w:rPr>
+          <w:rFonts w:ascii="Times New Roman" w:eastAsia="Times New Roman" w:hAnsi="Times New Roman" w:cs="Times New Roman"/>
+          <w:sz w:val="24"/>
+          <w:szCs w:val="24"/>
+        </w:rPr>
+        <w:t xml:space="preserve"> </w:t>
+      </w:r>
+      <w:proofErr w:type="spellStart"/>
+      <w:r>
+        <w:rPr>
+          <w:rFonts w:ascii="Times New Roman" w:eastAsia="Times New Roman" w:hAnsi="Times New Roman" w:cs="Times New Roman"/>
+          <w:sz w:val="24"/>
+          <w:szCs w:val="24"/>
+        </w:rPr>
+        <w:t>nome_orientador</w:t>
+      </w:r>
+      <w:proofErr w:type="spellEnd"/>
+      <w:r>
+        <w:rPr>
+          <w:rFonts w:ascii="Times New Roman" w:eastAsia="Times New Roman" w:hAnsi="Times New Roman" w:cs="Times New Roman"/>
+          <w:sz w:val="24"/>
+          <w:szCs w:val="24"/>
+        </w:rPr>
+        <w:t xml:space="preserve"> }}, </w:t>
+      </w:r>
+      <w:r>
+        <w:rPr>
+          <w:rFonts w:ascii="Times New Roman" w:eastAsia="Times New Roman" w:hAnsi="Times New Roman" w:cs="Times New Roman"/>
+          <w:sz w:val="24"/>
+          <w:szCs w:val="24"/>
+        </w:rPr>
+        <w:t xml:space="preserve">OAB {{ </w:t>
+      </w:r>
+      <w:proofErr w:type="spellStart"/>
+      <w:r>
+        <w:rPr>
+          <w:rFonts w:ascii="Times New Roman" w:eastAsia="Times New Roman" w:hAnsi="Times New Roman" w:cs="Times New Roman"/>
+          <w:sz w:val="24"/>
+          <w:szCs w:val="24"/>
+        </w:rPr>
+        <w:t>uf_oab_</w:t>
+      </w:r>
+      <w:r>
+        <w:rPr>
+          <w:rFonts w:ascii="Times New Roman" w:eastAsia="Times New Roman" w:hAnsi="Times New Roman" w:cs="Times New Roman"/>
+          <w:sz w:val="24"/>
+          <w:szCs w:val="24"/>
+        </w:rPr>
+        <w:t>orientador</w:t>
+      </w:r>
+      <w:proofErr w:type="spellEnd"/>
+      <w:r>
+        <w:rPr>
+          <w:rFonts w:ascii="Times New Roman" w:eastAsia="Times New Roman" w:hAnsi="Times New Roman" w:cs="Times New Roman"/>
+          <w:sz w:val="24"/>
+          <w:szCs w:val="24"/>
+        </w:rPr>
+        <w:t xml:space="preserve"> }} </w:t>
+      </w:r>
+      <w:r>
+        <w:rPr>
+          <w:rFonts w:ascii="Times New Roman" w:eastAsia="Times New Roman" w:hAnsi="Times New Roman" w:cs="Times New Roman"/>
+          <w:sz w:val="24"/>
+          <w:szCs w:val="24"/>
+        </w:rPr>
+        <w:t xml:space="preserve">{{ </w:t>
+      </w:r>
+      <w:proofErr w:type="spellStart"/>
+      <w:r>
+        <w:rPr>
+          <w:rFonts w:ascii="Times New Roman" w:eastAsia="Times New Roman" w:hAnsi="Times New Roman" w:cs="Times New Roman"/>
+          <w:sz w:val="24"/>
+          <w:szCs w:val="24"/>
+        </w:rPr>
+        <w:t>num_oab_orientador</w:t>
+      </w:r>
+      <w:proofErr w:type="spellEnd"/>
+      <w:r>
+        <w:rPr>
+          <w:rFonts w:ascii="Times New Roman" w:eastAsia="Times New Roman" w:hAnsi="Times New Roman" w:cs="Times New Roman"/>
+          <w:sz w:val="24"/>
+          <w:szCs w:val="24"/>
+        </w:rPr>
+        <w:t xml:space="preserve"> }}, brasileiros, advogados, todos residentes e domiciliados nesta capital, e o(a) estagiário(a) acadêmico(a): {{ </w:t>
+      </w:r>
+      <w:proofErr w:type="spellStart"/>
+      <w:r>
+        <w:rPr>
+          <w:rFonts w:ascii="Times New Roman" w:eastAsia="Times New Roman" w:hAnsi="Times New Roman" w:cs="Times New Roman"/>
+          <w:sz w:val="24"/>
+          <w:szCs w:val="24"/>
+        </w:rPr>
+        <w:t>nome_estagiario</w:t>
+      </w:r>
+      <w:proofErr w:type="spellEnd"/>
+      <w:r>
+        <w:rPr>
+          <w:rFonts w:ascii="Times New Roman" w:eastAsia="Times New Roman" w:hAnsi="Times New Roman" w:cs="Times New Roman"/>
+          <w:sz w:val="24"/>
+          <w:szCs w:val="24"/>
+        </w:rPr>
+        <w:t xml:space="preserve"> }}, </w:t>
+      </w:r>
+      <w:r>
+        <w:rPr>
+          <w:rFonts w:ascii="Times New Roman" w:eastAsia="Times New Roman" w:hAnsi="Times New Roman" w:cs="Times New Roman"/>
+          <w:sz w:val="24"/>
+          <w:szCs w:val="24"/>
+        </w:rPr>
+        <w:t xml:space="preserve">OAB {{ </w:t>
+      </w:r>
+      <w:proofErr w:type="spellStart"/>
+      <w:r>
+        <w:rPr>
+          <w:rFonts w:ascii="Times New Roman" w:eastAsia="Times New Roman" w:hAnsi="Times New Roman" w:cs="Times New Roman"/>
+          <w:sz w:val="24"/>
+          <w:szCs w:val="24"/>
+        </w:rPr>
+        <w:t>uf_oab_estagiario</w:t>
+      </w:r>
+      <w:proofErr w:type="spellEnd"/>
+      <w:r>
+        <w:rPr>
+          <w:rFonts w:ascii="Times New Roman" w:eastAsia="Times New Roman" w:hAnsi="Times New Roman" w:cs="Times New Roman"/>
+          <w:sz w:val="24"/>
+          <w:szCs w:val="24"/>
+        </w:rPr>
+        <w:t xml:space="preserve"> }} </w:t>
+      </w:r>
+      <w:r>
+        <w:rPr>
+          <w:rFonts w:ascii="Times New Roman" w:eastAsia="Times New Roman" w:hAnsi="Times New Roman" w:cs="Times New Roman"/>
+          <w:sz w:val="24"/>
+          <w:szCs w:val="24"/>
+        </w:rPr>
+        <w:t xml:space="preserve">{{ </w:t>
+      </w:r>
+      <w:proofErr w:type="spellStart"/>
+      <w:r>
+        <w:rPr>
+          <w:rFonts w:ascii="Times New Roman" w:eastAsia="Times New Roman" w:hAnsi="Times New Roman" w:cs="Times New Roman"/>
+          <w:sz w:val="24"/>
+          <w:szCs w:val="24"/>
+        </w:rPr>
+        <w:t>num_oab_estagiario</w:t>
+      </w:r>
+      <w:proofErr w:type="spellEnd"/>
+      <w:r>
+        <w:rPr>
+          <w:rFonts w:ascii="Times New Roman" w:eastAsia="Times New Roman" w:hAnsi="Times New Roman" w:cs="Times New Roman"/>
+          <w:sz w:val="24"/>
+          <w:szCs w:val="24"/>
+        </w:rPr>
+        <w:t xml:space="preserve"> }}</w:t>
+      </w:r>
+      <w:r>
+        <w:rPr>
+          <w:rFonts w:ascii="Times New Roman" w:eastAsia="Times New Roman" w:hAnsi="Times New Roman" w:cs="Times New Roman"/>
+          <w:sz w:val="24"/>
+          <w:szCs w:val="24"/>
+        </w:rPr>
+        <w:t>-E,</w:t>
+      </w:r>
+      <w:r>
+        <w:rPr>
+          <w:rFonts w:ascii="Times New Roman" w:eastAsia="Times New Roman" w:hAnsi="Times New Roman" w:cs="Times New Roman"/>
+          <w:sz w:val="24"/>
+          <w:szCs w:val="24"/>
+        </w:rPr>
+        <w:t xml:space="preserve"> aos quais concede os poderes gerais para o foro, no que tange à {{ </w:t>
+      </w:r>
+      <w:proofErr w:type="spellStart"/>
+      <w:r>
+        <w:rPr>
+          <w:rFonts w:ascii="Times New Roman" w:eastAsia="Times New Roman" w:hAnsi="Times New Roman" w:cs="Times New Roman"/>
+          <w:sz w:val="24"/>
+          <w:szCs w:val="24"/>
+        </w:rPr>
+        <w:t>tipo_acao</w:t>
+      </w:r>
+      <w:proofErr w:type="spellEnd"/>
+      <w:r>
+        <w:rPr>
+          <w:rFonts w:ascii="Times New Roman" w:eastAsia="Times New Roman" w:hAnsi="Times New Roman" w:cs="Times New Roman"/>
+          <w:sz w:val="24"/>
+          <w:szCs w:val="24"/>
+        </w:rPr>
+        <w:t xml:space="preserve"> }}, bem como para, agindo em comum ou em separado, transigir, desistir, firmar compromissos, prestar declarações, substabelecer, com ou sem reserva de poderes, receber ou dar quitação, representar o(a) outorgante em audiência, fazer declaração e prestar compromisso de inventariante.</w:t>
+      </w:r>
+    </w:p>
+    <w:p>
+      <w:pPr>
+        <w:spacing w:line="240" w:lineRule="auto"/>
+        <w:ind w:firstLine="720"/>
+        <w:jc w:val="both"/>
+        <w:rPr>
+          <w:rFonts w:ascii="Times New Roman" w:eastAsia="Times New Roman" w:hAnsi="Times New Roman" w:cs="Times New Roman"/>
+          <w:sz w:val="24"/>
+          <w:szCs w:val="24"/>
+        </w:rPr>
+      </w:pPr>
+      <w:r>
+        <w:rPr>
+          <w:rFonts w:ascii="Times New Roman" w:eastAsia="Times New Roman" w:hAnsi="Times New Roman" w:cs="Times New Roman"/>
+          <w:sz w:val="24"/>
+          <w:szCs w:val="24"/>
+        </w:rPr>
+        <w:t>O(a) outorgante declara estar ciente de que os poderes conferidos aos advogados nesta procuração são válidos apenas enquanto esses procuradores estiverem vinculados à Divisão de Assistência Judiciária Prof. Paulo Edson de Souza - UFMG.</w:t>
+      </w:r>
+    </w:p>
+    <w:p>
+      <w:pPr>
+        <w:spacing w:line="240" w:lineRule="auto"/>
+        <w:ind w:firstLine="720"/>
+        <w:jc w:val="both"/>
+        <w:rPr>
+          <w:rFonts w:ascii="Times New Roman" w:eastAsia="Times New Roman" w:hAnsi="Times New Roman" w:cs="Times New Roman"/>
+          <w:sz w:val="24"/>
+          <w:szCs w:val="24"/>
+        </w:rPr>
+      </w:pPr>
+      <w:r>
+        <w:rPr>
+          <w:rFonts w:ascii="Times New Roman" w:eastAsia="Times New Roman" w:hAnsi="Times New Roman" w:cs="Times New Roman"/>
+          <w:sz w:val="24"/>
+          <w:szCs w:val="24"/>
+        </w:rPr>
+        <w:t>Declara ainda, estar ciente de que o desligamento dos advogados independe do envio de comunicação ao(à) outorgante, que permanecerá sendo representado pelos demais procuradores constantes neste instrumento.</w:t>
+      </w:r>
+    </w:p>
+    <w:p>
+      <w:pPr>
+        <w:spacing w:line="240" w:lineRule="auto"/>
+        <w:ind w:firstLine="720"/>
+        <w:jc w:val="both"/>
+        <w:rPr>
+          <w:rFonts w:ascii="Times New Roman" w:eastAsia="Times New Roman" w:hAnsi="Times New Roman" w:cs="Times New Roman"/>
+          <w:sz w:val="24"/>
+          <w:szCs w:val="24"/>
+        </w:rPr>
+      </w:pPr>
+      <w:r>
+        <w:rPr>
+          <w:rFonts w:ascii="Times New Roman" w:eastAsia="Times New Roman" w:hAnsi="Times New Roman" w:cs="Times New Roman"/>
+          <w:sz w:val="24"/>
+          <w:szCs w:val="24"/>
+        </w:rPr>
+        <w:t>Além disso, o(a) outorgante reconhece o dever de comunicar, por escrito e mediante recibo, qualquer alteração de seu endereço, sob pena de, assim não fazendo, isentar os procuradores deste Divisão de Assistência Judiciária de qualquer responsabilidade acerca de dano emergente da mudança de domicílio não informada nos autos do processo.</w:t>
+      </w:r>
+    </w:p>
+    <w:p>
+      <w:pPr>
+        <w:spacing w:line="240" w:lineRule="auto"/>
+        <w:jc w:val="both"/>
+        <w:rPr>
+          <w:rFonts w:ascii="Times New Roman" w:eastAsia="Times New Roman" w:hAnsi="Times New Roman" w:cs="Times New Roman"/>
+          <w:sz w:val="24"/>
+          <w:szCs w:val="24"/>
+        </w:rPr>
+      </w:pPr>
+      <w:r>
+        <w:rPr>
+          <w:rFonts w:ascii="Times New Roman" w:eastAsia="Times New Roman" w:hAnsi="Times New Roman" w:cs="Times New Roman"/>
+          <w:sz w:val="24"/>
+          <w:szCs w:val="24"/>
+        </w:rPr>
+        <w:t xml:space="preserve">{%p </w:t>
+      </w:r>
+      <w:proofErr w:type="spellStart"/>
+      <w:r>
+        <w:rPr>
+          <w:rFonts w:ascii="Times New Roman" w:eastAsia="Times New Roman" w:hAnsi="Times New Roman" w:cs="Times New Roman"/>
+          <w:sz w:val="24"/>
+          <w:szCs w:val="24"/>
+        </w:rPr>
+        <w:t>endif</w:t>
+      </w:r>
+      <w:proofErr w:type="spellEnd"/>
+      <w:r>
+        <w:rPr>
+          <w:rFonts w:ascii="Times New Roman" w:eastAsia="Times New Roman" w:hAnsi="Times New Roman" w:cs="Times New Roman"/>
+          <w:sz w:val="24"/>
+          <w:szCs w:val="24"/>
+        </w:rPr>
+        <w:t xml:space="preserve"> %}</w:t>
+      </w:r>
+    </w:p>
+    <w:p>
+      <w:pPr>
+        <w:spacing w:line="240" w:lineRule="auto"/>
+        <w:jc w:val="both"/>
+        <w:rPr>
+          <w:rFonts w:ascii="Times New Roman" w:eastAsia="Times New Roman" w:hAnsi="Times New Roman" w:cs="Times New Roman"/>
+          <w:sz w:val="24"/>
+          <w:szCs w:val="24"/>
+        </w:rPr>
+      </w:pPr>
+    </w:p>
+    <w:p>
+      <w:pPr>
+        <w:spacing w:line="240" w:lineRule="auto"/>
+        <w:ind w:firstLine="720"/>
+        <w:jc w:val="both"/>
+        <w:rPr>
+          <w:rFonts w:ascii="Times New Roman" w:eastAsia="Times New Roman" w:hAnsi="Times New Roman" w:cs="Times New Roman"/>
+          <w:sz w:val="24"/>
+          <w:szCs w:val="24"/>
+        </w:rPr>
+      </w:pPr>
+      <w:r>
+        <w:rPr>
+          <w:rFonts w:ascii="Times New Roman" w:eastAsia="Times New Roman" w:hAnsi="Times New Roman" w:cs="Times New Roman"/>
+          <w:sz w:val="24"/>
+          <w:szCs w:val="24"/>
+        </w:rPr>
+        <w:t xml:space="preserve">{{ </w:t>
+      </w:r>
+      <w:proofErr w:type="spellStart"/>
+      <w:r>
+        <w:rPr>
+          <w:rFonts w:ascii="Times New Roman" w:eastAsia="Times New Roman" w:hAnsi="Times New Roman" w:cs="Times New Roman"/>
+          <w:sz w:val="24"/>
+          <w:szCs w:val="24"/>
+        </w:rPr>
+        <w:t>cidade</w:t>
       </w:r>
       <w:r>
         <w:rPr>
@@ -509,13 +1665,23 @@
         </w:rPr>
         <w:t>_assinatura</w:t>
       </w:r>
-      <w:r>
-        <w:rPr>
-          <w:rFonts w:ascii="Times New Roman" w:eastAsia="Times New Roman" w:hAnsi="Times New Roman" w:cs="Times New Roman"/>
-          <w:sz w:val="24"/>
-          <w:szCs w:val="24"/>
-        </w:rPr>
-        <w:t xml:space="preserve"> }}, {{ data</w:t>
+      <w:proofErr w:type="spellEnd"/>
+      <w:r>
+        <w:rPr>
+          <w:rFonts w:ascii="Times New Roman" w:eastAsia="Times New Roman" w:hAnsi="Times New Roman" w:cs="Times New Roman"/>
+          <w:sz w:val="24"/>
+          <w:szCs w:val="24"/>
+        </w:rPr>
+        <w:t xml:space="preserve"> }}, {{ </w:t>
+      </w:r>
+      <w:proofErr w:type="spellStart"/>
+      <w:r>
+        <w:rPr>
+          <w:rFonts w:ascii="Times New Roman" w:eastAsia="Times New Roman" w:hAnsi="Times New Roman" w:cs="Times New Roman"/>
+          <w:sz w:val="24"/>
+          <w:szCs w:val="24"/>
+        </w:rPr>
+        <w:t>data</w:t>
       </w:r>
       <w:r>
         <w:rPr>
@@ -525,6 +1691,7 @@
         </w:rPr>
         <w:t>_assinatura</w:t>
       </w:r>
+      <w:proofErr w:type="spellEnd"/>
       <w:r>
         <w:rPr>
           <w:rFonts w:ascii="Times New Roman" w:eastAsia="Times New Roman" w:hAnsi="Times New Roman" w:cs="Times New Roman"/>
@@ -582,7 +1749,25 @@
           <w:sz w:val="24"/>
           <w:szCs w:val="24"/>
         </w:rPr>
-        <w:t>{{ nome_assistido}}</w:t>
+        <w:t xml:space="preserve">{{ </w:t>
+      </w:r>
+      <w:proofErr w:type="spellStart"/>
+      <w:r>
+        <w:rPr>
+          <w:rFonts w:ascii="Times New Roman" w:eastAsia="Times New Roman" w:hAnsi="Times New Roman" w:cs="Times New Roman"/>
+          <w:sz w:val="24"/>
+          <w:szCs w:val="24"/>
+        </w:rPr>
+        <w:t>nome_assistido</w:t>
+      </w:r>
+      <w:proofErr w:type="spellEnd"/>
+      <w:r>
+        <w:rPr>
+          <w:rFonts w:ascii="Times New Roman" w:eastAsia="Times New Roman" w:hAnsi="Times New Roman" w:cs="Times New Roman"/>
+          <w:sz w:val="24"/>
+          <w:szCs w:val="24"/>
+        </w:rPr>
+        <w:t>}}</w:t>
       </w:r>
     </w:p>
     <w:p>
@@ -602,7 +1787,25 @@
           <w:sz w:val="24"/>
           <w:szCs w:val="24"/>
         </w:rPr>
-        <w:t>CPF: {{ num_cpf}}</w:t>
+        <w:t xml:space="preserve">CPF: {{ </w:t>
+      </w:r>
+      <w:proofErr w:type="spellStart"/>
+      <w:r>
+        <w:rPr>
+          <w:rFonts w:ascii="Times New Roman" w:eastAsia="Times New Roman" w:hAnsi="Times New Roman" w:cs="Times New Roman"/>
+          <w:sz w:val="24"/>
+          <w:szCs w:val="24"/>
+        </w:rPr>
+        <w:t>num_cpf</w:t>
+      </w:r>
+      <w:proofErr w:type="spellEnd"/>
+      <w:r>
+        <w:rPr>
+          <w:rFonts w:ascii="Times New Roman" w:eastAsia="Times New Roman" w:hAnsi="Times New Roman" w:cs="Times New Roman"/>
+          <w:sz w:val="24"/>
+          <w:szCs w:val="24"/>
+        </w:rPr>
+        <w:t>}}</w:t>
       </w:r>
     </w:p>
     <w:p>
@@ -622,7 +1825,25 @@
           <w:sz w:val="24"/>
           <w:szCs w:val="24"/>
         </w:rPr>
-        <w:t>RG: {{ num_rg}}</w:t>
+        <w:t xml:space="preserve">RG: {{ </w:t>
+      </w:r>
+      <w:proofErr w:type="spellStart"/>
+      <w:r>
+        <w:rPr>
+          <w:rFonts w:ascii="Times New Roman" w:eastAsia="Times New Roman" w:hAnsi="Times New Roman" w:cs="Times New Roman"/>
+          <w:sz w:val="24"/>
+          <w:szCs w:val="24"/>
+        </w:rPr>
+        <w:t>num_rg</w:t>
+      </w:r>
+      <w:proofErr w:type="spellEnd"/>
+      <w:r>
+        <w:rPr>
+          <w:rFonts w:ascii="Times New Roman" w:eastAsia="Times New Roman" w:hAnsi="Times New Roman" w:cs="Times New Roman"/>
+          <w:sz w:val="24"/>
+          <w:szCs w:val="24"/>
+        </w:rPr>
+        <w:t>}}</w:t>
       </w:r>
     </w:p>
     <w:sectPr>
@@ -897,7 +2118,27 @@
               <w:sz w:val="18"/>
               <w:szCs w:val="18"/>
             </w:rPr>
-            <w:t>BH/MG, CEP 30.130-180, Tel: (31) 3409-8667</w:t>
+            <w:t xml:space="preserve">BH/MG, CEP 30.130-180, </w:t>
+          </w:r>
+          <w:proofErr w:type="spellStart"/>
+          <w:r>
+            <w:rPr>
+              <w:rFonts w:ascii="Arial" w:eastAsia="Cambria" w:hAnsi="Arial" w:cs="Arial"/>
+              <w:iCs/>
+              <w:sz w:val="18"/>
+              <w:szCs w:val="18"/>
+            </w:rPr>
+            <w:t>Tel</w:t>
+          </w:r>
+          <w:proofErr w:type="spellEnd"/>
+          <w:r>
+            <w:rPr>
+              <w:rFonts w:ascii="Arial" w:eastAsia="Cambria" w:hAnsi="Arial" w:cs="Arial"/>
+              <w:iCs/>
+              <w:sz w:val="18"/>
+              <w:szCs w:val="18"/>
+            </w:rPr>
+            <w:t>: (31) 3409-8667</w:t>
           </w:r>
         </w:p>
       </w:tc>

</xml_diff>

<commit_message>
adicionado upper em tipo acao
</commit_message>
<xml_diff>
--- a/docassemble/docsdaj/data/templates/procuracao.docx
+++ b/docassemble/docsdaj/data/templates/procuracao.docx
@@ -560,7 +560,23 @@
           <w:sz w:val="24"/>
           <w:szCs w:val="24"/>
         </w:rPr>
-        <w:t xml:space="preserve"> aos quais concede os poderes gerais para o foro, no que tange à {{ tipo_acao }}</w:t>
+        <w:t xml:space="preserve"> aos quais concede os poderes gerais para o foro, no que tange à {{ tipo_acao</w:t>
+      </w:r>
+      <w:r>
+        <w:rPr>
+          <w:rFonts w:ascii="Times New Roman" w:eastAsia="Times New Roman" w:hAnsi="Times New Roman" w:cs="Times New Roman"/>
+          <w:sz w:val="24"/>
+          <w:szCs w:val="24"/>
+        </w:rPr>
+        <w:t>.upper()</w:t>
+      </w:r>
+      <w:r>
+        <w:rPr>
+          <w:rFonts w:ascii="Times New Roman" w:eastAsia="Times New Roman" w:hAnsi="Times New Roman" w:cs="Times New Roman"/>
+          <w:sz w:val="24"/>
+          <w:szCs w:val="24"/>
+        </w:rPr>
+        <w:t xml:space="preserve"> }}</w:t>
       </w:r>
       <w:r>
         <w:rPr>

</xml_diff>

<commit_message>
"-e" da oab do estagiario colocada no automatico
</commit_message>
<xml_diff>
--- a/docassemble/docsdaj/data/templates/procuracao.docx
+++ b/docassemble/docsdaj/data/templates/procuracao.docx
@@ -52,8 +52,27 @@
           <w:sz w:val="24"/>
           <w:szCs w:val="24"/>
         </w:rPr>
-        <w:t xml:space="preserve">{%p if </w:t>
-      </w:r>
+        <w:t xml:space="preserve">{%p </w:t>
+      </w:r>
+      <w:proofErr w:type="spellStart"/>
+      <w:r>
+        <w:rPr>
+          <w:rFonts w:ascii="Times New Roman" w:eastAsia="Times New Roman" w:hAnsi="Times New Roman" w:cs="Times New Roman"/>
+          <w:sz w:val="24"/>
+          <w:szCs w:val="24"/>
+        </w:rPr>
+        <w:t>if</w:t>
+      </w:r>
+      <w:proofErr w:type="spellEnd"/>
+      <w:r>
+        <w:rPr>
+          <w:rFonts w:ascii="Times New Roman" w:eastAsia="Times New Roman" w:hAnsi="Times New Roman" w:cs="Times New Roman"/>
+          <w:sz w:val="24"/>
+          <w:szCs w:val="24"/>
+        </w:rPr>
+        <w:t xml:space="preserve"> </w:t>
+      </w:r>
+      <w:proofErr w:type="spellStart"/>
       <w:r>
         <w:rPr>
           <w:rFonts w:ascii="Times New Roman" w:eastAsia="Times New Roman" w:hAnsi="Times New Roman" w:cs="Times New Roman"/>
@@ -62,6 +81,7 @@
         </w:rPr>
         <w:t>num_acao</w:t>
       </w:r>
+      <w:proofErr w:type="spellEnd"/>
       <w:r>
         <w:rPr>
           <w:rFonts w:ascii="Times New Roman" w:eastAsia="Times New Roman" w:hAnsi="Times New Roman" w:cs="Times New Roman"/>
@@ -88,7 +108,25 @@
           <w:sz w:val="24"/>
           <w:szCs w:val="24"/>
         </w:rPr>
-        <w:t xml:space="preserve">Pelo presente instrumento particular de mandato, {{ nome_assistido }} constitui seus bastantes procuradores os advogados </w:t>
+        <w:t xml:space="preserve">Pelo presente instrumento particular de mandato, {{ </w:t>
+      </w:r>
+      <w:proofErr w:type="spellStart"/>
+      <w:r>
+        <w:rPr>
+          <w:rFonts w:ascii="Times New Roman" w:eastAsia="Times New Roman" w:hAnsi="Times New Roman" w:cs="Times New Roman"/>
+          <w:sz w:val="24"/>
+          <w:szCs w:val="24"/>
+        </w:rPr>
+        <w:t>nome_assistido</w:t>
+      </w:r>
+      <w:proofErr w:type="spellEnd"/>
+      <w:r>
+        <w:rPr>
+          <w:rFonts w:ascii="Times New Roman" w:eastAsia="Times New Roman" w:hAnsi="Times New Roman" w:cs="Times New Roman"/>
+          <w:sz w:val="24"/>
+          <w:szCs w:val="24"/>
+        </w:rPr>
+        <w:t xml:space="preserve"> }} constitui seus bastantes procuradores os advogados </w:t>
       </w:r>
       <w:r>
         <w:rPr>
@@ -272,7 +310,25 @@
           <w:sz w:val="24"/>
           <w:szCs w:val="24"/>
         </w:rPr>
-        <w:t>Mônica Sette Lopes</w:t>
+        <w:t xml:space="preserve">Mônica </w:t>
+      </w:r>
+      <w:proofErr w:type="spellStart"/>
+      <w:r>
+        <w:rPr>
+          <w:rFonts w:ascii="Times New Roman" w:eastAsia="Times New Roman" w:hAnsi="Times New Roman" w:cs="Times New Roman"/>
+          <w:sz w:val="24"/>
+          <w:szCs w:val="24"/>
+        </w:rPr>
+        <w:t>Sette</w:t>
+      </w:r>
+      <w:proofErr w:type="spellEnd"/>
+      <w:r>
+        <w:rPr>
+          <w:rFonts w:ascii="Times New Roman" w:eastAsia="Times New Roman" w:hAnsi="Times New Roman" w:cs="Times New Roman"/>
+          <w:sz w:val="24"/>
+          <w:szCs w:val="24"/>
+        </w:rPr>
+        <w:t xml:space="preserve"> Lopes</w:t>
       </w:r>
       <w:r>
         <w:rPr>
@@ -392,7 +448,43 @@
           <w:sz w:val="24"/>
           <w:szCs w:val="24"/>
         </w:rPr>
-        <w:t xml:space="preserve">Prof.ª Tereza Cristina Sorice Baracho Thibau, OAB </w:t>
+        <w:t xml:space="preserve">Prof.ª Tereza Cristina </w:t>
+      </w:r>
+      <w:proofErr w:type="spellStart"/>
+      <w:r>
+        <w:rPr>
+          <w:rFonts w:ascii="Times New Roman" w:eastAsia="Times New Roman" w:hAnsi="Times New Roman" w:cs="Times New Roman"/>
+          <w:sz w:val="24"/>
+          <w:szCs w:val="24"/>
+        </w:rPr>
+        <w:t>Sorice</w:t>
+      </w:r>
+      <w:proofErr w:type="spellEnd"/>
+      <w:r>
+        <w:rPr>
+          <w:rFonts w:ascii="Times New Roman" w:eastAsia="Times New Roman" w:hAnsi="Times New Roman" w:cs="Times New Roman"/>
+          <w:sz w:val="24"/>
+          <w:szCs w:val="24"/>
+        </w:rPr>
+        <w:t xml:space="preserve"> Baracho </w:t>
+      </w:r>
+      <w:proofErr w:type="spellStart"/>
+      <w:r>
+        <w:rPr>
+          <w:rFonts w:ascii="Times New Roman" w:eastAsia="Times New Roman" w:hAnsi="Times New Roman" w:cs="Times New Roman"/>
+          <w:sz w:val="24"/>
+          <w:szCs w:val="24"/>
+        </w:rPr>
+        <w:t>Thibau</w:t>
+      </w:r>
+      <w:proofErr w:type="spellEnd"/>
+      <w:r>
+        <w:rPr>
+          <w:rFonts w:ascii="Times New Roman" w:eastAsia="Times New Roman" w:hAnsi="Times New Roman" w:cs="Times New Roman"/>
+          <w:sz w:val="24"/>
+          <w:szCs w:val="24"/>
+        </w:rPr>
+        <w:t xml:space="preserve">, OAB </w:t>
       </w:r>
       <w:r>
         <w:rPr>
@@ -418,13 +510,23 @@
         </w:rPr>
         <w:t xml:space="preserve"> </w:t>
       </w:r>
-      <w:r>
-        <w:rPr>
-          <w:rFonts w:ascii="Times New Roman" w:eastAsia="Times New Roman" w:hAnsi="Times New Roman" w:cs="Times New Roman"/>
-          <w:sz w:val="24"/>
-          <w:szCs w:val="24"/>
-        </w:rPr>
-        <w:t xml:space="preserve">nome_orientador }}, </w:t>
+      <w:proofErr w:type="spellStart"/>
+      <w:r>
+        <w:rPr>
+          <w:rFonts w:ascii="Times New Roman" w:eastAsia="Times New Roman" w:hAnsi="Times New Roman" w:cs="Times New Roman"/>
+          <w:sz w:val="24"/>
+          <w:szCs w:val="24"/>
+        </w:rPr>
+        <w:t>nome_orientador</w:t>
+      </w:r>
+      <w:proofErr w:type="spellEnd"/>
+      <w:r>
+        <w:rPr>
+          <w:rFonts w:ascii="Times New Roman" w:eastAsia="Times New Roman" w:hAnsi="Times New Roman" w:cs="Times New Roman"/>
+          <w:sz w:val="24"/>
+          <w:szCs w:val="24"/>
+        </w:rPr>
+        <w:t xml:space="preserve"> }}, </w:t>
       </w:r>
       <w:r>
         <w:rPr>
@@ -442,6 +544,7 @@
         </w:rPr>
         <w:t xml:space="preserve">{{ </w:t>
       </w:r>
+      <w:proofErr w:type="spellStart"/>
       <w:r>
         <w:rPr>
           <w:rFonts w:ascii="Times New Roman" w:eastAsia="Times New Roman" w:hAnsi="Times New Roman" w:cs="Times New Roman"/>
@@ -456,7 +559,16 @@
           <w:sz w:val="24"/>
           <w:szCs w:val="24"/>
         </w:rPr>
-        <w:t xml:space="preserve">orientador </w:t>
+        <w:t>orientador</w:t>
+      </w:r>
+      <w:proofErr w:type="spellEnd"/>
+      <w:r>
+        <w:rPr>
+          <w:rFonts w:ascii="Times New Roman" w:eastAsia="Times New Roman" w:hAnsi="Times New Roman" w:cs="Times New Roman"/>
+          <w:sz w:val="24"/>
+          <w:szCs w:val="24"/>
+        </w:rPr>
+        <w:t xml:space="preserve"> </w:t>
       </w:r>
       <w:r>
         <w:rPr>
@@ -480,7 +592,43 @@
           <w:sz w:val="24"/>
           <w:szCs w:val="24"/>
         </w:rPr>
-        <w:t xml:space="preserve">{{ num_oab_orientador }}, brasileiros, advogados, todos residentes e domiciliados nesta capital, e o(a) estagiário(a) acadêmico(a): {{ nome_estagiario }}, </w:t>
+        <w:t xml:space="preserve">{{ </w:t>
+      </w:r>
+      <w:proofErr w:type="spellStart"/>
+      <w:r>
+        <w:rPr>
+          <w:rFonts w:ascii="Times New Roman" w:eastAsia="Times New Roman" w:hAnsi="Times New Roman" w:cs="Times New Roman"/>
+          <w:sz w:val="24"/>
+          <w:szCs w:val="24"/>
+        </w:rPr>
+        <w:t>num_oab_orientador</w:t>
+      </w:r>
+      <w:proofErr w:type="spellEnd"/>
+      <w:r>
+        <w:rPr>
+          <w:rFonts w:ascii="Times New Roman" w:eastAsia="Times New Roman" w:hAnsi="Times New Roman" w:cs="Times New Roman"/>
+          <w:sz w:val="24"/>
+          <w:szCs w:val="24"/>
+        </w:rPr>
+        <w:t xml:space="preserve"> }}, brasileiros, advogados, todos residentes e domiciliados nesta capital, e o(a) estagiário(a) acadêmico(a): {{ </w:t>
+      </w:r>
+      <w:proofErr w:type="spellStart"/>
+      <w:r>
+        <w:rPr>
+          <w:rFonts w:ascii="Times New Roman" w:eastAsia="Times New Roman" w:hAnsi="Times New Roman" w:cs="Times New Roman"/>
+          <w:sz w:val="24"/>
+          <w:szCs w:val="24"/>
+        </w:rPr>
+        <w:t>nome_estagiario</w:t>
+      </w:r>
+      <w:proofErr w:type="spellEnd"/>
+      <w:r>
+        <w:rPr>
+          <w:rFonts w:ascii="Times New Roman" w:eastAsia="Times New Roman" w:hAnsi="Times New Roman" w:cs="Times New Roman"/>
+          <w:sz w:val="24"/>
+          <w:szCs w:val="24"/>
+        </w:rPr>
+        <w:t xml:space="preserve"> }}, </w:t>
       </w:r>
       <w:r>
         <w:rPr>
@@ -498,6 +646,7 @@
         </w:rPr>
         <w:t xml:space="preserve">{{ </w:t>
       </w:r>
+      <w:proofErr w:type="spellStart"/>
       <w:r>
         <w:rPr>
           <w:rFonts w:ascii="Times New Roman" w:eastAsia="Times New Roman" w:hAnsi="Times New Roman" w:cs="Times New Roman"/>
@@ -506,6 +655,7 @@
         </w:rPr>
         <w:t>uf_oab_estagiario</w:t>
       </w:r>
+      <w:proofErr w:type="spellEnd"/>
       <w:r>
         <w:rPr>
           <w:rFonts w:ascii="Times New Roman" w:eastAsia="Times New Roman" w:hAnsi="Times New Roman" w:cs="Times New Roman"/>
@@ -536,15 +686,25 @@
           <w:sz w:val="24"/>
           <w:szCs w:val="24"/>
         </w:rPr>
-        <w:t>{{ num_oab_estagiario }}</w:t>
-      </w:r>
-      <w:r>
-        <w:rPr>
-          <w:rFonts w:ascii="Times New Roman" w:eastAsia="Times New Roman" w:hAnsi="Times New Roman" w:cs="Times New Roman"/>
-          <w:sz w:val="24"/>
-          <w:szCs w:val="24"/>
-        </w:rPr>
-        <w:t>-E</w:t>
+        <w:t xml:space="preserve">{{ </w:t>
+      </w:r>
+      <w:proofErr w:type="spellStart"/>
+      <w:r>
+        <w:rPr>
+          <w:rFonts w:ascii="Times New Roman" w:eastAsia="Times New Roman" w:hAnsi="Times New Roman" w:cs="Times New Roman"/>
+          <w:sz w:val="24"/>
+          <w:szCs w:val="24"/>
+        </w:rPr>
+        <w:t>num_oab_estagiario</w:t>
+      </w:r>
+      <w:proofErr w:type="spellEnd"/>
+      <w:r>
+        <w:rPr>
+          <w:rFonts w:ascii="Times New Roman" w:eastAsia="Times New Roman" w:hAnsi="Times New Roman" w:cs="Times New Roman"/>
+          <w:sz w:val="24"/>
+          <w:szCs w:val="24"/>
+        </w:rPr>
+        <w:t xml:space="preserve"> }}</w:t>
       </w:r>
       <w:r>
         <w:rPr>
@@ -560,15 +720,33 @@
           <w:sz w:val="24"/>
           <w:szCs w:val="24"/>
         </w:rPr>
-        <w:t xml:space="preserve"> aos quais concede os poderes gerais para o foro, no que tange à {{ tipo_acao</w:t>
-      </w:r>
-      <w:r>
-        <w:rPr>
-          <w:rFonts w:ascii="Times New Roman" w:eastAsia="Times New Roman" w:hAnsi="Times New Roman" w:cs="Times New Roman"/>
-          <w:sz w:val="24"/>
-          <w:szCs w:val="24"/>
-        </w:rPr>
-        <w:t>.upper()</w:t>
+        <w:t xml:space="preserve"> aos quais concede os poderes gerais para o foro, no que tange à {{ </w:t>
+      </w:r>
+      <w:proofErr w:type="spellStart"/>
+      <w:r>
+        <w:rPr>
+          <w:rFonts w:ascii="Times New Roman" w:eastAsia="Times New Roman" w:hAnsi="Times New Roman" w:cs="Times New Roman"/>
+          <w:sz w:val="24"/>
+          <w:szCs w:val="24"/>
+        </w:rPr>
+        <w:t>tipo_acao</w:t>
+      </w:r>
+      <w:r>
+        <w:rPr>
+          <w:rFonts w:ascii="Times New Roman" w:eastAsia="Times New Roman" w:hAnsi="Times New Roman" w:cs="Times New Roman"/>
+          <w:sz w:val="24"/>
+          <w:szCs w:val="24"/>
+        </w:rPr>
+        <w:t>.upper</w:t>
+      </w:r>
+      <w:proofErr w:type="spellEnd"/>
+      <w:r>
+        <w:rPr>
+          <w:rFonts w:ascii="Times New Roman" w:eastAsia="Times New Roman" w:hAnsi="Times New Roman" w:cs="Times New Roman"/>
+          <w:sz w:val="24"/>
+          <w:szCs w:val="24"/>
+        </w:rPr>
+        <w:t>()</w:t>
       </w:r>
       <w:r>
         <w:rPr>
@@ -600,7 +778,25 @@
           <w:sz w:val="24"/>
           <w:szCs w:val="24"/>
         </w:rPr>
-        <w:t xml:space="preserve"> num_acao </w:t>
+        <w:t xml:space="preserve"> </w:t>
+      </w:r>
+      <w:proofErr w:type="spellStart"/>
+      <w:r>
+        <w:rPr>
+          <w:rFonts w:ascii="Times New Roman" w:eastAsia="Times New Roman" w:hAnsi="Times New Roman" w:cs="Times New Roman"/>
+          <w:sz w:val="24"/>
+          <w:szCs w:val="24"/>
+        </w:rPr>
+        <w:t>num_acao</w:t>
+      </w:r>
+      <w:proofErr w:type="spellEnd"/>
+      <w:r>
+        <w:rPr>
+          <w:rFonts w:ascii="Times New Roman" w:eastAsia="Times New Roman" w:hAnsi="Times New Roman" w:cs="Times New Roman"/>
+          <w:sz w:val="24"/>
+          <w:szCs w:val="24"/>
+        </w:rPr>
+        <w:t xml:space="preserve"> </w:t>
       </w:r>
       <w:r>
         <w:rPr>
@@ -716,6 +912,7 @@
         </w:rPr>
         <w:t xml:space="preserve">{%p </w:t>
       </w:r>
+      <w:proofErr w:type="spellStart"/>
       <w:r>
         <w:rPr>
           <w:rFonts w:ascii="Times New Roman" w:eastAsia="Times New Roman" w:hAnsi="Times New Roman" w:cs="Times New Roman"/>
@@ -724,6 +921,7 @@
         </w:rPr>
         <w:t>else</w:t>
       </w:r>
+      <w:proofErr w:type="spellEnd"/>
       <w:r>
         <w:rPr>
           <w:rFonts w:ascii="Times New Roman" w:eastAsia="Times New Roman" w:hAnsi="Times New Roman" w:cs="Times New Roman"/>
@@ -761,7 +959,25 @@
           <w:sz w:val="24"/>
           <w:szCs w:val="24"/>
         </w:rPr>
-        <w:t xml:space="preserve">Pelo presente instrumento particular de mandato, {{ nome_assistido }} constitui seus bastantes procuradores os advogados </w:t>
+        <w:t xml:space="preserve">Pelo presente instrumento particular de mandato, {{ </w:t>
+      </w:r>
+      <w:proofErr w:type="spellStart"/>
+      <w:r>
+        <w:rPr>
+          <w:rFonts w:ascii="Times New Roman" w:eastAsia="Times New Roman" w:hAnsi="Times New Roman" w:cs="Times New Roman"/>
+          <w:sz w:val="24"/>
+          <w:szCs w:val="24"/>
+        </w:rPr>
+        <w:t>nome_assistido</w:t>
+      </w:r>
+      <w:proofErr w:type="spellEnd"/>
+      <w:r>
+        <w:rPr>
+          <w:rFonts w:ascii="Times New Roman" w:eastAsia="Times New Roman" w:hAnsi="Times New Roman" w:cs="Times New Roman"/>
+          <w:sz w:val="24"/>
+          <w:szCs w:val="24"/>
+        </w:rPr>
+        <w:t xml:space="preserve"> }} constitui seus bastantes procuradores os advogados </w:t>
       </w:r>
       <w:r>
         <w:rPr>
@@ -937,7 +1153,25 @@
           <w:sz w:val="24"/>
           <w:szCs w:val="24"/>
         </w:rPr>
-        <w:t>Mônica Sette Lopes</w:t>
+        <w:t xml:space="preserve">Mônica </w:t>
+      </w:r>
+      <w:proofErr w:type="spellStart"/>
+      <w:r>
+        <w:rPr>
+          <w:rFonts w:ascii="Times New Roman" w:eastAsia="Times New Roman" w:hAnsi="Times New Roman" w:cs="Times New Roman"/>
+          <w:sz w:val="24"/>
+          <w:szCs w:val="24"/>
+        </w:rPr>
+        <w:t>Sette</w:t>
+      </w:r>
+      <w:proofErr w:type="spellEnd"/>
+      <w:r>
+        <w:rPr>
+          <w:rFonts w:ascii="Times New Roman" w:eastAsia="Times New Roman" w:hAnsi="Times New Roman" w:cs="Times New Roman"/>
+          <w:sz w:val="24"/>
+          <w:szCs w:val="24"/>
+        </w:rPr>
+        <w:t xml:space="preserve"> Lopes</w:t>
       </w:r>
       <w:r>
         <w:rPr>
@@ -1049,7 +1283,43 @@
           <w:sz w:val="24"/>
           <w:szCs w:val="24"/>
         </w:rPr>
-        <w:t xml:space="preserve">Prof.ª Tereza Cristina Sorice Baracho Thibau, OAB </w:t>
+        <w:t xml:space="preserve">Prof.ª Tereza Cristina </w:t>
+      </w:r>
+      <w:proofErr w:type="spellStart"/>
+      <w:r>
+        <w:rPr>
+          <w:rFonts w:ascii="Times New Roman" w:eastAsia="Times New Roman" w:hAnsi="Times New Roman" w:cs="Times New Roman"/>
+          <w:sz w:val="24"/>
+          <w:szCs w:val="24"/>
+        </w:rPr>
+        <w:t>Sorice</w:t>
+      </w:r>
+      <w:proofErr w:type="spellEnd"/>
+      <w:r>
+        <w:rPr>
+          <w:rFonts w:ascii="Times New Roman" w:eastAsia="Times New Roman" w:hAnsi="Times New Roman" w:cs="Times New Roman"/>
+          <w:sz w:val="24"/>
+          <w:szCs w:val="24"/>
+        </w:rPr>
+        <w:t xml:space="preserve"> Baracho </w:t>
+      </w:r>
+      <w:proofErr w:type="spellStart"/>
+      <w:r>
+        <w:rPr>
+          <w:rFonts w:ascii="Times New Roman" w:eastAsia="Times New Roman" w:hAnsi="Times New Roman" w:cs="Times New Roman"/>
+          <w:sz w:val="24"/>
+          <w:szCs w:val="24"/>
+        </w:rPr>
+        <w:t>Thibau</w:t>
+      </w:r>
+      <w:proofErr w:type="spellEnd"/>
+      <w:r>
+        <w:rPr>
+          <w:rFonts w:ascii="Times New Roman" w:eastAsia="Times New Roman" w:hAnsi="Times New Roman" w:cs="Times New Roman"/>
+          <w:sz w:val="24"/>
+          <w:szCs w:val="24"/>
+        </w:rPr>
+        <w:t xml:space="preserve">, OAB </w:t>
       </w:r>
       <w:r>
         <w:rPr>
@@ -1076,13 +1346,23 @@
         </w:rPr>
         <w:t xml:space="preserve"> </w:t>
       </w:r>
-      <w:r>
-        <w:rPr>
-          <w:rFonts w:ascii="Times New Roman" w:eastAsia="Times New Roman" w:hAnsi="Times New Roman" w:cs="Times New Roman"/>
-          <w:sz w:val="24"/>
-          <w:szCs w:val="24"/>
-        </w:rPr>
-        <w:t xml:space="preserve">nome_orientador }}, </w:t>
+      <w:proofErr w:type="spellStart"/>
+      <w:r>
+        <w:rPr>
+          <w:rFonts w:ascii="Times New Roman" w:eastAsia="Times New Roman" w:hAnsi="Times New Roman" w:cs="Times New Roman"/>
+          <w:sz w:val="24"/>
+          <w:szCs w:val="24"/>
+        </w:rPr>
+        <w:t>nome_orientador</w:t>
+      </w:r>
+      <w:proofErr w:type="spellEnd"/>
+      <w:r>
+        <w:rPr>
+          <w:rFonts w:ascii="Times New Roman" w:eastAsia="Times New Roman" w:hAnsi="Times New Roman" w:cs="Times New Roman"/>
+          <w:sz w:val="24"/>
+          <w:szCs w:val="24"/>
+        </w:rPr>
+        <w:t xml:space="preserve"> }}, </w:t>
       </w:r>
       <w:r>
         <w:rPr>
@@ -1092,6 +1372,7 @@
         </w:rPr>
         <w:t xml:space="preserve">OAB {{ </w:t>
       </w:r>
+      <w:proofErr w:type="spellStart"/>
       <w:r>
         <w:rPr>
           <w:rFonts w:ascii="Times New Roman" w:eastAsia="Times New Roman" w:hAnsi="Times New Roman" w:cs="Times New Roman"/>
@@ -1106,15 +1387,60 @@
           <w:sz w:val="24"/>
           <w:szCs w:val="24"/>
         </w:rPr>
-        <w:t xml:space="preserve">orientador }} </w:t>
-      </w:r>
-      <w:r>
-        <w:rPr>
-          <w:rFonts w:ascii="Times New Roman" w:eastAsia="Times New Roman" w:hAnsi="Times New Roman" w:cs="Times New Roman"/>
-          <w:sz w:val="24"/>
-          <w:szCs w:val="24"/>
-        </w:rPr>
-        <w:t xml:space="preserve">{{ num_oab_orientador }}, brasileiros, advogados, todos residentes e domiciliados nesta capital, e o(a) estagiário(a) acadêmico(a): {{ nome_estagiario }}, </w:t>
+        <w:t>orientador</w:t>
+      </w:r>
+      <w:proofErr w:type="spellEnd"/>
+      <w:r>
+        <w:rPr>
+          <w:rFonts w:ascii="Times New Roman" w:eastAsia="Times New Roman" w:hAnsi="Times New Roman" w:cs="Times New Roman"/>
+          <w:sz w:val="24"/>
+          <w:szCs w:val="24"/>
+        </w:rPr>
+        <w:t xml:space="preserve"> }} </w:t>
+      </w:r>
+      <w:r>
+        <w:rPr>
+          <w:rFonts w:ascii="Times New Roman" w:eastAsia="Times New Roman" w:hAnsi="Times New Roman" w:cs="Times New Roman"/>
+          <w:sz w:val="24"/>
+          <w:szCs w:val="24"/>
+        </w:rPr>
+        <w:t xml:space="preserve">{{ </w:t>
+      </w:r>
+      <w:proofErr w:type="spellStart"/>
+      <w:r>
+        <w:rPr>
+          <w:rFonts w:ascii="Times New Roman" w:eastAsia="Times New Roman" w:hAnsi="Times New Roman" w:cs="Times New Roman"/>
+          <w:sz w:val="24"/>
+          <w:szCs w:val="24"/>
+        </w:rPr>
+        <w:t>num_oab_orientador</w:t>
+      </w:r>
+      <w:proofErr w:type="spellEnd"/>
+      <w:r>
+        <w:rPr>
+          <w:rFonts w:ascii="Times New Roman" w:eastAsia="Times New Roman" w:hAnsi="Times New Roman" w:cs="Times New Roman"/>
+          <w:sz w:val="24"/>
+          <w:szCs w:val="24"/>
+        </w:rPr>
+        <w:t xml:space="preserve"> }}, brasileiros, advogados, todos residentes e domiciliados nesta capital, e o(a) estagiário(a) acadêmico(a): {{ </w:t>
+      </w:r>
+      <w:proofErr w:type="spellStart"/>
+      <w:r>
+        <w:rPr>
+          <w:rFonts w:ascii="Times New Roman" w:eastAsia="Times New Roman" w:hAnsi="Times New Roman" w:cs="Times New Roman"/>
+          <w:sz w:val="24"/>
+          <w:szCs w:val="24"/>
+        </w:rPr>
+        <w:t>nome_estagiario</w:t>
+      </w:r>
+      <w:proofErr w:type="spellEnd"/>
+      <w:r>
+        <w:rPr>
+          <w:rFonts w:ascii="Times New Roman" w:eastAsia="Times New Roman" w:hAnsi="Times New Roman" w:cs="Times New Roman"/>
+          <w:sz w:val="24"/>
+          <w:szCs w:val="24"/>
+        </w:rPr>
+        <w:t xml:space="preserve"> }}, </w:t>
       </w:r>
       <w:r>
         <w:rPr>
@@ -1124,6 +1450,7 @@
         </w:rPr>
         <w:t xml:space="preserve">OAB {{ </w:t>
       </w:r>
+      <w:proofErr w:type="spellStart"/>
       <w:r>
         <w:rPr>
           <w:rFonts w:ascii="Times New Roman" w:eastAsia="Times New Roman" w:hAnsi="Times New Roman" w:cs="Times New Roman"/>
@@ -1132,6 +1459,7 @@
         </w:rPr>
         <w:t>uf_oab_estagiario</w:t>
       </w:r>
+      <w:proofErr w:type="spellEnd"/>
       <w:r>
         <w:rPr>
           <w:rFonts w:ascii="Times New Roman" w:eastAsia="Times New Roman" w:hAnsi="Times New Roman" w:cs="Times New Roman"/>
@@ -1146,23 +1474,59 @@
           <w:sz w:val="24"/>
           <w:szCs w:val="24"/>
         </w:rPr>
-        <w:t>{{ num_oab_estagiario }}</w:t>
-      </w:r>
-      <w:r>
-        <w:rPr>
-          <w:rFonts w:ascii="Times New Roman" w:eastAsia="Times New Roman" w:hAnsi="Times New Roman" w:cs="Times New Roman"/>
-          <w:sz w:val="24"/>
-          <w:szCs w:val="24"/>
-        </w:rPr>
-        <w:t>-E,</w:t>
-      </w:r>
-      <w:r>
-        <w:rPr>
-          <w:rFonts w:ascii="Times New Roman" w:eastAsia="Times New Roman" w:hAnsi="Times New Roman" w:cs="Times New Roman"/>
-          <w:sz w:val="24"/>
-          <w:szCs w:val="24"/>
-        </w:rPr>
-        <w:t xml:space="preserve"> aos quais concede os poderes gerais para o foro, no que tange à {{ tipo_acao }}, bem como para, agindo em comum ou em separado, transigir, desistir, firmar compromissos, prestar declarações, substabelecer, com ou sem reserva de poderes, receber ou dar quitação, representar o(a) outorgante em audiência, fazer declaração e prestar compromisso de inventariante.</w:t>
+        <w:t xml:space="preserve">{{ </w:t>
+      </w:r>
+      <w:proofErr w:type="spellStart"/>
+      <w:r>
+        <w:rPr>
+          <w:rFonts w:ascii="Times New Roman" w:eastAsia="Times New Roman" w:hAnsi="Times New Roman" w:cs="Times New Roman"/>
+          <w:sz w:val="24"/>
+          <w:szCs w:val="24"/>
+        </w:rPr>
+        <w:t>num_oab_estagiario</w:t>
+      </w:r>
+      <w:proofErr w:type="spellEnd"/>
+      <w:r>
+        <w:rPr>
+          <w:rFonts w:ascii="Times New Roman" w:eastAsia="Times New Roman" w:hAnsi="Times New Roman" w:cs="Times New Roman"/>
+          <w:sz w:val="24"/>
+          <w:szCs w:val="24"/>
+        </w:rPr>
+        <w:t xml:space="preserve"> }}</w:t>
+      </w:r>
+      <w:r>
+        <w:rPr>
+          <w:rFonts w:ascii="Times New Roman" w:eastAsia="Times New Roman" w:hAnsi="Times New Roman" w:cs="Times New Roman"/>
+          <w:sz w:val="24"/>
+          <w:szCs w:val="24"/>
+        </w:rPr>
+        <w:t>,</w:t>
+      </w:r>
+      <w:r>
+        <w:rPr>
+          <w:rFonts w:ascii="Times New Roman" w:eastAsia="Times New Roman" w:hAnsi="Times New Roman" w:cs="Times New Roman"/>
+          <w:sz w:val="24"/>
+          <w:szCs w:val="24"/>
+        </w:rPr>
+        <w:t xml:space="preserve"> aos quais concede os poderes gerais para o foro, no que tange à {{ </w:t>
+      </w:r>
+      <w:proofErr w:type="spellStart"/>
+      <w:r>
+        <w:rPr>
+          <w:rFonts w:ascii="Times New Roman" w:eastAsia="Times New Roman" w:hAnsi="Times New Roman" w:cs="Times New Roman"/>
+          <w:sz w:val="24"/>
+          <w:szCs w:val="24"/>
+        </w:rPr>
+        <w:t>tipo_acao</w:t>
+      </w:r>
+      <w:proofErr w:type="spellEnd"/>
+      <w:r>
+        <w:rPr>
+          <w:rFonts w:ascii="Times New Roman" w:eastAsia="Times New Roman" w:hAnsi="Times New Roman" w:cs="Times New Roman"/>
+          <w:sz w:val="24"/>
+          <w:szCs w:val="24"/>
+        </w:rPr>
+        <w:t xml:space="preserve"> }}, bem como para, agindo em comum ou em separado, transigir, desistir, firmar compromissos, prestar declarações, substabelecer, com ou sem reserva de poderes, receber ou dar quitação, representar o(a) outorgante em audiência, fazer declaração e prestar compromisso de inventariante.</w:t>
       </w:r>
     </w:p>
     <w:p>
@@ -1243,6 +1607,7 @@
         </w:rPr>
         <w:t xml:space="preserve">{%p </w:t>
       </w:r>
+      <w:proofErr w:type="spellStart"/>
       <w:r>
         <w:rPr>
           <w:rFonts w:ascii="Times New Roman" w:eastAsia="Times New Roman" w:hAnsi="Times New Roman" w:cs="Times New Roman"/>
@@ -1251,6 +1616,7 @@
         </w:rPr>
         <w:t>endif</w:t>
       </w:r>
+      <w:proofErr w:type="spellEnd"/>
       <w:r>
         <w:rPr>
           <w:rFonts w:ascii="Times New Roman" w:eastAsia="Times New Roman" w:hAnsi="Times New Roman" w:cs="Times New Roman"/>
@@ -1282,14 +1648,25 @@
           <w:szCs w:val="24"/>
         </w:rPr>
       </w:pPr>
-      <w:r>
-        <w:rPr>
-          <w:rFonts w:ascii="Times New Roman" w:eastAsia="Times New Roman" w:hAnsi="Times New Roman" w:cs="Times New Roman"/>
-          <w:sz w:val="24"/>
-          <w:szCs w:val="24"/>
-        </w:rPr>
-        <w:t>{{ cidade</w:t>
-      </w:r>
+      <w:proofErr w:type="gramStart"/>
+      <w:r>
+        <w:rPr>
+          <w:rFonts w:ascii="Times New Roman" w:eastAsia="Times New Roman" w:hAnsi="Times New Roman" w:cs="Times New Roman"/>
+          <w:sz w:val="24"/>
+          <w:szCs w:val="24"/>
+        </w:rPr>
+        <w:t xml:space="preserve">{{ </w:t>
+      </w:r>
+      <w:proofErr w:type="spellStart"/>
+      <w:r>
+        <w:rPr>
+          <w:rFonts w:ascii="Times New Roman" w:eastAsia="Times New Roman" w:hAnsi="Times New Roman" w:cs="Times New Roman"/>
+          <w:sz w:val="24"/>
+          <w:szCs w:val="24"/>
+        </w:rPr>
+        <w:t>cidade</w:t>
+      </w:r>
+      <w:proofErr w:type="gramEnd"/>
       <w:r>
         <w:rPr>
           <w:rFonts w:ascii="Times New Roman" w:eastAsia="Times New Roman" w:hAnsi="Times New Roman" w:cs="Times New Roman"/>
@@ -1298,13 +1675,23 @@
         </w:rPr>
         <w:t>_assinatura</w:t>
       </w:r>
-      <w:r>
-        <w:rPr>
-          <w:rFonts w:ascii="Times New Roman" w:eastAsia="Times New Roman" w:hAnsi="Times New Roman" w:cs="Times New Roman"/>
-          <w:sz w:val="24"/>
-          <w:szCs w:val="24"/>
-        </w:rPr>
-        <w:t xml:space="preserve"> }}, {{ data</w:t>
+      <w:proofErr w:type="spellEnd"/>
+      <w:r>
+        <w:rPr>
+          <w:rFonts w:ascii="Times New Roman" w:eastAsia="Times New Roman" w:hAnsi="Times New Roman" w:cs="Times New Roman"/>
+          <w:sz w:val="24"/>
+          <w:szCs w:val="24"/>
+        </w:rPr>
+        <w:t xml:space="preserve"> }}, {{ </w:t>
+      </w:r>
+      <w:proofErr w:type="spellStart"/>
+      <w:r>
+        <w:rPr>
+          <w:rFonts w:ascii="Times New Roman" w:eastAsia="Times New Roman" w:hAnsi="Times New Roman" w:cs="Times New Roman"/>
+          <w:sz w:val="24"/>
+          <w:szCs w:val="24"/>
+        </w:rPr>
+        <w:t>data</w:t>
       </w:r>
       <w:r>
         <w:rPr>
@@ -1314,6 +1701,7 @@
         </w:rPr>
         <w:t>_assinatura</w:t>
       </w:r>
+      <w:proofErr w:type="spellEnd"/>
       <w:r>
         <w:rPr>
           <w:rFonts w:ascii="Times New Roman" w:eastAsia="Times New Roman" w:hAnsi="Times New Roman" w:cs="Times New Roman"/>
@@ -1365,13 +1753,41 @@
           <w:szCs w:val="24"/>
         </w:rPr>
       </w:pPr>
-      <w:r>
-        <w:rPr>
-          <w:rFonts w:ascii="Times New Roman" w:eastAsia="Times New Roman" w:hAnsi="Times New Roman" w:cs="Times New Roman"/>
-          <w:sz w:val="24"/>
-          <w:szCs w:val="24"/>
-        </w:rPr>
-        <w:t>{{ nome_assistido}}</w:t>
+      <w:proofErr w:type="gramStart"/>
+      <w:r>
+        <w:rPr>
+          <w:rFonts w:ascii="Times New Roman" w:eastAsia="Times New Roman" w:hAnsi="Times New Roman" w:cs="Times New Roman"/>
+          <w:sz w:val="24"/>
+          <w:szCs w:val="24"/>
+        </w:rPr>
+        <w:t xml:space="preserve">{{ </w:t>
+      </w:r>
+      <w:proofErr w:type="spellStart"/>
+      <w:r>
+        <w:rPr>
+          <w:rFonts w:ascii="Times New Roman" w:eastAsia="Times New Roman" w:hAnsi="Times New Roman" w:cs="Times New Roman"/>
+          <w:sz w:val="24"/>
+          <w:szCs w:val="24"/>
+        </w:rPr>
+        <w:t>nome</w:t>
+      </w:r>
+      <w:proofErr w:type="gramEnd"/>
+      <w:r>
+        <w:rPr>
+          <w:rFonts w:ascii="Times New Roman" w:eastAsia="Times New Roman" w:hAnsi="Times New Roman" w:cs="Times New Roman"/>
+          <w:sz w:val="24"/>
+          <w:szCs w:val="24"/>
+        </w:rPr>
+        <w:t>_assistido</w:t>
+      </w:r>
+      <w:proofErr w:type="spellEnd"/>
+      <w:r>
+        <w:rPr>
+          <w:rFonts w:ascii="Times New Roman" w:eastAsia="Times New Roman" w:hAnsi="Times New Roman" w:cs="Times New Roman"/>
+          <w:sz w:val="24"/>
+          <w:szCs w:val="24"/>
+        </w:rPr>
+        <w:t>}}</w:t>
       </w:r>
     </w:p>
     <w:p>
@@ -1391,7 +1807,43 @@
           <w:sz w:val="24"/>
           <w:szCs w:val="24"/>
         </w:rPr>
-        <w:t>CPF: {{ num_cpf}}</w:t>
+        <w:t xml:space="preserve">CPF: </w:t>
+      </w:r>
+      <w:proofErr w:type="gramStart"/>
+      <w:r>
+        <w:rPr>
+          <w:rFonts w:ascii="Times New Roman" w:eastAsia="Times New Roman" w:hAnsi="Times New Roman" w:cs="Times New Roman"/>
+          <w:sz w:val="24"/>
+          <w:szCs w:val="24"/>
+        </w:rPr>
+        <w:t xml:space="preserve">{{ </w:t>
+      </w:r>
+      <w:proofErr w:type="spellStart"/>
+      <w:r>
+        <w:rPr>
+          <w:rFonts w:ascii="Times New Roman" w:eastAsia="Times New Roman" w:hAnsi="Times New Roman" w:cs="Times New Roman"/>
+          <w:sz w:val="24"/>
+          <w:szCs w:val="24"/>
+        </w:rPr>
+        <w:t>num</w:t>
+      </w:r>
+      <w:proofErr w:type="gramEnd"/>
+      <w:r>
+        <w:rPr>
+          <w:rFonts w:ascii="Times New Roman" w:eastAsia="Times New Roman" w:hAnsi="Times New Roman" w:cs="Times New Roman"/>
+          <w:sz w:val="24"/>
+          <w:szCs w:val="24"/>
+        </w:rPr>
+        <w:t>_cpf</w:t>
+      </w:r>
+      <w:proofErr w:type="spellEnd"/>
+      <w:r>
+        <w:rPr>
+          <w:rFonts w:ascii="Times New Roman" w:eastAsia="Times New Roman" w:hAnsi="Times New Roman" w:cs="Times New Roman"/>
+          <w:sz w:val="24"/>
+          <w:szCs w:val="24"/>
+        </w:rPr>
+        <w:t>}}</w:t>
       </w:r>
     </w:p>
     <w:p>
@@ -1405,29 +1857,93 @@
           <w:szCs w:val="24"/>
         </w:rPr>
       </w:pPr>
-      <w:r>
-        <w:rPr>
-          <w:rFonts w:ascii="Times New Roman" w:eastAsia="Times New Roman" w:hAnsi="Times New Roman" w:cs="Times New Roman"/>
-          <w:sz w:val="24"/>
-          <w:szCs w:val="24"/>
-        </w:rPr>
-        <w:t>{{ sigla_identidade }}</w:t>
-      </w:r>
-      <w:r>
-        <w:rPr>
-          <w:rFonts w:ascii="Times New Roman" w:eastAsia="Times New Roman" w:hAnsi="Times New Roman" w:cs="Times New Roman"/>
-          <w:sz w:val="24"/>
-          <w:szCs w:val="24"/>
-        </w:rPr>
-        <w:t>/{{ sigla_estado_identidade }}</w:t>
-      </w:r>
-      <w:r>
-        <w:rPr>
-          <w:rFonts w:ascii="Times New Roman" w:eastAsia="Times New Roman" w:hAnsi="Times New Roman" w:cs="Times New Roman"/>
-          <w:sz w:val="24"/>
-          <w:szCs w:val="24"/>
-        </w:rPr>
-        <w:t>: {{ num_rg}}</w:t>
+      <w:proofErr w:type="gramStart"/>
+      <w:r>
+        <w:rPr>
+          <w:rFonts w:ascii="Times New Roman" w:eastAsia="Times New Roman" w:hAnsi="Times New Roman" w:cs="Times New Roman"/>
+          <w:sz w:val="24"/>
+          <w:szCs w:val="24"/>
+        </w:rPr>
+        <w:t xml:space="preserve">{{ </w:t>
+      </w:r>
+      <w:proofErr w:type="spellStart"/>
+      <w:r>
+        <w:rPr>
+          <w:rFonts w:ascii="Times New Roman" w:eastAsia="Times New Roman" w:hAnsi="Times New Roman" w:cs="Times New Roman"/>
+          <w:sz w:val="24"/>
+          <w:szCs w:val="24"/>
+        </w:rPr>
+        <w:t>sigla</w:t>
+      </w:r>
+      <w:proofErr w:type="gramEnd"/>
+      <w:r>
+        <w:rPr>
+          <w:rFonts w:ascii="Times New Roman" w:eastAsia="Times New Roman" w:hAnsi="Times New Roman" w:cs="Times New Roman"/>
+          <w:sz w:val="24"/>
+          <w:szCs w:val="24"/>
+        </w:rPr>
+        <w:t>_identidade</w:t>
+      </w:r>
+      <w:proofErr w:type="spellEnd"/>
+      <w:r>
+        <w:rPr>
+          <w:rFonts w:ascii="Times New Roman" w:eastAsia="Times New Roman" w:hAnsi="Times New Roman" w:cs="Times New Roman"/>
+          <w:sz w:val="24"/>
+          <w:szCs w:val="24"/>
+        </w:rPr>
+        <w:t xml:space="preserve"> }}</w:t>
+      </w:r>
+      <w:r>
+        <w:rPr>
+          <w:rFonts w:ascii="Times New Roman" w:eastAsia="Times New Roman" w:hAnsi="Times New Roman" w:cs="Times New Roman"/>
+          <w:sz w:val="24"/>
+          <w:szCs w:val="24"/>
+        </w:rPr>
+        <w:t xml:space="preserve">/{{ </w:t>
+      </w:r>
+      <w:proofErr w:type="spellStart"/>
+      <w:r>
+        <w:rPr>
+          <w:rFonts w:ascii="Times New Roman" w:eastAsia="Times New Roman" w:hAnsi="Times New Roman" w:cs="Times New Roman"/>
+          <w:sz w:val="24"/>
+          <w:szCs w:val="24"/>
+        </w:rPr>
+        <w:t>sigla_estado_identidade</w:t>
+      </w:r>
+      <w:proofErr w:type="spellEnd"/>
+      <w:r>
+        <w:rPr>
+          <w:rFonts w:ascii="Times New Roman" w:eastAsia="Times New Roman" w:hAnsi="Times New Roman" w:cs="Times New Roman"/>
+          <w:sz w:val="24"/>
+          <w:szCs w:val="24"/>
+        </w:rPr>
+        <w:t xml:space="preserve"> }}</w:t>
+      </w:r>
+      <w:r>
+        <w:rPr>
+          <w:rFonts w:ascii="Times New Roman" w:eastAsia="Times New Roman" w:hAnsi="Times New Roman" w:cs="Times New Roman"/>
+          <w:sz w:val="24"/>
+          <w:szCs w:val="24"/>
+        </w:rPr>
+        <w:t xml:space="preserve">: {{ </w:t>
+      </w:r>
+      <w:proofErr w:type="spellStart"/>
+      <w:r>
+        <w:rPr>
+          <w:rFonts w:ascii="Times New Roman" w:eastAsia="Times New Roman" w:hAnsi="Times New Roman" w:cs="Times New Roman"/>
+          <w:sz w:val="24"/>
+          <w:szCs w:val="24"/>
+        </w:rPr>
+        <w:t>num_rg</w:t>
+      </w:r>
+      <w:proofErr w:type="spellEnd"/>
+      <w:r>
+        <w:rPr>
+          <w:rFonts w:ascii="Times New Roman" w:eastAsia="Times New Roman" w:hAnsi="Times New Roman" w:cs="Times New Roman"/>
+          <w:sz w:val="24"/>
+          <w:szCs w:val="24"/>
+        </w:rPr>
+        <w:t>}}</w:t>
       </w:r>
     </w:p>
     <w:sectPr>
@@ -1702,7 +2218,27 @@
               <w:sz w:val="18"/>
               <w:szCs w:val="18"/>
             </w:rPr>
-            <w:t>BH/MG, CEP 30.130-180, Tel: (31) 3409-8667</w:t>
+            <w:t xml:space="preserve">BH/MG, CEP 30.130-180, </w:t>
+          </w:r>
+          <w:proofErr w:type="spellStart"/>
+          <w:r>
+            <w:rPr>
+              <w:rFonts w:ascii="Arial" w:eastAsia="Cambria" w:hAnsi="Arial" w:cs="Arial"/>
+              <w:iCs/>
+              <w:sz w:val="18"/>
+              <w:szCs w:val="18"/>
+            </w:rPr>
+            <w:t>Tel</w:t>
+          </w:r>
+          <w:proofErr w:type="spellEnd"/>
+          <w:r>
+            <w:rPr>
+              <w:rFonts w:ascii="Arial" w:eastAsia="Cambria" w:hAnsi="Arial" w:cs="Arial"/>
+              <w:iCs/>
+              <w:sz w:val="18"/>
+              <w:szCs w:val="18"/>
+            </w:rPr>
+            <w:t>: (31) 3409-8667</w:t>
           </w:r>
         </w:p>
       </w:tc>

</xml_diff>